<commit_message>
feat: add matricula field to Pessoa interface, update courseLocation field in Evento interface, and remove unused XML template files
</commit_message>
<xml_diff>
--- a/public/templates/identificacao-do-participante.docx
+++ b/public/templates/identificacao-do-participante.docx
@@ -1,6 +1,6 @@
 
 <file path=word/document.xml><?xml version="1.0" encoding="utf-8"?>
-<w:document xmlns:wpc="http://schemas.microsoft.com/office/word/2010/wordprocessingCanvas" xmlns:cx="http://schemas.microsoft.com/office/drawing/2014/chartex" xmlns:cx1="http://schemas.microsoft.com/office/drawing/2015/9/8/chartex" xmlns:cx2="http://schemas.microsoft.com/office/drawing/2015/10/21/chartex" xmlns:cx3="http://schemas.microsoft.com/office/drawing/2016/5/9/chartex" xmlns:cx4="http://schemas.microsoft.com/office/drawing/2016/5/10/chartex" xmlns:cx5="http://schemas.microsoft.com/office/drawing/2016/5/11/chartex" xmlns:cx6="http://schemas.microsoft.com/office/drawing/2016/5/12/chartex" xmlns:cx7="http://schemas.microsoft.com/office/drawing/2016/5/13/chartex" xmlns:cx8="http://schemas.microsoft.com/office/drawing/2016/5/14/chartex" xmlns:mc="http://schemas.openxmlformats.org/markup-compatibility/2006" xmlns:aink="http://schemas.microsoft.com/office/drawing/2016/ink" xmlns:am3d="http://schemas.microsoft.com/office/drawing/2017/model3d" xmlns:o="urn:schemas-microsoft-com:office:office" xmlns:oel="http://schemas.microsoft.com/office/2019/extlst" xmlns:r="http://schemas.openxmlformats.org/officeDocument/2006/relationships" xmlns:m="http://schemas.openxmlformats.org/officeDocument/2006/math" xmlns:v="urn:schemas-microsoft-com:vml" xmlns:wp14="http://schemas.microsoft.com/office/word/2010/wordprocessingDrawing" xmlns:wp="http://schemas.openxmlformats.org/drawingml/2006/wordprocessingDrawing" xmlns:w10="urn:schemas-microsoft-com:office:word" xmlns:w="http://schemas.openxmlformats.org/wordprocessingml/2006/main" xmlns:w14="http://schemas.microsoft.com/office/word/2010/wordml" xmlns:w15="http://schemas.microsoft.com/office/word/2012/wordml" xmlns:w16cex="http://schemas.microsoft.com/office/word/2018/wordml/cex" xmlns:w16cid="http://schemas.microsoft.com/office/word/2016/wordml/cid" xmlns:w16="http://schemas.microsoft.com/office/word/2018/wordml" xmlns:w16du="http://schemas.microsoft.com/office/word/2023/wordml/word16du" xmlns:w16sdtdh="http://schemas.microsoft.com/office/word/2020/wordml/sdtdatahash" xmlns:w16se="http://schemas.microsoft.com/office/word/2015/wordml/symex" xmlns:wpg="http://schemas.microsoft.com/office/word/2010/wordprocessingGroup" xmlns:wpi="http://schemas.microsoft.com/office/word/2010/wordprocessingInk" xmlns:wne="http://schemas.microsoft.com/office/word/2006/wordml" xmlns:wps="http://schemas.microsoft.com/office/word/2010/wordprocessingShape" mc:Ignorable="w14 w15 w16se w16cid w16 w16cex w16sdtdh w16du wp14">
+<w:document xmlns:wpc="http://schemas.microsoft.com/office/word/2010/wordprocessingCanvas" xmlns:cx="http://schemas.microsoft.com/office/drawing/2014/chartex" xmlns:cx1="http://schemas.microsoft.com/office/drawing/2015/9/8/chartex" xmlns:cx2="http://schemas.microsoft.com/office/drawing/2015/10/21/chartex" xmlns:cx3="http://schemas.microsoft.com/office/drawing/2016/5/9/chartex" xmlns:cx4="http://schemas.microsoft.com/office/drawing/2016/5/10/chartex" xmlns:cx5="http://schemas.microsoft.com/office/drawing/2016/5/11/chartex" xmlns:cx6="http://schemas.microsoft.com/office/drawing/2016/5/12/chartex" xmlns:cx7="http://schemas.microsoft.com/office/drawing/2016/5/13/chartex" xmlns:cx8="http://schemas.microsoft.com/office/drawing/2016/5/14/chartex" xmlns:mc="http://schemas.openxmlformats.org/markup-compatibility/2006" xmlns:aink="http://schemas.microsoft.com/office/drawing/2016/ink" xmlns:am3d="http://schemas.microsoft.com/office/drawing/2017/model3d" xmlns:o="urn:schemas-microsoft-com:office:office" xmlns:oel="http://schemas.microsoft.com/office/2019/extlst" xmlns:r="http://schemas.openxmlformats.org/officeDocument/2006/relationships" xmlns:m="http://schemas.openxmlformats.org/officeDocument/2006/math" xmlns:v="urn:schemas-microsoft-com:vml" xmlns:wp14="http://schemas.microsoft.com/office/word/2010/wordprocessingDrawing" xmlns:wp="http://schemas.openxmlformats.org/drawingml/2006/wordprocessingDrawing" xmlns:w10="urn:schemas-microsoft-com:office:word" xmlns:w="http://schemas.openxmlformats.org/wordprocessingml/2006/main" xmlns:w14="http://schemas.microsoft.com/office/word/2010/wordml" xmlns:w15="http://schemas.microsoft.com/office/word/2012/wordml" xmlns:w16cex="http://schemas.microsoft.com/office/word/2018/wordml/cex" xmlns:w16cid="http://schemas.microsoft.com/office/word/2016/wordml/cid" xmlns:w16="http://schemas.microsoft.com/office/word/2018/wordml" xmlns:w16du="http://schemas.microsoft.com/office/word/2023/wordml/word16du" xmlns:w16sdtdh="http://schemas.microsoft.com/office/word/2020/wordml/sdtdatahash" xmlns:w16sdtfl="http://schemas.microsoft.com/office/word/2024/wordml/sdtformatlock" xmlns:w16se="http://schemas.microsoft.com/office/word/2015/wordml/symex" xmlns:wpg="http://schemas.microsoft.com/office/word/2010/wordprocessingGroup" xmlns:wpi="http://schemas.microsoft.com/office/word/2010/wordprocessingInk" xmlns:wne="http://schemas.microsoft.com/office/word/2006/wordml" xmlns:wps="http://schemas.microsoft.com/office/word/2010/wordprocessingShape" mc:Ignorable="w14 w15 w16se w16cid w16 w16cex w16sdtdh w16sdtfl w16du wp14">
   <w:body>
     <w:p/>
     <w:p/>
@@ -131,7 +131,7 @@
           <w:sz w:val="28"/>
           <w:szCs w:val="28"/>
         </w:rPr>
-        <w:t>: 0</w:t>
+        <w:t xml:space="preserve">: </w:t>
       </w:r>
       <w:r>
         <w:rPr>
@@ -140,7 +140,7 @@
           <w:sz w:val="28"/>
           <w:szCs w:val="28"/>
         </w:rPr>
-        <w:t>09</w:t>
+        <w:t>[id_code]</w:t>
       </w:r>
       <w:r>
         <w:rPr>
@@ -158,7 +158,7 @@
           <w:sz w:val="28"/>
           <w:szCs w:val="28"/>
         </w:rPr>
-        <w:t>11.06.2024</w:t>
+        <w:t>[id_data]</w:t>
       </w:r>
       <w:r>
         <w:rPr>
@@ -219,12 +219,9 @@
           <w:lang w:eastAsia="pt-BR"/>
         </w:rPr>
         <w:sectPr>
-          <w:headerReference w:type="even" r:id="rId8"/>
-          <w:headerReference w:type="default" r:id="rId9"/>
-          <w:footerReference w:type="even" r:id="rId10"/>
-          <w:footerReference w:type="default" r:id="rId11"/>
-          <w:headerReference w:type="first" r:id="rId12"/>
-          <w:footerReference w:type="first" r:id="rId13"/>
+          <w:headerReference w:type="default" r:id="rId8"/>
+          <w:footerReference w:type="default" r:id="rId9"/>
+          <w:headerReference w:type="first" r:id="rId10"/>
           <w:pgSz w:w="16838" w:h="11906" w:orient="landscape"/>
           <w:pgMar w:top="1701" w:right="1417" w:bottom="1701" w:left="1417" w:header="708" w:footer="126" w:gutter="0"/>
           <w:cols w:space="708"/>
@@ -310,8 +307,8 @@
           <w:szCs w:val="22"/>
         </w:rPr>
         <w:sectPr>
-          <w:headerReference w:type="default" r:id="rId14"/>
-          <w:footerReference w:type="default" r:id="rId15"/>
+          <w:headerReference w:type="default" r:id="rId11"/>
+          <w:footerReference w:type="default" r:id="rId12"/>
           <w:type w:val="continuous"/>
           <w:pgSz w:w="16838" w:h="11906" w:orient="landscape"/>
           <w:pgMar w:top="1701" w:right="1417" w:bottom="1418" w:left="1417" w:header="708" w:footer="126" w:gutter="0"/>
@@ -337,206 +334,27 @@
         <w:rPr>
           <w:rFonts w:ascii="Arial" w:hAnsi="Arial" w:cs="Arial"/>
         </w:rPr>
-        <w:t>Garantir a segurança dos trabalhadores que adentrarem nos espaços confinados;</w:t>
+        <w:t>[conteudo_aplicado]</w:t>
       </w:r>
     </w:p>
     <w:p>
       <w:pPr>
-        <w:pStyle w:val="PargrafodaLista"/>
-        <w:numPr>
-          <w:ilvl w:val="0"/>
-          <w:numId w:val="42"/>
-        </w:numPr>
         <w:spacing w:after="160" w:line="278" w:lineRule="auto"/>
         <w:rPr>
           <w:rFonts w:ascii="Arial" w:hAnsi="Arial" w:cs="Arial"/>
         </w:rPr>
       </w:pPr>
-      <w:r>
-        <w:rPr>
-          <w:rFonts w:ascii="Arial" w:hAnsi="Arial" w:cs="Arial"/>
-        </w:rPr>
-        <w:t>Identificação dos espaços confinados;</w:t>
-      </w:r>
     </w:p>
     <w:p>
       <w:pPr>
-        <w:pStyle w:val="PargrafodaLista"/>
-        <w:numPr>
-          <w:ilvl w:val="0"/>
-          <w:numId w:val="42"/>
-        </w:numPr>
         <w:spacing w:after="160" w:line="278" w:lineRule="auto"/>
         <w:rPr>
           <w:rFonts w:ascii="Arial" w:hAnsi="Arial" w:cs="Arial"/>
         </w:rPr>
       </w:pPr>
-      <w:r>
-        <w:rPr>
-          <w:rFonts w:ascii="Arial" w:hAnsi="Arial" w:cs="Arial"/>
-        </w:rPr>
-        <w:t>Critérios de indicação e uso de equipamentos para controle de riscos;</w:t>
-      </w:r>
     </w:p>
     <w:p>
       <w:pPr>
-        <w:pStyle w:val="PargrafodaLista"/>
-        <w:numPr>
-          <w:ilvl w:val="0"/>
-          <w:numId w:val="42"/>
-        </w:numPr>
-        <w:spacing w:after="160" w:line="278" w:lineRule="auto"/>
-        <w:rPr>
-          <w:rFonts w:ascii="Arial" w:hAnsi="Arial" w:cs="Arial"/>
-        </w:rPr>
-      </w:pPr>
-      <w:r>
-        <w:rPr>
-          <w:rFonts w:ascii="Arial" w:hAnsi="Arial" w:cs="Arial"/>
-        </w:rPr>
-        <w:t>Conhecimentos sobre práticas seguras em espaços confinados;</w:t>
-      </w:r>
-    </w:p>
-    <w:p>
-      <w:pPr>
-        <w:pStyle w:val="PargrafodaLista"/>
-        <w:numPr>
-          <w:ilvl w:val="0"/>
-          <w:numId w:val="42"/>
-        </w:numPr>
-        <w:spacing w:after="160" w:line="278" w:lineRule="auto"/>
-        <w:rPr>
-          <w:rFonts w:ascii="Arial" w:hAnsi="Arial" w:cs="Arial"/>
-        </w:rPr>
-      </w:pPr>
-      <w:r>
-        <w:rPr>
-          <w:rFonts w:ascii="Arial" w:hAnsi="Arial" w:cs="Arial"/>
-        </w:rPr>
-        <w:t>Legislação de segurança e saúde no trabalho;</w:t>
-      </w:r>
-    </w:p>
-    <w:p>
-      <w:pPr>
-        <w:pStyle w:val="PargrafodaLista"/>
-        <w:numPr>
-          <w:ilvl w:val="0"/>
-          <w:numId w:val="42"/>
-        </w:numPr>
-        <w:spacing w:after="160" w:line="278" w:lineRule="auto"/>
-        <w:rPr>
-          <w:rFonts w:ascii="Arial" w:hAnsi="Arial" w:cs="Arial"/>
-        </w:rPr>
-      </w:pPr>
-      <w:r>
-        <w:rPr>
-          <w:rFonts w:ascii="Arial" w:hAnsi="Arial" w:cs="Arial"/>
-        </w:rPr>
-        <w:t>Programa de proteção respiratória;</w:t>
-      </w:r>
-    </w:p>
-    <w:p>
-      <w:pPr>
-        <w:pStyle w:val="PargrafodaLista"/>
-        <w:numPr>
-          <w:ilvl w:val="0"/>
-          <w:numId w:val="42"/>
-        </w:numPr>
-        <w:spacing w:after="160" w:line="278" w:lineRule="auto"/>
-        <w:rPr>
-          <w:rFonts w:ascii="Arial" w:hAnsi="Arial" w:cs="Arial"/>
-        </w:rPr>
-      </w:pPr>
-      <w:r>
-        <w:rPr>
-          <w:rFonts w:ascii="Arial" w:hAnsi="Arial" w:cs="Arial"/>
-        </w:rPr>
-        <w:t>Area classificada;</w:t>
-      </w:r>
-    </w:p>
-    <w:p>
-      <w:pPr>
-        <w:pStyle w:val="PargrafodaLista"/>
-        <w:numPr>
-          <w:ilvl w:val="0"/>
-          <w:numId w:val="42"/>
-        </w:numPr>
-        <w:spacing w:after="160" w:line="278" w:lineRule="auto"/>
-        <w:rPr>
-          <w:rFonts w:ascii="Arial" w:hAnsi="Arial" w:cs="Arial"/>
-        </w:rPr>
-      </w:pPr>
-      <w:r>
-        <w:rPr>
-          <w:rFonts w:ascii="Arial" w:hAnsi="Arial" w:cs="Arial"/>
-        </w:rPr>
-        <w:t>Operações de salvamento.</w:t>
-      </w:r>
-    </w:p>
-    <w:p>
-      <w:pPr>
-        <w:pStyle w:val="PargrafodaLista"/>
-        <w:numPr>
-          <w:ilvl w:val="0"/>
-          <w:numId w:val="42"/>
-        </w:numPr>
-        <w:spacing w:after="160" w:line="278" w:lineRule="auto"/>
-        <w:rPr>
-          <w:rFonts w:ascii="Arial" w:hAnsi="Arial" w:cs="Arial"/>
-        </w:rPr>
-      </w:pPr>
-      <w:r>
-        <w:rPr>
-          <w:rFonts w:ascii="Arial" w:hAnsi="Arial" w:cs="Arial"/>
-        </w:rPr>
-        <w:t>Reconhecimento, avaliação e controle de riscos;</w:t>
-      </w:r>
-    </w:p>
-    <w:p>
-      <w:pPr>
-        <w:pStyle w:val="PargrafodaLista"/>
-        <w:numPr>
-          <w:ilvl w:val="0"/>
-          <w:numId w:val="42"/>
-        </w:numPr>
-        <w:spacing w:after="160" w:line="278" w:lineRule="auto"/>
-        <w:rPr>
-          <w:rFonts w:ascii="Arial" w:hAnsi="Arial" w:cs="Arial"/>
-        </w:rPr>
-      </w:pPr>
-      <w:r>
-        <w:rPr>
-          <w:rFonts w:ascii="Arial" w:hAnsi="Arial" w:cs="Arial"/>
-        </w:rPr>
-        <w:t>Funcionamento de equipamentos utilizados;</w:t>
-      </w:r>
-    </w:p>
-    <w:p>
-      <w:pPr>
-        <w:pStyle w:val="PargrafodaLista"/>
-        <w:numPr>
-          <w:ilvl w:val="0"/>
-          <w:numId w:val="42"/>
-        </w:numPr>
-        <w:spacing w:after="160" w:line="278" w:lineRule="auto"/>
-        <w:rPr>
-          <w:rFonts w:ascii="Arial" w:hAnsi="Arial" w:cs="Arial"/>
-        </w:rPr>
-      </w:pPr>
-      <w:r>
-        <w:rPr>
-          <w:rFonts w:ascii="Arial" w:hAnsi="Arial" w:cs="Arial"/>
-        </w:rPr>
-        <w:t>Procedimentos e utilização da Permissão de Entrada e Trabalho; e</w:t>
-      </w:r>
-    </w:p>
-    <w:p>
-      <w:pPr>
-        <w:pStyle w:val="PargrafodaLista"/>
-        <w:numPr>
-          <w:ilvl w:val="0"/>
-          <w:numId w:val="42"/>
-        </w:numPr>
         <w:spacing w:after="160" w:line="278" w:lineRule="auto"/>
         <w:rPr>
           <w:rFonts w:ascii="Arial" w:hAnsi="Arial" w:cs="Arial"/>
@@ -550,12 +368,6 @@
           <w:docGrid w:linePitch="360"/>
         </w:sectPr>
       </w:pPr>
-      <w:r>
-        <w:rPr>
-          <w:rFonts w:ascii="Arial" w:hAnsi="Arial" w:cs="Arial"/>
-        </w:rPr>
-        <w:t>Noções de resgate e primeiros socorros.</w:t>
-      </w:r>
     </w:p>
     <w:tbl>
       <w:tblPr>
@@ -938,7 +750,7 @@
                 <w:color w:val="000000"/>
                 <w:lang w:eastAsia="pt-BR"/>
               </w:rPr>
-              <w:t>11/05/2024</w:t>
+              <w:t>[data_frequencia]</w:t>
             </w:r>
           </w:p>
         </w:tc>
@@ -1068,18 +880,23 @@
                 <w:b/>
                 <w:bCs/>
               </w:rPr>
-              <w:t>TEÓRICO</w:t>
+              <w:t>[</w:t>
             </w:r>
             <w:r>
               <w:rPr>
-                <w:rFonts w:ascii="Arial" w:eastAsia="Times New Roman" w:hAnsi="Arial" w:cs="Arial"/>
+                <w:rFonts w:ascii="Arial" w:hAnsi="Arial" w:cs="Arial"/>
                 <w:b/>
                 <w:bCs/>
-                <w:color w:val="000000"/>
-                <w:szCs w:val="48"/>
-                <w:lang w:eastAsia="pt-BR"/>
-              </w:rPr>
-              <w:t xml:space="preserve"> E PRÁTICO</w:t>
+              </w:rPr>
+              <w:t>mudar_modulo</w:t>
+            </w:r>
+            <w:r>
+              <w:rPr>
+                <w:rFonts w:ascii="Arial" w:hAnsi="Arial" w:cs="Arial"/>
+                <w:b/>
+                <w:bCs/>
+              </w:rPr>
+              <w:t>]</w:t>
             </w:r>
           </w:p>
         </w:tc>
@@ -1214,7 +1031,7 @@
                 <w:color w:val="000000"/>
                 <w:lang w:eastAsia="pt-BR"/>
               </w:rPr>
-              <w:t>MANHÃ</w:t>
+              <w:t>[manha]</w:t>
             </w:r>
           </w:p>
           <w:p>
@@ -1236,7 +1053,7 @@
                 <w:color w:val="000000"/>
                 <w:lang w:eastAsia="pt-BR"/>
               </w:rPr>
-              <w:t>08:00 AS 12:00</w:t>
+              <w:t>[manha_h]</w:t>
             </w:r>
           </w:p>
         </w:tc>
@@ -1270,7 +1087,7 @@
                 <w:color w:val="000000"/>
                 <w:lang w:eastAsia="pt-BR"/>
               </w:rPr>
-              <w:t>TARDE</w:t>
+              <w:t>[tarde]</w:t>
             </w:r>
           </w:p>
           <w:p>
@@ -1292,7 +1109,7 @@
                 <w:color w:val="000000"/>
                 <w:lang w:eastAsia="pt-BR"/>
               </w:rPr>
-              <w:t>13:00 ÀS 17:00</w:t>
+              <w:t>[tarde_h]</w:t>
             </w:r>
           </w:p>
         </w:tc>
@@ -1361,7 +1178,7 @@
                 <w:szCs w:val="22"/>
                 <w:lang w:eastAsia="pt-BR"/>
               </w:rPr>
-              <w:t>01</w:t>
+              <w:t>[pi]</w:t>
             </w:r>
           </w:p>
         </w:tc>
@@ -1393,25 +1210,7 @@
                 <w:sz w:val="20"/>
                 <w:szCs w:val="20"/>
               </w:rPr>
-              <w:t xml:space="preserve">AGUINALDO FERREIRA </w:t>
-            </w:r>
-            <w:r>
-              <w:rPr>
-                <w:rFonts w:ascii="Arial" w:hAnsi="Arial" w:cs="Arial"/>
-                <w:color w:val="000000"/>
-                <w:sz w:val="20"/>
-                <w:szCs w:val="20"/>
-              </w:rPr>
-              <w:t>D</w:t>
-            </w:r>
-            <w:r>
-              <w:rPr>
-                <w:rFonts w:ascii="Arial" w:hAnsi="Arial" w:cs="Arial"/>
-                <w:color w:val="000000"/>
-                <w:sz w:val="20"/>
-                <w:szCs w:val="20"/>
-              </w:rPr>
-              <w:t>E SA</w:t>
+              <w:t>[p_nome]</w:t>
             </w:r>
           </w:p>
         </w:tc>
@@ -1445,7 +1244,7 @@
                 <w:sz w:val="20"/>
                 <w:szCs w:val="20"/>
               </w:rPr>
-              <w:t>005.659.796-71</w:t>
+              <w:t>[p_matricula]</w:t>
             </w:r>
           </w:p>
         </w:tc>
@@ -1475,37 +1274,6 @@
                 <w:lang w:eastAsia="pt-BR"/>
               </w:rPr>
             </w:pPr>
-            <w:r>
-              <w:rPr>
-                <w:rFonts w:ascii="Arial" w:hAnsi="Arial" w:cs="Arial"/>
-                <w:b/>
-                <w:color w:val="00AF50"/>
-                <w:sz w:val="22"/>
-                <w:szCs w:val="22"/>
-              </w:rPr>
-              <w:t>PRESENTE</w:t>
-            </w:r>
-            <w:r>
-              <w:rPr>
-                <w:rFonts w:ascii="Arial" w:hAnsi="Arial" w:cs="Arial"/>
-                <w:b/>
-                <w:color w:val="00AF50"/>
-                <w:spacing w:val="-2"/>
-                <w:sz w:val="22"/>
-                <w:szCs w:val="22"/>
-              </w:rPr>
-              <w:t xml:space="preserve"> </w:t>
-            </w:r>
-            <w:r>
-              <w:rPr>
-                <w:rFonts w:ascii="Arial" w:hAnsi="Arial" w:cs="Arial"/>
-                <w:b/>
-                <w:color w:val="00AF50"/>
-                <w:sz w:val="22"/>
-                <w:szCs w:val="22"/>
-              </w:rPr>
-              <w:t>/ APTO</w:t>
-            </w:r>
           </w:p>
         </w:tc>
         <w:tc>
@@ -1533,37 +1301,6 @@
                 <w:lang w:eastAsia="pt-BR"/>
               </w:rPr>
             </w:pPr>
-            <w:r>
-              <w:rPr>
-                <w:rFonts w:ascii="Arial" w:hAnsi="Arial" w:cs="Arial"/>
-                <w:b/>
-                <w:color w:val="00AF50"/>
-                <w:sz w:val="22"/>
-                <w:szCs w:val="22"/>
-              </w:rPr>
-              <w:t>PRESENTE</w:t>
-            </w:r>
-            <w:r>
-              <w:rPr>
-                <w:rFonts w:ascii="Arial" w:hAnsi="Arial" w:cs="Arial"/>
-                <w:b/>
-                <w:color w:val="00AF50"/>
-                <w:spacing w:val="-2"/>
-                <w:sz w:val="22"/>
-                <w:szCs w:val="22"/>
-              </w:rPr>
-              <w:t xml:space="preserve"> </w:t>
-            </w:r>
-            <w:r>
-              <w:rPr>
-                <w:rFonts w:ascii="Arial" w:hAnsi="Arial" w:cs="Arial"/>
-                <w:b/>
-                <w:color w:val="00AF50"/>
-                <w:sz w:val="22"/>
-                <w:szCs w:val="22"/>
-              </w:rPr>
-              <w:t>/ APTO</w:t>
-            </w:r>
           </w:p>
         </w:tc>
         <w:tc>
@@ -1597,17 +1334,7 @@
                 <w:szCs w:val="22"/>
                 <w:lang w:eastAsia="pt-BR"/>
               </w:rPr>
-              <w:t xml:space="preserve">LFSTS </w:t>
-            </w:r>
-            <w:r>
-              <w:rPr>
-                <w:rFonts w:ascii="Arial" w:eastAsia="Times New Roman" w:hAnsi="Arial" w:cs="Arial"/>
-                <w:color w:val="000000"/>
-                <w:sz w:val="22"/>
-                <w:szCs w:val="22"/>
-                <w:lang w:eastAsia="pt-BR"/>
-              </w:rPr>
-              <w:t>1634/2024</w:t>
+              <w:t>[p_codigo]</w:t>
             </w:r>
           </w:p>
         </w:tc>
@@ -1651,7 +1378,7 @@
                 <w:szCs w:val="22"/>
                 <w:lang w:eastAsia="pt-BR"/>
               </w:rPr>
-              <w:t>02</w:t>
+              <w:t>[pi]</w:t>
             </w:r>
           </w:p>
         </w:tc>
@@ -1682,25 +1409,7 @@
                 <w:sz w:val="20"/>
                 <w:szCs w:val="20"/>
               </w:rPr>
-              <w:t xml:space="preserve">LEANDRO MARTINS </w:t>
-            </w:r>
-            <w:r>
-              <w:rPr>
-                <w:rFonts w:ascii="Arial" w:hAnsi="Arial" w:cs="Arial"/>
-                <w:color w:val="000000"/>
-                <w:sz w:val="20"/>
-                <w:szCs w:val="20"/>
-              </w:rPr>
-              <w:t>D</w:t>
-            </w:r>
-            <w:r>
-              <w:rPr>
-                <w:rFonts w:ascii="Arial" w:hAnsi="Arial" w:cs="Arial"/>
-                <w:color w:val="000000"/>
-                <w:sz w:val="20"/>
-                <w:szCs w:val="20"/>
-              </w:rPr>
-              <w:t>E OLIVEIRA</w:t>
+              <w:t>[p_nome]</w:t>
             </w:r>
           </w:p>
         </w:tc>
@@ -1734,7 +1443,7 @@
                 <w:sz w:val="20"/>
                 <w:szCs w:val="20"/>
               </w:rPr>
-              <w:t>007.006.721-09</w:t>
+              <w:t>[p_matricula]</w:t>
             </w:r>
           </w:p>
         </w:tc>
@@ -1764,37 +1473,6 @@
                 <w:lang w:eastAsia="pt-BR"/>
               </w:rPr>
             </w:pPr>
-            <w:r>
-              <w:rPr>
-                <w:rFonts w:ascii="Arial" w:hAnsi="Arial" w:cs="Arial"/>
-                <w:b/>
-                <w:color w:val="00AF50"/>
-                <w:sz w:val="22"/>
-                <w:szCs w:val="22"/>
-              </w:rPr>
-              <w:t>PRESENTE</w:t>
-            </w:r>
-            <w:r>
-              <w:rPr>
-                <w:rFonts w:ascii="Arial" w:hAnsi="Arial" w:cs="Arial"/>
-                <w:b/>
-                <w:color w:val="00AF50"/>
-                <w:spacing w:val="-2"/>
-                <w:sz w:val="22"/>
-                <w:szCs w:val="22"/>
-              </w:rPr>
-              <w:t xml:space="preserve"> </w:t>
-            </w:r>
-            <w:r>
-              <w:rPr>
-                <w:rFonts w:ascii="Arial" w:hAnsi="Arial" w:cs="Arial"/>
-                <w:b/>
-                <w:color w:val="00AF50"/>
-                <w:sz w:val="22"/>
-                <w:szCs w:val="22"/>
-              </w:rPr>
-              <w:t>/ APTO</w:t>
-            </w:r>
           </w:p>
         </w:tc>
         <w:tc>
@@ -1822,37 +1500,6 @@
                 <w:lang w:eastAsia="pt-BR"/>
               </w:rPr>
             </w:pPr>
-            <w:r>
-              <w:rPr>
-                <w:rFonts w:ascii="Arial" w:hAnsi="Arial" w:cs="Arial"/>
-                <w:b/>
-                <w:color w:val="00AF50"/>
-                <w:sz w:val="22"/>
-                <w:szCs w:val="22"/>
-              </w:rPr>
-              <w:t>PRESENTE</w:t>
-            </w:r>
-            <w:r>
-              <w:rPr>
-                <w:rFonts w:ascii="Arial" w:hAnsi="Arial" w:cs="Arial"/>
-                <w:b/>
-                <w:color w:val="00AF50"/>
-                <w:spacing w:val="-2"/>
-                <w:sz w:val="22"/>
-                <w:szCs w:val="22"/>
-              </w:rPr>
-              <w:t xml:space="preserve"> </w:t>
-            </w:r>
-            <w:r>
-              <w:rPr>
-                <w:rFonts w:ascii="Arial" w:hAnsi="Arial" w:cs="Arial"/>
-                <w:b/>
-                <w:color w:val="00AF50"/>
-                <w:sz w:val="22"/>
-                <w:szCs w:val="22"/>
-              </w:rPr>
-              <w:t>/ APTO</w:t>
-            </w:r>
           </w:p>
         </w:tc>
         <w:tc>
@@ -1886,27 +1533,7 @@
                 <w:szCs w:val="22"/>
                 <w:lang w:eastAsia="pt-BR"/>
               </w:rPr>
-              <w:t>LFSTS 163</w:t>
-            </w:r>
-            <w:r>
-              <w:rPr>
-                <w:rFonts w:ascii="Arial" w:eastAsia="Times New Roman" w:hAnsi="Arial" w:cs="Arial"/>
-                <w:color w:val="000000"/>
-                <w:sz w:val="22"/>
-                <w:szCs w:val="22"/>
-                <w:lang w:eastAsia="pt-BR"/>
-              </w:rPr>
-              <w:t>6</w:t>
-            </w:r>
-            <w:r>
-              <w:rPr>
-                <w:rFonts w:ascii="Arial" w:eastAsia="Times New Roman" w:hAnsi="Arial" w:cs="Arial"/>
-                <w:color w:val="000000"/>
-                <w:sz w:val="22"/>
-                <w:szCs w:val="22"/>
-                <w:lang w:eastAsia="pt-BR"/>
-              </w:rPr>
-              <w:t>/2024</w:t>
+              <w:t>[p_codigo]</w:t>
             </w:r>
           </w:p>
         </w:tc>
@@ -1923,9 +1550,8 @@
               <w:left w:val="single" w:sz="8" w:space="0" w:color="auto"/>
               <w:bottom w:val="single" w:sz="8" w:space="0" w:color="auto"/>
               <w:right w:val="single" w:sz="8" w:space="0" w:color="auto"/>
-              <w:tl2br w:val="single" w:sz="4" w:space="0" w:color="auto"/>
             </w:tcBorders>
-            <w:shd w:val="clear" w:color="auto" w:fill="D9D9D9" w:themeFill="background1" w:themeFillShade="D9"/>
+            <w:shd w:val="clear" w:color="auto" w:fill="FFFFFF" w:themeFill="background1"/>
             <w:vAlign w:val="center"/>
           </w:tcPr>
           <w:p>
@@ -1941,6 +1567,18 @@
                 <w:lang w:eastAsia="pt-BR"/>
               </w:rPr>
             </w:pPr>
+            <w:r>
+              <w:rPr>
+                <w:rFonts w:ascii="Arial" w:eastAsia="Times New Roman" w:hAnsi="Arial" w:cs="Arial"/>
+                <w:b/>
+                <w:bCs/>
+                <w:color w:val="000000"/>
+                <w:sz w:val="22"/>
+                <w:szCs w:val="22"/>
+                <w:lang w:eastAsia="pt-BR"/>
+              </w:rPr>
+              <w:t>[pi]</w:t>
+            </w:r>
           </w:p>
         </w:tc>
         <w:tc>
@@ -1951,9 +1589,8 @@
               <w:left w:val="single" w:sz="8" w:space="0" w:color="auto"/>
               <w:bottom w:val="single" w:sz="8" w:space="0" w:color="auto"/>
               <w:right w:val="single" w:sz="4" w:space="0" w:color="auto"/>
-              <w:tl2br w:val="single" w:sz="4" w:space="0" w:color="auto"/>
             </w:tcBorders>
-            <w:shd w:val="clear" w:color="auto" w:fill="D9D9D9" w:themeFill="background1" w:themeFillShade="D9"/>
+            <w:shd w:val="clear" w:color="auto" w:fill="FFFFFF" w:themeFill="background1"/>
             <w:vAlign w:val="center"/>
           </w:tcPr>
           <w:p>
@@ -1964,6 +1601,15 @@
                 <w:szCs w:val="22"/>
               </w:rPr>
             </w:pPr>
+            <w:r>
+              <w:rPr>
+                <w:rFonts w:ascii="Arial" w:hAnsi="Arial" w:cs="Arial"/>
+                <w:color w:val="000000"/>
+                <w:sz w:val="20"/>
+                <w:szCs w:val="20"/>
+              </w:rPr>
+              <w:t>[p_nome]</w:t>
+            </w:r>
           </w:p>
         </w:tc>
         <w:tc>
@@ -1974,9 +1620,8 @@
               <w:left w:val="single" w:sz="8" w:space="0" w:color="auto"/>
               <w:bottom w:val="single" w:sz="8" w:space="0" w:color="auto"/>
               <w:right w:val="single" w:sz="8" w:space="0" w:color="auto"/>
-              <w:tl2br w:val="single" w:sz="4" w:space="0" w:color="auto"/>
             </w:tcBorders>
-            <w:shd w:val="clear" w:color="auto" w:fill="D9D9D9" w:themeFill="background1" w:themeFillShade="D9"/>
+            <w:shd w:val="clear" w:color="auto" w:fill="FFFFFF" w:themeFill="background1"/>
             <w:vAlign w:val="center"/>
           </w:tcPr>
           <w:p>
@@ -1991,6 +1636,15 @@
                 <w:lang w:eastAsia="pt-BR"/>
               </w:rPr>
             </w:pPr>
+            <w:r>
+              <w:rPr>
+                <w:rFonts w:ascii="Arial" w:hAnsi="Arial" w:cs="Arial"/>
+                <w:color w:val="000000"/>
+                <w:sz w:val="20"/>
+                <w:szCs w:val="20"/>
+              </w:rPr>
+              <w:t>[p_matricula]</w:t>
+            </w:r>
           </w:p>
         </w:tc>
         <w:tc>
@@ -2001,9 +1655,8 @@
               <w:left w:val="nil"/>
               <w:bottom w:val="single" w:sz="4" w:space="0" w:color="auto"/>
               <w:right w:val="single" w:sz="4" w:space="0" w:color="auto"/>
-              <w:tl2br w:val="single" w:sz="4" w:space="0" w:color="auto"/>
             </w:tcBorders>
-            <w:shd w:val="clear" w:color="auto" w:fill="D9D9D9" w:themeFill="background1" w:themeFillShade="D9"/>
+            <w:shd w:val="clear" w:color="auto" w:fill="FFFFFF" w:themeFill="background1"/>
             <w:noWrap/>
             <w:vAlign w:val="center"/>
           </w:tcPr>
@@ -2030,9 +1683,8 @@
               <w:left w:val="nil"/>
               <w:bottom w:val="single" w:sz="4" w:space="0" w:color="auto"/>
               <w:right w:val="single" w:sz="4" w:space="0" w:color="auto"/>
-              <w:tl2br w:val="single" w:sz="4" w:space="0" w:color="auto"/>
             </w:tcBorders>
-            <w:shd w:val="clear" w:color="auto" w:fill="D9D9D9" w:themeFill="background1" w:themeFillShade="D9"/>
+            <w:shd w:val="clear" w:color="auto" w:fill="FFFFFF" w:themeFill="background1"/>
             <w:vAlign w:val="center"/>
           </w:tcPr>
           <w:p>
@@ -2058,9 +1710,8 @@
               <w:left w:val="single" w:sz="8" w:space="0" w:color="auto"/>
               <w:bottom w:val="single" w:sz="8" w:space="0" w:color="auto"/>
               <w:right w:val="single" w:sz="4" w:space="0" w:color="auto"/>
-              <w:tl2br w:val="single" w:sz="4" w:space="0" w:color="auto"/>
             </w:tcBorders>
-            <w:shd w:val="clear" w:color="auto" w:fill="D9D9D9" w:themeFill="background1" w:themeFillShade="D9"/>
+            <w:shd w:val="clear" w:color="auto" w:fill="FFFFFF" w:themeFill="background1"/>
             <w:vAlign w:val="center"/>
           </w:tcPr>
           <w:p>
@@ -2073,6 +1724,16 @@
                 <w:szCs w:val="22"/>
               </w:rPr>
             </w:pPr>
+            <w:r>
+              <w:rPr>
+                <w:rFonts w:ascii="Arial" w:eastAsia="Times New Roman" w:hAnsi="Arial" w:cs="Arial"/>
+                <w:color w:val="000000"/>
+                <w:sz w:val="22"/>
+                <w:szCs w:val="22"/>
+                <w:lang w:eastAsia="pt-BR"/>
+              </w:rPr>
+              <w:t>[p_codigo]</w:t>
+            </w:r>
           </w:p>
         </w:tc>
       </w:tr>
@@ -2088,9 +1749,8 @@
               <w:left w:val="single" w:sz="8" w:space="0" w:color="auto"/>
               <w:bottom w:val="single" w:sz="8" w:space="0" w:color="auto"/>
               <w:right w:val="single" w:sz="8" w:space="0" w:color="auto"/>
-              <w:tl2br w:val="single" w:sz="4" w:space="0" w:color="auto"/>
             </w:tcBorders>
-            <w:shd w:val="clear" w:color="auto" w:fill="D9D9D9" w:themeFill="background1" w:themeFillShade="D9"/>
+            <w:shd w:val="clear" w:color="auto" w:fill="FFFFFF" w:themeFill="background1"/>
             <w:vAlign w:val="center"/>
           </w:tcPr>
           <w:p>
@@ -2106,6 +1766,18 @@
                 <w:lang w:eastAsia="pt-BR"/>
               </w:rPr>
             </w:pPr>
+            <w:r>
+              <w:rPr>
+                <w:rFonts w:ascii="Arial" w:eastAsia="Times New Roman" w:hAnsi="Arial" w:cs="Arial"/>
+                <w:b/>
+                <w:bCs/>
+                <w:color w:val="000000"/>
+                <w:sz w:val="22"/>
+                <w:szCs w:val="22"/>
+                <w:lang w:eastAsia="pt-BR"/>
+              </w:rPr>
+              <w:t>[pi]</w:t>
+            </w:r>
           </w:p>
         </w:tc>
         <w:tc>
@@ -2116,9 +1788,8 @@
               <w:left w:val="single" w:sz="8" w:space="0" w:color="auto"/>
               <w:bottom w:val="single" w:sz="8" w:space="0" w:color="auto"/>
               <w:right w:val="single" w:sz="4" w:space="0" w:color="auto"/>
-              <w:tl2br w:val="single" w:sz="4" w:space="0" w:color="auto"/>
             </w:tcBorders>
-            <w:shd w:val="clear" w:color="auto" w:fill="D9D9D9" w:themeFill="background1" w:themeFillShade="D9"/>
+            <w:shd w:val="clear" w:color="auto" w:fill="FFFFFF" w:themeFill="background1"/>
             <w:vAlign w:val="center"/>
           </w:tcPr>
           <w:p>
@@ -2129,6 +1800,15 @@
                 <w:szCs w:val="22"/>
               </w:rPr>
             </w:pPr>
+            <w:r>
+              <w:rPr>
+                <w:rFonts w:ascii="Arial" w:hAnsi="Arial" w:cs="Arial"/>
+                <w:color w:val="000000"/>
+                <w:sz w:val="20"/>
+                <w:szCs w:val="20"/>
+              </w:rPr>
+              <w:t>[p_nome]</w:t>
+            </w:r>
           </w:p>
         </w:tc>
         <w:tc>
@@ -2139,9 +1819,8 @@
               <w:left w:val="single" w:sz="8" w:space="0" w:color="auto"/>
               <w:bottom w:val="single" w:sz="8" w:space="0" w:color="auto"/>
               <w:right w:val="single" w:sz="8" w:space="0" w:color="auto"/>
-              <w:tl2br w:val="single" w:sz="4" w:space="0" w:color="auto"/>
             </w:tcBorders>
-            <w:shd w:val="clear" w:color="auto" w:fill="D9D9D9" w:themeFill="background1" w:themeFillShade="D9"/>
+            <w:shd w:val="clear" w:color="auto" w:fill="FFFFFF" w:themeFill="background1"/>
             <w:vAlign w:val="center"/>
           </w:tcPr>
           <w:p>
@@ -2156,6 +1835,15 @@
                 <w:lang w:eastAsia="pt-BR"/>
               </w:rPr>
             </w:pPr>
+            <w:r>
+              <w:rPr>
+                <w:rFonts w:ascii="Arial" w:hAnsi="Arial" w:cs="Arial"/>
+                <w:color w:val="000000"/>
+                <w:sz w:val="20"/>
+                <w:szCs w:val="20"/>
+              </w:rPr>
+              <w:t>[p_matricula]</w:t>
+            </w:r>
           </w:p>
         </w:tc>
         <w:tc>
@@ -2166,9 +1854,8 @@
               <w:left w:val="nil"/>
               <w:bottom w:val="single" w:sz="8" w:space="0" w:color="auto"/>
               <w:right w:val="single" w:sz="4" w:space="0" w:color="auto"/>
-              <w:tl2br w:val="single" w:sz="4" w:space="0" w:color="auto"/>
             </w:tcBorders>
-            <w:shd w:val="clear" w:color="auto" w:fill="D9D9D9" w:themeFill="background1" w:themeFillShade="D9"/>
+            <w:shd w:val="clear" w:color="auto" w:fill="FFFFFF" w:themeFill="background1"/>
             <w:noWrap/>
             <w:vAlign w:val="center"/>
           </w:tcPr>
@@ -2195,9 +1882,8 @@
               <w:left w:val="nil"/>
               <w:bottom w:val="single" w:sz="8" w:space="0" w:color="auto"/>
               <w:right w:val="single" w:sz="4" w:space="0" w:color="auto"/>
-              <w:tl2br w:val="single" w:sz="4" w:space="0" w:color="auto"/>
             </w:tcBorders>
-            <w:shd w:val="clear" w:color="auto" w:fill="D9D9D9" w:themeFill="background1" w:themeFillShade="D9"/>
+            <w:shd w:val="clear" w:color="auto" w:fill="FFFFFF" w:themeFill="background1"/>
             <w:vAlign w:val="center"/>
           </w:tcPr>
           <w:p>
@@ -2223,9 +1909,8 @@
               <w:left w:val="single" w:sz="8" w:space="0" w:color="auto"/>
               <w:bottom w:val="single" w:sz="8" w:space="0" w:color="auto"/>
               <w:right w:val="single" w:sz="4" w:space="0" w:color="auto"/>
-              <w:tl2br w:val="single" w:sz="4" w:space="0" w:color="auto"/>
             </w:tcBorders>
-            <w:shd w:val="clear" w:color="auto" w:fill="D9D9D9" w:themeFill="background1" w:themeFillShade="D9"/>
+            <w:shd w:val="clear" w:color="auto" w:fill="FFFFFF" w:themeFill="background1"/>
             <w:vAlign w:val="center"/>
           </w:tcPr>
           <w:p>
@@ -2240,6 +1925,16 @@
                 <w:lang w:eastAsia="pt-BR"/>
               </w:rPr>
             </w:pPr>
+            <w:r>
+              <w:rPr>
+                <w:rFonts w:ascii="Arial" w:eastAsia="Times New Roman" w:hAnsi="Arial" w:cs="Arial"/>
+                <w:color w:val="000000"/>
+                <w:sz w:val="22"/>
+                <w:szCs w:val="22"/>
+                <w:lang w:eastAsia="pt-BR"/>
+              </w:rPr>
+              <w:t>[p_codigo]</w:t>
+            </w:r>
           </w:p>
         </w:tc>
       </w:tr>
@@ -2255,9 +1950,8 @@
               <w:left w:val="single" w:sz="8" w:space="0" w:color="auto"/>
               <w:bottom w:val="single" w:sz="8" w:space="0" w:color="auto"/>
               <w:right w:val="single" w:sz="8" w:space="0" w:color="auto"/>
-              <w:tl2br w:val="single" w:sz="4" w:space="0" w:color="auto"/>
             </w:tcBorders>
-            <w:shd w:val="clear" w:color="auto" w:fill="D9D9D9" w:themeFill="background1" w:themeFillShade="D9"/>
+            <w:shd w:val="clear" w:color="auto" w:fill="FFFFFF" w:themeFill="background1"/>
             <w:vAlign w:val="center"/>
           </w:tcPr>
           <w:p>
@@ -2273,6 +1967,18 @@
                 <w:lang w:eastAsia="pt-BR"/>
               </w:rPr>
             </w:pPr>
+            <w:r>
+              <w:rPr>
+                <w:rFonts w:ascii="Arial" w:eastAsia="Times New Roman" w:hAnsi="Arial" w:cs="Arial"/>
+                <w:b/>
+                <w:bCs/>
+                <w:color w:val="000000"/>
+                <w:sz w:val="22"/>
+                <w:szCs w:val="22"/>
+                <w:lang w:eastAsia="pt-BR"/>
+              </w:rPr>
+              <w:t>[pi]</w:t>
+            </w:r>
           </w:p>
         </w:tc>
         <w:tc>
@@ -2283,9 +1989,8 @@
               <w:left w:val="single" w:sz="8" w:space="0" w:color="auto"/>
               <w:bottom w:val="single" w:sz="8" w:space="0" w:color="auto"/>
               <w:right w:val="single" w:sz="4" w:space="0" w:color="auto"/>
-              <w:tl2br w:val="single" w:sz="4" w:space="0" w:color="auto"/>
             </w:tcBorders>
-            <w:shd w:val="clear" w:color="auto" w:fill="D9D9D9" w:themeFill="background1" w:themeFillShade="D9"/>
+            <w:shd w:val="clear" w:color="auto" w:fill="FFFFFF" w:themeFill="background1"/>
             <w:vAlign w:val="center"/>
           </w:tcPr>
           <w:p>
@@ -2299,6 +2004,15 @@
                 <w:lang w:eastAsia="pt-BR"/>
               </w:rPr>
             </w:pPr>
+            <w:r>
+              <w:rPr>
+                <w:rFonts w:ascii="Arial" w:hAnsi="Arial" w:cs="Arial"/>
+                <w:color w:val="000000"/>
+                <w:sz w:val="20"/>
+                <w:szCs w:val="20"/>
+              </w:rPr>
+              <w:t>[p_nome]</w:t>
+            </w:r>
           </w:p>
         </w:tc>
         <w:tc>
@@ -2309,9 +2023,8 @@
               <w:left w:val="single" w:sz="8" w:space="0" w:color="auto"/>
               <w:bottom w:val="single" w:sz="8" w:space="0" w:color="auto"/>
               <w:right w:val="single" w:sz="8" w:space="0" w:color="auto"/>
-              <w:tl2br w:val="single" w:sz="4" w:space="0" w:color="auto"/>
             </w:tcBorders>
-            <w:shd w:val="clear" w:color="auto" w:fill="D9D9D9" w:themeFill="background1" w:themeFillShade="D9"/>
+            <w:shd w:val="clear" w:color="auto" w:fill="FFFFFF" w:themeFill="background1"/>
             <w:vAlign w:val="center"/>
           </w:tcPr>
           <w:p>
@@ -2326,6 +2039,15 @@
                 <w:lang w:eastAsia="pt-BR"/>
               </w:rPr>
             </w:pPr>
+            <w:r>
+              <w:rPr>
+                <w:rFonts w:ascii="Arial" w:hAnsi="Arial" w:cs="Arial"/>
+                <w:color w:val="000000"/>
+                <w:sz w:val="20"/>
+                <w:szCs w:val="20"/>
+              </w:rPr>
+              <w:t>[p_matricula]</w:t>
+            </w:r>
           </w:p>
         </w:tc>
         <w:tc>
@@ -2336,9 +2058,8 @@
               <w:left w:val="single" w:sz="8" w:space="0" w:color="auto"/>
               <w:bottom w:val="single" w:sz="8" w:space="0" w:color="auto"/>
               <w:right w:val="single" w:sz="4" w:space="0" w:color="auto"/>
-              <w:tl2br w:val="single" w:sz="4" w:space="0" w:color="auto"/>
             </w:tcBorders>
-            <w:shd w:val="clear" w:color="auto" w:fill="D9D9D9" w:themeFill="background1" w:themeFillShade="D9"/>
+            <w:shd w:val="clear" w:color="auto" w:fill="FFFFFF" w:themeFill="background1"/>
             <w:noWrap/>
             <w:vAlign w:val="center"/>
           </w:tcPr>
@@ -2365,9 +2086,8 @@
               <w:left w:val="single" w:sz="4" w:space="0" w:color="auto"/>
               <w:bottom w:val="single" w:sz="8" w:space="0" w:color="auto"/>
               <w:right w:val="single" w:sz="4" w:space="0" w:color="auto"/>
-              <w:tl2br w:val="single" w:sz="4" w:space="0" w:color="auto"/>
             </w:tcBorders>
-            <w:shd w:val="clear" w:color="auto" w:fill="D9D9D9" w:themeFill="background1" w:themeFillShade="D9"/>
+            <w:shd w:val="clear" w:color="auto" w:fill="FFFFFF" w:themeFill="background1"/>
             <w:vAlign w:val="center"/>
           </w:tcPr>
           <w:p>
@@ -2393,9 +2113,8 @@
               <w:left w:val="single" w:sz="8" w:space="0" w:color="auto"/>
               <w:bottom w:val="single" w:sz="8" w:space="0" w:color="auto"/>
               <w:right w:val="single" w:sz="8" w:space="0" w:color="auto"/>
-              <w:tl2br w:val="single" w:sz="4" w:space="0" w:color="auto"/>
             </w:tcBorders>
-            <w:shd w:val="clear" w:color="auto" w:fill="D9D9D9" w:themeFill="background1" w:themeFillShade="D9"/>
+            <w:shd w:val="clear" w:color="auto" w:fill="FFFFFF" w:themeFill="background1"/>
             <w:vAlign w:val="center"/>
           </w:tcPr>
           <w:p>
@@ -2407,6 +2126,16 @@
                 <w:szCs w:val="22"/>
               </w:rPr>
             </w:pPr>
+            <w:r>
+              <w:rPr>
+                <w:rFonts w:ascii="Arial" w:eastAsia="Times New Roman" w:hAnsi="Arial" w:cs="Arial"/>
+                <w:color w:val="000000"/>
+                <w:sz w:val="22"/>
+                <w:szCs w:val="22"/>
+                <w:lang w:eastAsia="pt-BR"/>
+              </w:rPr>
+              <w:t>[p_codigo]</w:t>
+            </w:r>
           </w:p>
         </w:tc>
       </w:tr>
@@ -2422,9 +2151,8 @@
               <w:left w:val="single" w:sz="8" w:space="0" w:color="auto"/>
               <w:bottom w:val="single" w:sz="8" w:space="0" w:color="auto"/>
               <w:right w:val="single" w:sz="8" w:space="0" w:color="auto"/>
-              <w:tl2br w:val="single" w:sz="4" w:space="0" w:color="auto"/>
             </w:tcBorders>
-            <w:shd w:val="clear" w:color="auto" w:fill="D9D9D9" w:themeFill="background1" w:themeFillShade="D9"/>
+            <w:shd w:val="clear" w:color="auto" w:fill="FFFFFF" w:themeFill="background1"/>
             <w:vAlign w:val="center"/>
           </w:tcPr>
           <w:p>
@@ -2440,6 +2168,18 @@
                 <w:lang w:eastAsia="pt-BR"/>
               </w:rPr>
             </w:pPr>
+            <w:r>
+              <w:rPr>
+                <w:rFonts w:ascii="Arial" w:eastAsia="Times New Roman" w:hAnsi="Arial" w:cs="Arial"/>
+                <w:b/>
+                <w:bCs/>
+                <w:color w:val="000000"/>
+                <w:sz w:val="22"/>
+                <w:szCs w:val="22"/>
+                <w:lang w:eastAsia="pt-BR"/>
+              </w:rPr>
+              <w:t>[pi]</w:t>
+            </w:r>
           </w:p>
         </w:tc>
         <w:tc>
@@ -2450,9 +2190,8 @@
               <w:left w:val="single" w:sz="8" w:space="0" w:color="auto"/>
               <w:bottom w:val="single" w:sz="8" w:space="0" w:color="auto"/>
               <w:right w:val="single" w:sz="4" w:space="0" w:color="auto"/>
-              <w:tl2br w:val="single" w:sz="4" w:space="0" w:color="auto"/>
             </w:tcBorders>
-            <w:shd w:val="clear" w:color="auto" w:fill="D9D9D9" w:themeFill="background1" w:themeFillShade="D9"/>
+            <w:shd w:val="clear" w:color="auto" w:fill="FFFFFF" w:themeFill="background1"/>
             <w:vAlign w:val="center"/>
           </w:tcPr>
           <w:p>
@@ -2466,6 +2205,15 @@
                 <w:lang w:eastAsia="pt-BR"/>
               </w:rPr>
             </w:pPr>
+            <w:r>
+              <w:rPr>
+                <w:rFonts w:ascii="Arial" w:hAnsi="Arial" w:cs="Arial"/>
+                <w:color w:val="000000"/>
+                <w:sz w:val="20"/>
+                <w:szCs w:val="20"/>
+              </w:rPr>
+              <w:t>[p_nome]</w:t>
+            </w:r>
           </w:p>
         </w:tc>
         <w:tc>
@@ -2476,9 +2224,8 @@
               <w:left w:val="single" w:sz="8" w:space="0" w:color="auto"/>
               <w:bottom w:val="single" w:sz="8" w:space="0" w:color="auto"/>
               <w:right w:val="single" w:sz="8" w:space="0" w:color="auto"/>
-              <w:tl2br w:val="single" w:sz="4" w:space="0" w:color="auto"/>
             </w:tcBorders>
-            <w:shd w:val="clear" w:color="auto" w:fill="D9D9D9" w:themeFill="background1" w:themeFillShade="D9"/>
+            <w:shd w:val="clear" w:color="auto" w:fill="FFFFFF" w:themeFill="background1"/>
             <w:vAlign w:val="center"/>
           </w:tcPr>
           <w:p>
@@ -2493,6 +2240,15 @@
                 <w:lang w:eastAsia="pt-BR"/>
               </w:rPr>
             </w:pPr>
+            <w:r>
+              <w:rPr>
+                <w:rFonts w:ascii="Arial" w:hAnsi="Arial" w:cs="Arial"/>
+                <w:color w:val="000000"/>
+                <w:sz w:val="20"/>
+                <w:szCs w:val="20"/>
+              </w:rPr>
+              <w:t>[p_matricula]</w:t>
+            </w:r>
           </w:p>
         </w:tc>
         <w:tc>
@@ -2503,9 +2259,8 @@
               <w:left w:val="single" w:sz="8" w:space="0" w:color="auto"/>
               <w:bottom w:val="single" w:sz="8" w:space="0" w:color="auto"/>
               <w:right w:val="single" w:sz="4" w:space="0" w:color="auto"/>
-              <w:tl2br w:val="single" w:sz="4" w:space="0" w:color="auto"/>
             </w:tcBorders>
-            <w:shd w:val="clear" w:color="auto" w:fill="D9D9D9" w:themeFill="background1" w:themeFillShade="D9"/>
+            <w:shd w:val="clear" w:color="auto" w:fill="FFFFFF" w:themeFill="background1"/>
             <w:noWrap/>
             <w:vAlign w:val="center"/>
           </w:tcPr>
@@ -2532,9 +2287,8 @@
               <w:left w:val="single" w:sz="4" w:space="0" w:color="auto"/>
               <w:bottom w:val="single" w:sz="8" w:space="0" w:color="auto"/>
               <w:right w:val="single" w:sz="4" w:space="0" w:color="auto"/>
-              <w:tl2br w:val="single" w:sz="4" w:space="0" w:color="auto"/>
             </w:tcBorders>
-            <w:shd w:val="clear" w:color="auto" w:fill="D9D9D9" w:themeFill="background1" w:themeFillShade="D9"/>
+            <w:shd w:val="clear" w:color="auto" w:fill="FFFFFF" w:themeFill="background1"/>
             <w:vAlign w:val="center"/>
           </w:tcPr>
           <w:p>
@@ -2560,9 +2314,8 @@
               <w:left w:val="single" w:sz="8" w:space="0" w:color="auto"/>
               <w:bottom w:val="single" w:sz="8" w:space="0" w:color="auto"/>
               <w:right w:val="single" w:sz="8" w:space="0" w:color="auto"/>
-              <w:tl2br w:val="single" w:sz="4" w:space="0" w:color="auto"/>
             </w:tcBorders>
-            <w:shd w:val="clear" w:color="auto" w:fill="D9D9D9" w:themeFill="background1" w:themeFillShade="D9"/>
+            <w:shd w:val="clear" w:color="auto" w:fill="FFFFFF" w:themeFill="background1"/>
             <w:vAlign w:val="center"/>
           </w:tcPr>
           <w:p>
@@ -2574,6 +2327,16 @@
                 <w:szCs w:val="22"/>
               </w:rPr>
             </w:pPr>
+            <w:r>
+              <w:rPr>
+                <w:rFonts w:ascii="Arial" w:eastAsia="Times New Roman" w:hAnsi="Arial" w:cs="Arial"/>
+                <w:color w:val="000000"/>
+                <w:sz w:val="22"/>
+                <w:szCs w:val="22"/>
+                <w:lang w:eastAsia="pt-BR"/>
+              </w:rPr>
+              <w:t>[p_codigo]</w:t>
+            </w:r>
           </w:p>
         </w:tc>
       </w:tr>
@@ -2589,9 +2352,8 @@
               <w:left w:val="single" w:sz="8" w:space="0" w:color="auto"/>
               <w:bottom w:val="single" w:sz="8" w:space="0" w:color="auto"/>
               <w:right w:val="single" w:sz="8" w:space="0" w:color="auto"/>
-              <w:tl2br w:val="single" w:sz="4" w:space="0" w:color="auto"/>
             </w:tcBorders>
-            <w:shd w:val="clear" w:color="auto" w:fill="D9D9D9" w:themeFill="background1" w:themeFillShade="D9"/>
+            <w:shd w:val="clear" w:color="auto" w:fill="FFFFFF" w:themeFill="background1"/>
             <w:vAlign w:val="center"/>
           </w:tcPr>
           <w:p>
@@ -2607,6 +2369,18 @@
                 <w:lang w:eastAsia="pt-BR"/>
               </w:rPr>
             </w:pPr>
+            <w:r>
+              <w:rPr>
+                <w:rFonts w:ascii="Arial" w:eastAsia="Times New Roman" w:hAnsi="Arial" w:cs="Arial"/>
+                <w:b/>
+                <w:bCs/>
+                <w:color w:val="000000"/>
+                <w:sz w:val="22"/>
+                <w:szCs w:val="22"/>
+                <w:lang w:eastAsia="pt-BR"/>
+              </w:rPr>
+              <w:t>[pi]</w:t>
+            </w:r>
           </w:p>
         </w:tc>
         <w:tc>
@@ -2617,9 +2391,8 @@
               <w:left w:val="single" w:sz="8" w:space="0" w:color="auto"/>
               <w:bottom w:val="single" w:sz="8" w:space="0" w:color="auto"/>
               <w:right w:val="single" w:sz="4" w:space="0" w:color="auto"/>
-              <w:tl2br w:val="single" w:sz="4" w:space="0" w:color="auto"/>
             </w:tcBorders>
-            <w:shd w:val="clear" w:color="auto" w:fill="D9D9D9" w:themeFill="background1" w:themeFillShade="D9"/>
+            <w:shd w:val="clear" w:color="auto" w:fill="FFFFFF" w:themeFill="background1"/>
             <w:vAlign w:val="center"/>
           </w:tcPr>
           <w:p>
@@ -2633,6 +2406,15 @@
                 <w:lang w:eastAsia="pt-BR"/>
               </w:rPr>
             </w:pPr>
+            <w:r>
+              <w:rPr>
+                <w:rFonts w:ascii="Arial" w:hAnsi="Arial" w:cs="Arial"/>
+                <w:color w:val="000000"/>
+                <w:sz w:val="20"/>
+                <w:szCs w:val="20"/>
+              </w:rPr>
+              <w:t>[p_nome]</w:t>
+            </w:r>
           </w:p>
         </w:tc>
         <w:tc>
@@ -2643,9 +2425,8 @@
               <w:left w:val="single" w:sz="8" w:space="0" w:color="auto"/>
               <w:bottom w:val="single" w:sz="8" w:space="0" w:color="auto"/>
               <w:right w:val="single" w:sz="8" w:space="0" w:color="auto"/>
-              <w:tl2br w:val="single" w:sz="4" w:space="0" w:color="auto"/>
             </w:tcBorders>
-            <w:shd w:val="clear" w:color="auto" w:fill="D9D9D9" w:themeFill="background1" w:themeFillShade="D9"/>
+            <w:shd w:val="clear" w:color="auto" w:fill="FFFFFF" w:themeFill="background1"/>
             <w:vAlign w:val="center"/>
           </w:tcPr>
           <w:p>
@@ -2660,6 +2441,15 @@
                 <w:lang w:eastAsia="pt-BR"/>
               </w:rPr>
             </w:pPr>
+            <w:r>
+              <w:rPr>
+                <w:rFonts w:ascii="Arial" w:hAnsi="Arial" w:cs="Arial"/>
+                <w:color w:val="000000"/>
+                <w:sz w:val="20"/>
+                <w:szCs w:val="20"/>
+              </w:rPr>
+              <w:t>[p_matricula]</w:t>
+            </w:r>
           </w:p>
         </w:tc>
         <w:tc>
@@ -2670,9 +2460,8 @@
               <w:left w:val="single" w:sz="8" w:space="0" w:color="auto"/>
               <w:bottom w:val="single" w:sz="8" w:space="0" w:color="auto"/>
               <w:right w:val="single" w:sz="4" w:space="0" w:color="auto"/>
-              <w:tl2br w:val="single" w:sz="4" w:space="0" w:color="auto"/>
             </w:tcBorders>
-            <w:shd w:val="clear" w:color="auto" w:fill="D9D9D9" w:themeFill="background1" w:themeFillShade="D9"/>
+            <w:shd w:val="clear" w:color="auto" w:fill="FFFFFF" w:themeFill="background1"/>
             <w:noWrap/>
             <w:vAlign w:val="center"/>
           </w:tcPr>
@@ -2699,9 +2488,8 @@
               <w:left w:val="single" w:sz="4" w:space="0" w:color="auto"/>
               <w:bottom w:val="single" w:sz="8" w:space="0" w:color="auto"/>
               <w:right w:val="single" w:sz="4" w:space="0" w:color="auto"/>
-              <w:tl2br w:val="single" w:sz="4" w:space="0" w:color="auto"/>
             </w:tcBorders>
-            <w:shd w:val="clear" w:color="auto" w:fill="D9D9D9" w:themeFill="background1" w:themeFillShade="D9"/>
+            <w:shd w:val="clear" w:color="auto" w:fill="FFFFFF" w:themeFill="background1"/>
             <w:vAlign w:val="center"/>
           </w:tcPr>
           <w:p>
@@ -2727,9 +2515,8 @@
               <w:left w:val="single" w:sz="8" w:space="0" w:color="auto"/>
               <w:bottom w:val="single" w:sz="8" w:space="0" w:color="auto"/>
               <w:right w:val="single" w:sz="8" w:space="0" w:color="auto"/>
-              <w:tl2br w:val="single" w:sz="4" w:space="0" w:color="auto"/>
             </w:tcBorders>
-            <w:shd w:val="clear" w:color="auto" w:fill="D9D9D9" w:themeFill="background1" w:themeFillShade="D9"/>
+            <w:shd w:val="clear" w:color="auto" w:fill="FFFFFF" w:themeFill="background1"/>
             <w:vAlign w:val="center"/>
           </w:tcPr>
           <w:p>
@@ -2741,6 +2528,16 @@
                 <w:szCs w:val="22"/>
               </w:rPr>
             </w:pPr>
+            <w:r>
+              <w:rPr>
+                <w:rFonts w:ascii="Arial" w:eastAsia="Times New Roman" w:hAnsi="Arial" w:cs="Arial"/>
+                <w:color w:val="000000"/>
+                <w:sz w:val="22"/>
+                <w:szCs w:val="22"/>
+                <w:lang w:eastAsia="pt-BR"/>
+              </w:rPr>
+              <w:t>[p_codigo]</w:t>
+            </w:r>
           </w:p>
         </w:tc>
       </w:tr>
@@ -2756,9 +2553,8 @@
               <w:left w:val="single" w:sz="8" w:space="0" w:color="auto"/>
               <w:bottom w:val="single" w:sz="8" w:space="0" w:color="auto"/>
               <w:right w:val="single" w:sz="8" w:space="0" w:color="auto"/>
-              <w:tl2br w:val="single" w:sz="4" w:space="0" w:color="auto"/>
             </w:tcBorders>
-            <w:shd w:val="clear" w:color="auto" w:fill="D9D9D9" w:themeFill="background1" w:themeFillShade="D9"/>
+            <w:shd w:val="clear" w:color="auto" w:fill="FFFFFF" w:themeFill="background1"/>
             <w:vAlign w:val="center"/>
           </w:tcPr>
           <w:p>
@@ -2774,6 +2570,18 @@
                 <w:lang w:eastAsia="pt-BR"/>
               </w:rPr>
             </w:pPr>
+            <w:r>
+              <w:rPr>
+                <w:rFonts w:ascii="Arial" w:eastAsia="Times New Roman" w:hAnsi="Arial" w:cs="Arial"/>
+                <w:b/>
+                <w:bCs/>
+                <w:color w:val="000000"/>
+                <w:sz w:val="22"/>
+                <w:szCs w:val="22"/>
+                <w:lang w:eastAsia="pt-BR"/>
+              </w:rPr>
+              <w:t>[pi]</w:t>
+            </w:r>
           </w:p>
         </w:tc>
         <w:tc>
@@ -2784,9 +2592,8 @@
               <w:left w:val="single" w:sz="8" w:space="0" w:color="auto"/>
               <w:bottom w:val="single" w:sz="8" w:space="0" w:color="auto"/>
               <w:right w:val="single" w:sz="4" w:space="0" w:color="auto"/>
-              <w:tl2br w:val="single" w:sz="4" w:space="0" w:color="auto"/>
             </w:tcBorders>
-            <w:shd w:val="clear" w:color="auto" w:fill="D9D9D9" w:themeFill="background1" w:themeFillShade="D9"/>
+            <w:shd w:val="clear" w:color="auto" w:fill="FFFFFF" w:themeFill="background1"/>
             <w:vAlign w:val="center"/>
           </w:tcPr>
           <w:p>
@@ -2800,6 +2607,15 @@
                 <w:lang w:eastAsia="pt-BR"/>
               </w:rPr>
             </w:pPr>
+            <w:r>
+              <w:rPr>
+                <w:rFonts w:ascii="Arial" w:hAnsi="Arial" w:cs="Arial"/>
+                <w:color w:val="000000"/>
+                <w:sz w:val="20"/>
+                <w:szCs w:val="20"/>
+              </w:rPr>
+              <w:t>[p_nome]</w:t>
+            </w:r>
           </w:p>
         </w:tc>
         <w:tc>
@@ -2810,9 +2626,8 @@
               <w:left w:val="single" w:sz="8" w:space="0" w:color="auto"/>
               <w:bottom w:val="single" w:sz="8" w:space="0" w:color="auto"/>
               <w:right w:val="single" w:sz="8" w:space="0" w:color="auto"/>
-              <w:tl2br w:val="single" w:sz="4" w:space="0" w:color="auto"/>
             </w:tcBorders>
-            <w:shd w:val="clear" w:color="auto" w:fill="D9D9D9" w:themeFill="background1" w:themeFillShade="D9"/>
+            <w:shd w:val="clear" w:color="auto" w:fill="FFFFFF" w:themeFill="background1"/>
             <w:vAlign w:val="center"/>
           </w:tcPr>
           <w:p>
@@ -2827,6 +2642,15 @@
                 <w:lang w:eastAsia="pt-BR"/>
               </w:rPr>
             </w:pPr>
+            <w:r>
+              <w:rPr>
+                <w:rFonts w:ascii="Arial" w:hAnsi="Arial" w:cs="Arial"/>
+                <w:color w:val="000000"/>
+                <w:sz w:val="20"/>
+                <w:szCs w:val="20"/>
+              </w:rPr>
+              <w:t>[p_matricula]</w:t>
+            </w:r>
           </w:p>
         </w:tc>
         <w:tc>
@@ -2837,9 +2661,8 @@
               <w:left w:val="single" w:sz="8" w:space="0" w:color="auto"/>
               <w:bottom w:val="single" w:sz="8" w:space="0" w:color="auto"/>
               <w:right w:val="single" w:sz="4" w:space="0" w:color="auto"/>
-              <w:tl2br w:val="single" w:sz="4" w:space="0" w:color="auto"/>
             </w:tcBorders>
-            <w:shd w:val="clear" w:color="auto" w:fill="D9D9D9" w:themeFill="background1" w:themeFillShade="D9"/>
+            <w:shd w:val="clear" w:color="auto" w:fill="FFFFFF" w:themeFill="background1"/>
             <w:noWrap/>
             <w:vAlign w:val="center"/>
           </w:tcPr>
@@ -2864,9 +2687,8 @@
               <w:left w:val="single" w:sz="4" w:space="0" w:color="auto"/>
               <w:bottom w:val="single" w:sz="8" w:space="0" w:color="auto"/>
               <w:right w:val="single" w:sz="4" w:space="0" w:color="auto"/>
-              <w:tl2br w:val="single" w:sz="4" w:space="0" w:color="auto"/>
             </w:tcBorders>
-            <w:shd w:val="clear" w:color="auto" w:fill="D9D9D9" w:themeFill="background1" w:themeFillShade="D9"/>
+            <w:shd w:val="clear" w:color="auto" w:fill="FFFFFF" w:themeFill="background1"/>
             <w:vAlign w:val="center"/>
           </w:tcPr>
           <w:p>
@@ -2890,9 +2712,8 @@
               <w:left w:val="single" w:sz="8" w:space="0" w:color="auto"/>
               <w:bottom w:val="single" w:sz="8" w:space="0" w:color="auto"/>
               <w:right w:val="single" w:sz="8" w:space="0" w:color="auto"/>
-              <w:tl2br w:val="single" w:sz="4" w:space="0" w:color="auto"/>
             </w:tcBorders>
-            <w:shd w:val="clear" w:color="auto" w:fill="D9D9D9" w:themeFill="background1" w:themeFillShade="D9"/>
+            <w:shd w:val="clear" w:color="auto" w:fill="FFFFFF" w:themeFill="background1"/>
             <w:vAlign w:val="center"/>
           </w:tcPr>
           <w:p>
@@ -2904,6 +2725,16 @@
                 <w:szCs w:val="22"/>
               </w:rPr>
             </w:pPr>
+            <w:r>
+              <w:rPr>
+                <w:rFonts w:ascii="Arial" w:eastAsia="Times New Roman" w:hAnsi="Arial" w:cs="Arial"/>
+                <w:color w:val="000000"/>
+                <w:sz w:val="22"/>
+                <w:szCs w:val="22"/>
+                <w:lang w:eastAsia="pt-BR"/>
+              </w:rPr>
+              <w:t>[p_codigo]</w:t>
+            </w:r>
           </w:p>
         </w:tc>
       </w:tr>
@@ -2919,9 +2750,8 @@
               <w:left w:val="single" w:sz="8" w:space="0" w:color="auto"/>
               <w:bottom w:val="single" w:sz="8" w:space="0" w:color="auto"/>
               <w:right w:val="single" w:sz="8" w:space="0" w:color="auto"/>
-              <w:tl2br w:val="single" w:sz="4" w:space="0" w:color="auto"/>
             </w:tcBorders>
-            <w:shd w:val="clear" w:color="auto" w:fill="D9D9D9" w:themeFill="background1" w:themeFillShade="D9"/>
+            <w:shd w:val="clear" w:color="auto" w:fill="FFFFFF" w:themeFill="background1"/>
             <w:vAlign w:val="center"/>
           </w:tcPr>
           <w:p>
@@ -2937,6 +2767,18 @@
                 <w:lang w:eastAsia="pt-BR"/>
               </w:rPr>
             </w:pPr>
+            <w:r>
+              <w:rPr>
+                <w:rFonts w:ascii="Arial" w:eastAsia="Times New Roman" w:hAnsi="Arial" w:cs="Arial"/>
+                <w:b/>
+                <w:bCs/>
+                <w:color w:val="000000"/>
+                <w:sz w:val="22"/>
+                <w:szCs w:val="22"/>
+                <w:lang w:eastAsia="pt-BR"/>
+              </w:rPr>
+              <w:t>[pi]</w:t>
+            </w:r>
           </w:p>
         </w:tc>
         <w:tc>
@@ -2947,9 +2789,8 @@
               <w:left w:val="single" w:sz="8" w:space="0" w:color="auto"/>
               <w:bottom w:val="single" w:sz="8" w:space="0" w:color="auto"/>
               <w:right w:val="single" w:sz="4" w:space="0" w:color="auto"/>
-              <w:tl2br w:val="single" w:sz="4" w:space="0" w:color="auto"/>
             </w:tcBorders>
-            <w:shd w:val="clear" w:color="auto" w:fill="D9D9D9" w:themeFill="background1" w:themeFillShade="D9"/>
+            <w:shd w:val="clear" w:color="auto" w:fill="FFFFFF" w:themeFill="background1"/>
             <w:vAlign w:val="center"/>
           </w:tcPr>
           <w:p>
@@ -2963,6 +2804,15 @@
                 <w:lang w:eastAsia="pt-BR"/>
               </w:rPr>
             </w:pPr>
+            <w:r>
+              <w:rPr>
+                <w:rFonts w:ascii="Arial" w:hAnsi="Arial" w:cs="Arial"/>
+                <w:color w:val="000000"/>
+                <w:sz w:val="20"/>
+                <w:szCs w:val="20"/>
+              </w:rPr>
+              <w:t>[p_nome]</w:t>
+            </w:r>
           </w:p>
         </w:tc>
         <w:tc>
@@ -2973,9 +2823,8 @@
               <w:left w:val="single" w:sz="8" w:space="0" w:color="auto"/>
               <w:bottom w:val="single" w:sz="8" w:space="0" w:color="auto"/>
               <w:right w:val="single" w:sz="8" w:space="0" w:color="auto"/>
-              <w:tl2br w:val="single" w:sz="4" w:space="0" w:color="auto"/>
             </w:tcBorders>
-            <w:shd w:val="clear" w:color="auto" w:fill="D9D9D9" w:themeFill="background1" w:themeFillShade="D9"/>
+            <w:shd w:val="clear" w:color="auto" w:fill="FFFFFF" w:themeFill="background1"/>
             <w:vAlign w:val="center"/>
           </w:tcPr>
           <w:p>
@@ -2990,6 +2839,15 @@
                 <w:lang w:eastAsia="pt-BR"/>
               </w:rPr>
             </w:pPr>
+            <w:r>
+              <w:rPr>
+                <w:rFonts w:ascii="Arial" w:hAnsi="Arial" w:cs="Arial"/>
+                <w:color w:val="000000"/>
+                <w:sz w:val="20"/>
+                <w:szCs w:val="20"/>
+              </w:rPr>
+              <w:t>[p_matricula]</w:t>
+            </w:r>
           </w:p>
         </w:tc>
         <w:tc>
@@ -3000,9 +2858,8 @@
               <w:left w:val="single" w:sz="8" w:space="0" w:color="auto"/>
               <w:bottom w:val="single" w:sz="8" w:space="0" w:color="auto"/>
               <w:right w:val="single" w:sz="4" w:space="0" w:color="auto"/>
-              <w:tl2br w:val="single" w:sz="4" w:space="0" w:color="auto"/>
             </w:tcBorders>
-            <w:shd w:val="clear" w:color="auto" w:fill="D9D9D9" w:themeFill="background1" w:themeFillShade="D9"/>
+            <w:shd w:val="clear" w:color="auto" w:fill="FFFFFF" w:themeFill="background1"/>
             <w:noWrap/>
             <w:vAlign w:val="center"/>
           </w:tcPr>
@@ -3027,9 +2884,8 @@
               <w:left w:val="single" w:sz="4" w:space="0" w:color="auto"/>
               <w:bottom w:val="single" w:sz="8" w:space="0" w:color="auto"/>
               <w:right w:val="single" w:sz="4" w:space="0" w:color="auto"/>
-              <w:tl2br w:val="single" w:sz="4" w:space="0" w:color="auto"/>
             </w:tcBorders>
-            <w:shd w:val="clear" w:color="auto" w:fill="D9D9D9" w:themeFill="background1" w:themeFillShade="D9"/>
+            <w:shd w:val="clear" w:color="auto" w:fill="FFFFFF" w:themeFill="background1"/>
             <w:vAlign w:val="center"/>
           </w:tcPr>
           <w:p>
@@ -3053,9 +2909,8 @@
               <w:left w:val="single" w:sz="8" w:space="0" w:color="auto"/>
               <w:bottom w:val="single" w:sz="8" w:space="0" w:color="auto"/>
               <w:right w:val="single" w:sz="8" w:space="0" w:color="auto"/>
-              <w:tl2br w:val="single" w:sz="4" w:space="0" w:color="auto"/>
             </w:tcBorders>
-            <w:shd w:val="clear" w:color="auto" w:fill="D9D9D9" w:themeFill="background1" w:themeFillShade="D9"/>
+            <w:shd w:val="clear" w:color="auto" w:fill="FFFFFF" w:themeFill="background1"/>
             <w:vAlign w:val="center"/>
           </w:tcPr>
           <w:p>
@@ -3067,6 +2922,16 @@
                 <w:szCs w:val="22"/>
               </w:rPr>
             </w:pPr>
+            <w:r>
+              <w:rPr>
+                <w:rFonts w:ascii="Arial" w:eastAsia="Times New Roman" w:hAnsi="Arial" w:cs="Arial"/>
+                <w:color w:val="000000"/>
+                <w:sz w:val="22"/>
+                <w:szCs w:val="22"/>
+                <w:lang w:eastAsia="pt-BR"/>
+              </w:rPr>
+              <w:t>[p_codigo]</w:t>
+            </w:r>
           </w:p>
         </w:tc>
       </w:tr>
@@ -3082,9 +2947,8 @@
               <w:left w:val="single" w:sz="8" w:space="0" w:color="auto"/>
               <w:bottom w:val="single" w:sz="8" w:space="0" w:color="auto"/>
               <w:right w:val="single" w:sz="8" w:space="0" w:color="auto"/>
-              <w:tl2br w:val="single" w:sz="4" w:space="0" w:color="auto"/>
             </w:tcBorders>
-            <w:shd w:val="clear" w:color="auto" w:fill="D9D9D9" w:themeFill="background1" w:themeFillShade="D9"/>
+            <w:shd w:val="clear" w:color="auto" w:fill="FFFFFF" w:themeFill="background1"/>
             <w:vAlign w:val="center"/>
           </w:tcPr>
           <w:p>
@@ -3100,6 +2964,18 @@
                 <w:lang w:eastAsia="pt-BR"/>
               </w:rPr>
             </w:pPr>
+            <w:r>
+              <w:rPr>
+                <w:rFonts w:ascii="Arial" w:eastAsia="Times New Roman" w:hAnsi="Arial" w:cs="Arial"/>
+                <w:b/>
+                <w:bCs/>
+                <w:color w:val="000000"/>
+                <w:sz w:val="22"/>
+                <w:szCs w:val="22"/>
+                <w:lang w:eastAsia="pt-BR"/>
+              </w:rPr>
+              <w:t>[pi]</w:t>
+            </w:r>
           </w:p>
         </w:tc>
         <w:tc>
@@ -3110,9 +2986,8 @@
               <w:left w:val="single" w:sz="8" w:space="0" w:color="auto"/>
               <w:bottom w:val="single" w:sz="8" w:space="0" w:color="auto"/>
               <w:right w:val="single" w:sz="4" w:space="0" w:color="auto"/>
-              <w:tl2br w:val="single" w:sz="4" w:space="0" w:color="auto"/>
             </w:tcBorders>
-            <w:shd w:val="clear" w:color="auto" w:fill="D9D9D9" w:themeFill="background1" w:themeFillShade="D9"/>
+            <w:shd w:val="clear" w:color="auto" w:fill="FFFFFF" w:themeFill="background1"/>
             <w:vAlign w:val="center"/>
           </w:tcPr>
           <w:p>
@@ -3126,6 +3001,15 @@
                 <w:lang w:eastAsia="pt-BR"/>
               </w:rPr>
             </w:pPr>
+            <w:r>
+              <w:rPr>
+                <w:rFonts w:ascii="Arial" w:hAnsi="Arial" w:cs="Arial"/>
+                <w:color w:val="000000"/>
+                <w:sz w:val="20"/>
+                <w:szCs w:val="20"/>
+              </w:rPr>
+              <w:t>[p_nome]</w:t>
+            </w:r>
           </w:p>
         </w:tc>
         <w:tc>
@@ -3136,9 +3020,8 @@
               <w:left w:val="single" w:sz="8" w:space="0" w:color="auto"/>
               <w:bottom w:val="single" w:sz="8" w:space="0" w:color="auto"/>
               <w:right w:val="single" w:sz="8" w:space="0" w:color="auto"/>
-              <w:tl2br w:val="single" w:sz="4" w:space="0" w:color="auto"/>
             </w:tcBorders>
-            <w:shd w:val="clear" w:color="auto" w:fill="D9D9D9" w:themeFill="background1" w:themeFillShade="D9"/>
+            <w:shd w:val="clear" w:color="auto" w:fill="FFFFFF" w:themeFill="background1"/>
             <w:vAlign w:val="center"/>
           </w:tcPr>
           <w:p>
@@ -3153,6 +3036,15 @@
                 <w:lang w:eastAsia="pt-BR"/>
               </w:rPr>
             </w:pPr>
+            <w:r>
+              <w:rPr>
+                <w:rFonts w:ascii="Arial" w:hAnsi="Arial" w:cs="Arial"/>
+                <w:color w:val="000000"/>
+                <w:sz w:val="20"/>
+                <w:szCs w:val="20"/>
+              </w:rPr>
+              <w:t>[p_matricula]</w:t>
+            </w:r>
           </w:p>
         </w:tc>
         <w:tc>
@@ -3163,9 +3055,8 @@
               <w:left w:val="single" w:sz="8" w:space="0" w:color="auto"/>
               <w:bottom w:val="single" w:sz="8" w:space="0" w:color="auto"/>
               <w:right w:val="single" w:sz="4" w:space="0" w:color="auto"/>
-              <w:tl2br w:val="single" w:sz="4" w:space="0" w:color="auto"/>
             </w:tcBorders>
-            <w:shd w:val="clear" w:color="auto" w:fill="D9D9D9" w:themeFill="background1" w:themeFillShade="D9"/>
+            <w:shd w:val="clear" w:color="auto" w:fill="FFFFFF" w:themeFill="background1"/>
             <w:noWrap/>
             <w:vAlign w:val="center"/>
           </w:tcPr>
@@ -3190,9 +3081,8 @@
               <w:left w:val="single" w:sz="4" w:space="0" w:color="auto"/>
               <w:bottom w:val="single" w:sz="8" w:space="0" w:color="auto"/>
               <w:right w:val="single" w:sz="4" w:space="0" w:color="auto"/>
-              <w:tl2br w:val="single" w:sz="4" w:space="0" w:color="auto"/>
             </w:tcBorders>
-            <w:shd w:val="clear" w:color="auto" w:fill="D9D9D9" w:themeFill="background1" w:themeFillShade="D9"/>
+            <w:shd w:val="clear" w:color="auto" w:fill="FFFFFF" w:themeFill="background1"/>
             <w:vAlign w:val="center"/>
           </w:tcPr>
           <w:p>
@@ -3216,9 +3106,8 @@
               <w:left w:val="single" w:sz="8" w:space="0" w:color="auto"/>
               <w:bottom w:val="single" w:sz="8" w:space="0" w:color="auto"/>
               <w:right w:val="single" w:sz="8" w:space="0" w:color="auto"/>
-              <w:tl2br w:val="single" w:sz="4" w:space="0" w:color="auto"/>
             </w:tcBorders>
-            <w:shd w:val="clear" w:color="auto" w:fill="D9D9D9" w:themeFill="background1" w:themeFillShade="D9"/>
+            <w:shd w:val="clear" w:color="auto" w:fill="FFFFFF" w:themeFill="background1"/>
             <w:vAlign w:val="center"/>
           </w:tcPr>
           <w:p>
@@ -3230,6 +3119,16 @@
                 <w:szCs w:val="22"/>
               </w:rPr>
             </w:pPr>
+            <w:r>
+              <w:rPr>
+                <w:rFonts w:ascii="Arial" w:eastAsia="Times New Roman" w:hAnsi="Arial" w:cs="Arial"/>
+                <w:color w:val="000000"/>
+                <w:sz w:val="22"/>
+                <w:szCs w:val="22"/>
+                <w:lang w:eastAsia="pt-BR"/>
+              </w:rPr>
+              <w:t>[p_codigo]</w:t>
+            </w:r>
           </w:p>
         </w:tc>
       </w:tr>
@@ -3290,16 +3189,7 @@
                 <w:sz w:val="20"/>
                 <w:szCs w:val="20"/>
               </w:rPr>
-              <w:t xml:space="preserve">NR-33 - </w:t>
-            </w:r>
-            <w:r>
-              <w:rPr>
-                <w:rFonts w:ascii="Arial" w:hAnsi="Arial" w:cs="Arial"/>
-                <w:bCs/>
-                <w:sz w:val="20"/>
-                <w:szCs w:val="20"/>
-              </w:rPr>
-              <w:t>SUPERVISOR DE ENTRADA</w:t>
+              <w:t>[treinamento_lista]</w:t>
             </w:r>
           </w:p>
         </w:tc>
@@ -3348,6 +3238,16 @@
                 <w:lang w:eastAsia="pt-BR"/>
               </w:rPr>
               <w:t>A:</w:t>
+            </w:r>
+            <w:r>
+              <w:rPr>
+                <w:rFonts w:ascii="Arial" w:hAnsi="Arial" w:cs="Arial"/>
+                <w:bCs/>
+                <w:sz w:val="20"/>
+                <w:szCs w:val="20"/>
+                <w:lang w:eastAsia="pt-BR"/>
+              </w:rPr>
+              <w:t xml:space="preserve"> [responsavel_tecnico]</w:t>
             </w:r>
           </w:p>
           <w:p>
@@ -3417,7 +3317,7 @@
                 <w:sz w:val="22"/>
                 <w:szCs w:val="22"/>
               </w:rPr>
-              <w:t>WELLINGTON ADILSON DA SILVA SANTANA</w:t>
+              <w:t>[instrutor]</w:t>
             </w:r>
           </w:p>
         </w:tc>
@@ -3495,7 +3395,7 @@
                 <w:szCs w:val="20"/>
                 <w:lang w:eastAsia="pt-BR"/>
               </w:rPr>
-              <w:t>SITREL – SIERURGICA TRES LAGOAS LTDA - CNPJ: 07.084.117/0001-40</w:t>
+              <w:t>[contratante]</w:t>
             </w:r>
           </w:p>
         </w:tc>
@@ -3539,10 +3439,20 @@
         <w:lastRenderedPageBreak/>
         <w:t>Motivo do Treinamento</w:t>
       </w:r>
+      <w:r>
+        <w:rPr>
+          <w:rFonts w:ascii="Arial" w:hAnsi="Arial" w:cs="Arial"/>
+          <w:b/>
+          <w:bCs/>
+          <w:sz w:val="22"/>
+          <w:szCs w:val="22"/>
+        </w:rPr>
+        <w:t>:</w:t>
+      </w:r>
     </w:p>
     <w:p>
       <w:pPr>
-        <w:ind w:hanging="851"/>
+        <w:ind w:left="-851"/>
         <w:rPr>
           <w:rFonts w:ascii="Arial" w:hAnsi="Arial" w:cs="Arial"/>
           <w:sz w:val="22"/>
@@ -3555,16 +3465,7 @@
           <w:sz w:val="22"/>
           <w:szCs w:val="22"/>
         </w:rPr>
-        <w:t xml:space="preserve">Cumprir Norma Regulamentadora – </w:t>
-      </w:r>
-      <w:r>
-        <w:rPr>
-          <w:rFonts w:ascii="Arial" w:hAnsi="Arial" w:cs="Arial"/>
-          <w:color w:val="000000" w:themeColor="text1"/>
-          <w:sz w:val="22"/>
-          <w:szCs w:val="22"/>
-        </w:rPr>
-        <w:t>NR33 - (Portaria SEPRT 1690, de 15/06/2022)</w:t>
+        <w:t>[</w:t>
       </w:r>
       <w:r>
         <w:rPr>
@@ -3572,25 +3473,7 @@
           <w:sz w:val="22"/>
           <w:szCs w:val="22"/>
         </w:rPr>
-        <w:t>;</w:t>
-      </w:r>
-    </w:p>
-    <w:p>
-      <w:pPr>
-        <w:ind w:right="-738" w:hanging="851"/>
-        <w:rPr>
-          <w:rFonts w:ascii="Arial" w:hAnsi="Arial" w:cs="Arial"/>
-          <w:sz w:val="22"/>
-          <w:szCs w:val="22"/>
-        </w:rPr>
-      </w:pPr>
-      <w:r>
-        <w:rPr>
-          <w:rFonts w:ascii="Arial" w:hAnsi="Arial" w:cs="Arial"/>
-          <w:sz w:val="22"/>
-          <w:szCs w:val="22"/>
-        </w:rPr>
-        <w:t xml:space="preserve">Capacitar profissional na função de </w:t>
+        <w:t>motivo_treinamento</w:t>
       </w:r>
       <w:r>
         <w:rPr>
@@ -3598,38 +3481,12 @@
           <w:sz w:val="22"/>
           <w:szCs w:val="22"/>
         </w:rPr>
-        <w:t>Supervisor de Espaço Confinado</w:t>
-      </w:r>
-      <w:r>
-        <w:rPr>
-          <w:rFonts w:ascii="Arial" w:hAnsi="Arial" w:cs="Arial"/>
-          <w:sz w:val="22"/>
-          <w:szCs w:val="22"/>
-        </w:rPr>
-        <w:t>, ciente dos riscos, medidas de controle e procedimentos de trabalho;</w:t>
+        <w:t>]</w:t>
       </w:r>
     </w:p>
     <w:p>
       <w:pPr>
-        <w:ind w:right="-738" w:hanging="851"/>
-        <w:rPr>
-          <w:rFonts w:ascii="Arial" w:hAnsi="Arial" w:cs="Arial"/>
-          <w:sz w:val="22"/>
-          <w:szCs w:val="22"/>
-        </w:rPr>
-      </w:pPr>
-      <w:r>
-        <w:rPr>
-          <w:rFonts w:ascii="Arial" w:hAnsi="Arial" w:cs="Arial"/>
-          <w:sz w:val="22"/>
-          <w:szCs w:val="22"/>
-        </w:rPr>
-        <w:t>Habilitar profissional treinado e considerado apto, conforme requisitos técnicos e plano de ensino LF SOARES TREINAMENTOS E SERVIÇOS.</w:t>
-      </w:r>
-    </w:p>
-    <w:p>
-      <w:pPr>
-        <w:ind w:right="-738" w:hanging="851"/>
+        <w:ind w:hanging="851"/>
         <w:rPr>
           <w:rFonts w:ascii="Arial" w:hAnsi="Arial" w:cs="Arial"/>
           <w:b/>
@@ -3641,7 +3498,7 @@
     </w:p>
     <w:p>
       <w:pPr>
-        <w:ind w:right="-738" w:hanging="851"/>
+        <w:ind w:hanging="851"/>
         <w:rPr>
           <w:rFonts w:ascii="Arial" w:hAnsi="Arial" w:cs="Arial"/>
           <w:b/>
@@ -3703,18 +3560,7 @@
     </w:p>
     <w:p>
       <w:pPr>
-        <w:ind w:right="-738" w:hanging="851"/>
-        <w:rPr>
-          <w:rFonts w:ascii="Arial" w:hAnsi="Arial" w:cs="Arial"/>
-          <w:sz w:val="22"/>
-          <w:szCs w:val="22"/>
-        </w:rPr>
-      </w:pPr>
-    </w:p>
-    <w:p>
-      <w:pPr>
-        <w:ind w:left="-851" w:right="-738"/>
-        <w:jc w:val="both"/>
+        <w:ind w:left="-851"/>
         <w:rPr>
           <w:rFonts w:ascii="Arial" w:hAnsi="Arial" w:cs="Arial"/>
           <w:sz w:val="22"/>
@@ -3727,82 +3573,8 @@
           <w:sz w:val="22"/>
           <w:szCs w:val="22"/>
         </w:rPr>
-        <w:t>Fornecer informações atualizadas referente as normas e procedimentos, conscientizar empregado dos perigos e riscos, avaliar nível de conhecimento e comportamento mediante as atividades em sala de aula e exercícios</w:t>
+        <w:t>[objetivo_lf]</w:t>
       </w:r>
-      <w:r>
-        <w:rPr>
-          <w:rFonts w:ascii="Arial" w:hAnsi="Arial" w:cs="Arial"/>
-          <w:sz w:val="22"/>
-          <w:szCs w:val="22"/>
-        </w:rPr>
-        <w:t xml:space="preserve"> práticos</w:t>
-      </w:r>
-      <w:r>
-        <w:rPr>
-          <w:rFonts w:ascii="Arial" w:hAnsi="Arial" w:cs="Arial"/>
-          <w:sz w:val="22"/>
-          <w:szCs w:val="22"/>
-        </w:rPr>
-        <w:t>, habilitando aquele que pontuar média</w:t>
-      </w:r>
-      <w:r>
-        <w:rPr>
-          <w:rFonts w:ascii="Arial" w:hAnsi="Arial" w:cs="Arial"/>
-          <w:sz w:val="22"/>
-          <w:szCs w:val="22"/>
-        </w:rPr>
-        <w:t xml:space="preserve"> </w:t>
-      </w:r>
-      <w:r>
-        <w:rPr>
-          <w:rFonts w:ascii="Arial" w:hAnsi="Arial" w:cs="Arial"/>
-          <w:sz w:val="22"/>
-          <w:szCs w:val="22"/>
-        </w:rPr>
-        <w:t xml:space="preserve">mínima de </w:t>
-      </w:r>
-      <w:r>
-        <w:rPr>
-          <w:rFonts w:ascii="Arial" w:hAnsi="Arial" w:cs="Arial"/>
-          <w:sz w:val="22"/>
-          <w:szCs w:val="22"/>
-        </w:rPr>
-        <w:t>8</w:t>
-      </w:r>
-      <w:r>
-        <w:rPr>
-          <w:rFonts w:ascii="Arial" w:hAnsi="Arial" w:cs="Arial"/>
-          <w:sz w:val="22"/>
-          <w:szCs w:val="22"/>
-        </w:rPr>
-        <w:t>,0</w:t>
-      </w:r>
-      <w:r>
-        <w:rPr>
-          <w:rFonts w:ascii="Arial" w:hAnsi="Arial" w:cs="Arial"/>
-          <w:sz w:val="22"/>
-          <w:szCs w:val="22"/>
-        </w:rPr>
-        <w:t xml:space="preserve"> e 100% de sua presença,</w:t>
-      </w:r>
-      <w:r>
-        <w:rPr>
-          <w:rFonts w:ascii="Arial" w:hAnsi="Arial" w:cs="Arial"/>
-          <w:sz w:val="22"/>
-          <w:szCs w:val="22"/>
-        </w:rPr>
-        <w:t xml:space="preserve"> conforme planejamento de ensino.</w:t>
-      </w:r>
-    </w:p>
-    <w:p>
-      <w:pPr>
-        <w:ind w:left="-851"/>
-        <w:rPr>
-          <w:rFonts w:ascii="Arial" w:hAnsi="Arial" w:cs="Arial"/>
-          <w:sz w:val="22"/>
-          <w:szCs w:val="22"/>
-        </w:rPr>
-      </w:pPr>
     </w:p>
     <w:p>
       <w:pPr>
@@ -4176,15 +3948,6 @@
               </w:rPr>
               <w:t>/MS</w:t>
             </w:r>
-          </w:p>
-          <w:p>
-            <w:pPr>
-              <w:jc w:val="center"/>
-              <w:rPr>
-                <w:rFonts w:ascii="Arial" w:hAnsi="Arial" w:cs="Arial"/>
-                <w:sz w:val="20"/>
-              </w:rPr>
-            </w:pPr>
           </w:p>
         </w:tc>
       </w:tr>
@@ -4301,7 +4064,7 @@
                                 <w:szCs w:val="20"/>
                                 <w:lang w:eastAsia="pt-BR"/>
                               </w:rPr>
-                              <w:t>SITREL – SIDERURGICA TRES LAGOAS LTDA - CNPJ: 07.084.117/0001-40</w:t>
+                              <w:t>[contratante]</w:t>
                             </w:r>
                           </w:p>
                           <w:p>
@@ -4377,7 +4140,7 @@
                           <w:szCs w:val="20"/>
                           <w:lang w:eastAsia="pt-BR"/>
                         </w:rPr>
-                        <w:t>SITREL – SIDERURGICA TRES LAGOAS LTDA - CNPJ: 07.084.117/0001-40</w:t>
+                        <w:t>[contratante]</w:t>
                       </w:r>
                     </w:p>
                     <w:p>
@@ -4401,8 +4164,8 @@
       </w:r>
     </w:p>
     <w:sectPr>
-      <w:headerReference w:type="default" r:id="rId16"/>
-      <w:footerReference w:type="default" r:id="rId17"/>
+      <w:headerReference w:type="default" r:id="rId13"/>
+      <w:footerReference w:type="default" r:id="rId14"/>
       <w:pgSz w:w="16838" w:h="11906" w:orient="landscape"/>
       <w:pgMar w:top="1134" w:right="1417" w:bottom="993" w:left="1417" w:header="708" w:footer="126" w:gutter="0"/>
       <w:cols w:space="708"/>
@@ -4413,7 +4176,7 @@
 </file>
 
 <file path=word/endnotes.xml><?xml version="1.0" encoding="utf-8"?>
-<w:endnotes xmlns:wpc="http://schemas.microsoft.com/office/word/2010/wordprocessingCanvas" xmlns:cx="http://schemas.microsoft.com/office/drawing/2014/chartex" xmlns:cx1="http://schemas.microsoft.com/office/drawing/2015/9/8/chartex" xmlns:cx2="http://schemas.microsoft.com/office/drawing/2015/10/21/chartex" xmlns:cx3="http://schemas.microsoft.com/office/drawing/2016/5/9/chartex" xmlns:cx4="http://schemas.microsoft.com/office/drawing/2016/5/10/chartex" xmlns:cx5="http://schemas.microsoft.com/office/drawing/2016/5/11/chartex" xmlns:cx6="http://schemas.microsoft.com/office/drawing/2016/5/12/chartex" xmlns:cx7="http://schemas.microsoft.com/office/drawing/2016/5/13/chartex" xmlns:cx8="http://schemas.microsoft.com/office/drawing/2016/5/14/chartex" xmlns:mc="http://schemas.openxmlformats.org/markup-compatibility/2006" xmlns:aink="http://schemas.microsoft.com/office/drawing/2016/ink" xmlns:am3d="http://schemas.microsoft.com/office/drawing/2017/model3d" xmlns:o="urn:schemas-microsoft-com:office:office" xmlns:oel="http://schemas.microsoft.com/office/2019/extlst" xmlns:r="http://schemas.openxmlformats.org/officeDocument/2006/relationships" xmlns:m="http://schemas.openxmlformats.org/officeDocument/2006/math" xmlns:v="urn:schemas-microsoft-com:vml" xmlns:wp14="http://schemas.microsoft.com/office/word/2010/wordprocessingDrawing" xmlns:wp="http://schemas.openxmlformats.org/drawingml/2006/wordprocessingDrawing" xmlns:w10="urn:schemas-microsoft-com:office:word" xmlns:w="http://schemas.openxmlformats.org/wordprocessingml/2006/main" xmlns:w14="http://schemas.microsoft.com/office/word/2010/wordml" xmlns:w15="http://schemas.microsoft.com/office/word/2012/wordml" xmlns:w16cex="http://schemas.microsoft.com/office/word/2018/wordml/cex" xmlns:w16cid="http://schemas.microsoft.com/office/word/2016/wordml/cid" xmlns:w16="http://schemas.microsoft.com/office/word/2018/wordml" xmlns:w16du="http://schemas.microsoft.com/office/word/2023/wordml/word16du" xmlns:w16sdtdh="http://schemas.microsoft.com/office/word/2020/wordml/sdtdatahash" xmlns:w16se="http://schemas.microsoft.com/office/word/2015/wordml/symex" xmlns:wpg="http://schemas.microsoft.com/office/word/2010/wordprocessingGroup" xmlns:wpi="http://schemas.microsoft.com/office/word/2010/wordprocessingInk" xmlns:wne="http://schemas.microsoft.com/office/word/2006/wordml" xmlns:wps="http://schemas.microsoft.com/office/word/2010/wordprocessingShape" mc:Ignorable="w14 w15 w16se w16cid w16 w16cex w16sdtdh w16du wp14">
+<w:endnotes xmlns:wpc="http://schemas.microsoft.com/office/word/2010/wordprocessingCanvas" xmlns:cx="http://schemas.microsoft.com/office/drawing/2014/chartex" xmlns:cx1="http://schemas.microsoft.com/office/drawing/2015/9/8/chartex" xmlns:cx2="http://schemas.microsoft.com/office/drawing/2015/10/21/chartex" xmlns:cx3="http://schemas.microsoft.com/office/drawing/2016/5/9/chartex" xmlns:cx4="http://schemas.microsoft.com/office/drawing/2016/5/10/chartex" xmlns:cx5="http://schemas.microsoft.com/office/drawing/2016/5/11/chartex" xmlns:cx6="http://schemas.microsoft.com/office/drawing/2016/5/12/chartex" xmlns:cx7="http://schemas.microsoft.com/office/drawing/2016/5/13/chartex" xmlns:cx8="http://schemas.microsoft.com/office/drawing/2016/5/14/chartex" xmlns:mc="http://schemas.openxmlformats.org/markup-compatibility/2006" xmlns:aink="http://schemas.microsoft.com/office/drawing/2016/ink" xmlns:am3d="http://schemas.microsoft.com/office/drawing/2017/model3d" xmlns:o="urn:schemas-microsoft-com:office:office" xmlns:oel="http://schemas.microsoft.com/office/2019/extlst" xmlns:r="http://schemas.openxmlformats.org/officeDocument/2006/relationships" xmlns:m="http://schemas.openxmlformats.org/officeDocument/2006/math" xmlns:v="urn:schemas-microsoft-com:vml" xmlns:wp14="http://schemas.microsoft.com/office/word/2010/wordprocessingDrawing" xmlns:wp="http://schemas.openxmlformats.org/drawingml/2006/wordprocessingDrawing" xmlns:w10="urn:schemas-microsoft-com:office:word" xmlns:w="http://schemas.openxmlformats.org/wordprocessingml/2006/main" xmlns:w14="http://schemas.microsoft.com/office/word/2010/wordml" xmlns:w15="http://schemas.microsoft.com/office/word/2012/wordml" xmlns:w16cex="http://schemas.microsoft.com/office/word/2018/wordml/cex" xmlns:w16cid="http://schemas.microsoft.com/office/word/2016/wordml/cid" xmlns:w16="http://schemas.microsoft.com/office/word/2018/wordml" xmlns:w16du="http://schemas.microsoft.com/office/word/2023/wordml/word16du" xmlns:w16sdtdh="http://schemas.microsoft.com/office/word/2020/wordml/sdtdatahash" xmlns:w16sdtfl="http://schemas.microsoft.com/office/word/2024/wordml/sdtformatlock" xmlns:w16se="http://schemas.microsoft.com/office/word/2015/wordml/symex" xmlns:wpg="http://schemas.microsoft.com/office/word/2010/wordprocessingGroup" xmlns:wpi="http://schemas.microsoft.com/office/word/2010/wordprocessingInk" xmlns:wne="http://schemas.microsoft.com/office/word/2006/wordml" xmlns:wps="http://schemas.microsoft.com/office/word/2010/wordprocessingShape" mc:Ignorable="w14 w15 w16se w16cid w16 w16cex w16sdtdh w16sdtfl w16du wp14">
   <w:endnote w:type="separator" w:id="-1">
     <w:p>
       <w:r>
@@ -4432,17 +4195,7 @@
 </file>
 
 <file path=word/footer1.xml><?xml version="1.0" encoding="utf-8"?>
-<w:ftr xmlns:wpc="http://schemas.microsoft.com/office/word/2010/wordprocessingCanvas" xmlns:cx="http://schemas.microsoft.com/office/drawing/2014/chartex" xmlns:cx1="http://schemas.microsoft.com/office/drawing/2015/9/8/chartex" xmlns:cx2="http://schemas.microsoft.com/office/drawing/2015/10/21/chartex" xmlns:cx3="http://schemas.microsoft.com/office/drawing/2016/5/9/chartex" xmlns:cx4="http://schemas.microsoft.com/office/drawing/2016/5/10/chartex" xmlns:cx5="http://schemas.microsoft.com/office/drawing/2016/5/11/chartex" xmlns:cx6="http://schemas.microsoft.com/office/drawing/2016/5/12/chartex" xmlns:cx7="http://schemas.microsoft.com/office/drawing/2016/5/13/chartex" xmlns:cx8="http://schemas.microsoft.com/office/drawing/2016/5/14/chartex" xmlns:mc="http://schemas.openxmlformats.org/markup-compatibility/2006" xmlns:aink="http://schemas.microsoft.com/office/drawing/2016/ink" xmlns:am3d="http://schemas.microsoft.com/office/drawing/2017/model3d" xmlns:o="urn:schemas-microsoft-com:office:office" xmlns:oel="http://schemas.microsoft.com/office/2019/extlst" xmlns:r="http://schemas.openxmlformats.org/officeDocument/2006/relationships" xmlns:m="http://schemas.openxmlformats.org/officeDocument/2006/math" xmlns:v="urn:schemas-microsoft-com:vml" xmlns:wp14="http://schemas.microsoft.com/office/word/2010/wordprocessingDrawing" xmlns:wp="http://schemas.openxmlformats.org/drawingml/2006/wordprocessingDrawing" xmlns:w10="urn:schemas-microsoft-com:office:word" xmlns:w="http://schemas.openxmlformats.org/wordprocessingml/2006/main" xmlns:w14="http://schemas.microsoft.com/office/word/2010/wordml" xmlns:w15="http://schemas.microsoft.com/office/word/2012/wordml" xmlns:w16cex="http://schemas.microsoft.com/office/word/2018/wordml/cex" xmlns:w16cid="http://schemas.microsoft.com/office/word/2016/wordml/cid" xmlns:w16="http://schemas.microsoft.com/office/word/2018/wordml" xmlns:w16du="http://schemas.microsoft.com/office/word/2023/wordml/word16du" xmlns:w16sdtdh="http://schemas.microsoft.com/office/word/2020/wordml/sdtdatahash" xmlns:w16se="http://schemas.microsoft.com/office/word/2015/wordml/symex" xmlns:wpg="http://schemas.microsoft.com/office/word/2010/wordprocessingGroup" xmlns:wpi="http://schemas.microsoft.com/office/word/2010/wordprocessingInk" xmlns:wne="http://schemas.microsoft.com/office/word/2006/wordml" xmlns:wps="http://schemas.microsoft.com/office/word/2010/wordprocessingShape" mc:Ignorable="w14 w15 w16se w16cid w16 w16cex w16sdtdh w16du wp14">
-  <w:p>
-    <w:pPr>
-      <w:pStyle w:val="Rodap"/>
-    </w:pPr>
-  </w:p>
-</w:ftr>
-</file>
-
-<file path=word/footer2.xml><?xml version="1.0" encoding="utf-8"?>
-<w:ftr xmlns:wpc="http://schemas.microsoft.com/office/word/2010/wordprocessingCanvas" xmlns:cx="http://schemas.microsoft.com/office/drawing/2014/chartex" xmlns:cx1="http://schemas.microsoft.com/office/drawing/2015/9/8/chartex" xmlns:cx2="http://schemas.microsoft.com/office/drawing/2015/10/21/chartex" xmlns:cx3="http://schemas.microsoft.com/office/drawing/2016/5/9/chartex" xmlns:cx4="http://schemas.microsoft.com/office/drawing/2016/5/10/chartex" xmlns:cx5="http://schemas.microsoft.com/office/drawing/2016/5/11/chartex" xmlns:cx6="http://schemas.microsoft.com/office/drawing/2016/5/12/chartex" xmlns:cx7="http://schemas.microsoft.com/office/drawing/2016/5/13/chartex" xmlns:cx8="http://schemas.microsoft.com/office/drawing/2016/5/14/chartex" xmlns:mc="http://schemas.openxmlformats.org/markup-compatibility/2006" xmlns:aink="http://schemas.microsoft.com/office/drawing/2016/ink" xmlns:am3d="http://schemas.microsoft.com/office/drawing/2017/model3d" xmlns:o="urn:schemas-microsoft-com:office:office" xmlns:oel="http://schemas.microsoft.com/office/2019/extlst" xmlns:r="http://schemas.openxmlformats.org/officeDocument/2006/relationships" xmlns:m="http://schemas.openxmlformats.org/officeDocument/2006/math" xmlns:v="urn:schemas-microsoft-com:vml" xmlns:wp14="http://schemas.microsoft.com/office/word/2010/wordprocessingDrawing" xmlns:wp="http://schemas.openxmlformats.org/drawingml/2006/wordprocessingDrawing" xmlns:w10="urn:schemas-microsoft-com:office:word" xmlns:w="http://schemas.openxmlformats.org/wordprocessingml/2006/main" xmlns:w14="http://schemas.microsoft.com/office/word/2010/wordml" xmlns:w15="http://schemas.microsoft.com/office/word/2012/wordml" xmlns:w16cex="http://schemas.microsoft.com/office/word/2018/wordml/cex" xmlns:w16cid="http://schemas.microsoft.com/office/word/2016/wordml/cid" xmlns:w16="http://schemas.microsoft.com/office/word/2018/wordml" xmlns:w16du="http://schemas.microsoft.com/office/word/2023/wordml/word16du" xmlns:w16sdtdh="http://schemas.microsoft.com/office/word/2020/wordml/sdtdatahash" xmlns:w16se="http://schemas.microsoft.com/office/word/2015/wordml/symex" xmlns:wpg="http://schemas.microsoft.com/office/word/2010/wordprocessingGroup" xmlns:wpi="http://schemas.microsoft.com/office/word/2010/wordprocessingInk" xmlns:wne="http://schemas.microsoft.com/office/word/2006/wordml" xmlns:wps="http://schemas.microsoft.com/office/word/2010/wordprocessingShape" mc:Ignorable="w14 w15 w16se w16cid w16 w16cex w16sdtdh w16du wp14">
+<w:ftr xmlns:wpc="http://schemas.microsoft.com/office/word/2010/wordprocessingCanvas" xmlns:cx="http://schemas.microsoft.com/office/drawing/2014/chartex" xmlns:cx1="http://schemas.microsoft.com/office/drawing/2015/9/8/chartex" xmlns:cx2="http://schemas.microsoft.com/office/drawing/2015/10/21/chartex" xmlns:cx3="http://schemas.microsoft.com/office/drawing/2016/5/9/chartex" xmlns:cx4="http://schemas.microsoft.com/office/drawing/2016/5/10/chartex" xmlns:cx5="http://schemas.microsoft.com/office/drawing/2016/5/11/chartex" xmlns:cx6="http://schemas.microsoft.com/office/drawing/2016/5/12/chartex" xmlns:cx7="http://schemas.microsoft.com/office/drawing/2016/5/13/chartex" xmlns:cx8="http://schemas.microsoft.com/office/drawing/2016/5/14/chartex" xmlns:mc="http://schemas.openxmlformats.org/markup-compatibility/2006" xmlns:aink="http://schemas.microsoft.com/office/drawing/2016/ink" xmlns:am3d="http://schemas.microsoft.com/office/drawing/2017/model3d" xmlns:o="urn:schemas-microsoft-com:office:office" xmlns:oel="http://schemas.microsoft.com/office/2019/extlst" xmlns:r="http://schemas.openxmlformats.org/officeDocument/2006/relationships" xmlns:m="http://schemas.openxmlformats.org/officeDocument/2006/math" xmlns:v="urn:schemas-microsoft-com:vml" xmlns:wp14="http://schemas.microsoft.com/office/word/2010/wordprocessingDrawing" xmlns:wp="http://schemas.openxmlformats.org/drawingml/2006/wordprocessingDrawing" xmlns:w10="urn:schemas-microsoft-com:office:word" xmlns:w="http://schemas.openxmlformats.org/wordprocessingml/2006/main" xmlns:w14="http://schemas.microsoft.com/office/word/2010/wordml" xmlns:w15="http://schemas.microsoft.com/office/word/2012/wordml" xmlns:w16cex="http://schemas.microsoft.com/office/word/2018/wordml/cex" xmlns:w16cid="http://schemas.microsoft.com/office/word/2016/wordml/cid" xmlns:w16="http://schemas.microsoft.com/office/word/2018/wordml" xmlns:w16du="http://schemas.microsoft.com/office/word/2023/wordml/word16du" xmlns:w16sdtdh="http://schemas.microsoft.com/office/word/2020/wordml/sdtdatahash" xmlns:w16sdtfl="http://schemas.microsoft.com/office/word/2024/wordml/sdtformatlock" xmlns:w16se="http://schemas.microsoft.com/office/word/2015/wordml/symex" xmlns:wpg="http://schemas.microsoft.com/office/word/2010/wordprocessingGroup" xmlns:wpi="http://schemas.microsoft.com/office/word/2010/wordprocessingInk" xmlns:wne="http://schemas.microsoft.com/office/word/2006/wordml" xmlns:wps="http://schemas.microsoft.com/office/word/2010/wordprocessingShape" mc:Ignorable="w14 w15 w16se w16cid w16 w16cex w16sdtdh w16sdtfl w16du wp14">
   <w:sdt>
     <w:sdtPr>
       <w:id w:val="-1851789572"/>
@@ -4451,6 +4204,7 @@
         <w:docPartUnique/>
       </w:docPartObj>
     </w:sdtPr>
+    <w:sdtEndPr/>
     <w:sdtContent>
       <w:sdt>
         <w:sdtPr>
@@ -4460,6 +4214,7 @@
             <w:docPartUnique/>
           </w:docPartObj>
         </w:sdtPr>
+        <w:sdtEndPr/>
         <w:sdtContent>
           <w:p>
             <w:pPr>
@@ -4900,18 +4655,8 @@
 </w:ftr>
 </file>
 
-<file path=word/footer3.xml><?xml version="1.0" encoding="utf-8"?>
-<w:ftr xmlns:wpc="http://schemas.microsoft.com/office/word/2010/wordprocessingCanvas" xmlns:cx="http://schemas.microsoft.com/office/drawing/2014/chartex" xmlns:cx1="http://schemas.microsoft.com/office/drawing/2015/9/8/chartex" xmlns:cx2="http://schemas.microsoft.com/office/drawing/2015/10/21/chartex" xmlns:cx3="http://schemas.microsoft.com/office/drawing/2016/5/9/chartex" xmlns:cx4="http://schemas.microsoft.com/office/drawing/2016/5/10/chartex" xmlns:cx5="http://schemas.microsoft.com/office/drawing/2016/5/11/chartex" xmlns:cx6="http://schemas.microsoft.com/office/drawing/2016/5/12/chartex" xmlns:cx7="http://schemas.microsoft.com/office/drawing/2016/5/13/chartex" xmlns:cx8="http://schemas.microsoft.com/office/drawing/2016/5/14/chartex" xmlns:mc="http://schemas.openxmlformats.org/markup-compatibility/2006" xmlns:aink="http://schemas.microsoft.com/office/drawing/2016/ink" xmlns:am3d="http://schemas.microsoft.com/office/drawing/2017/model3d" xmlns:o="urn:schemas-microsoft-com:office:office" xmlns:oel="http://schemas.microsoft.com/office/2019/extlst" xmlns:r="http://schemas.openxmlformats.org/officeDocument/2006/relationships" xmlns:m="http://schemas.openxmlformats.org/officeDocument/2006/math" xmlns:v="urn:schemas-microsoft-com:vml" xmlns:wp14="http://schemas.microsoft.com/office/word/2010/wordprocessingDrawing" xmlns:wp="http://schemas.openxmlformats.org/drawingml/2006/wordprocessingDrawing" xmlns:w10="urn:schemas-microsoft-com:office:word" xmlns:w="http://schemas.openxmlformats.org/wordprocessingml/2006/main" xmlns:w14="http://schemas.microsoft.com/office/word/2010/wordml" xmlns:w15="http://schemas.microsoft.com/office/word/2012/wordml" xmlns:w16cex="http://schemas.microsoft.com/office/word/2018/wordml/cex" xmlns:w16cid="http://schemas.microsoft.com/office/word/2016/wordml/cid" xmlns:w16="http://schemas.microsoft.com/office/word/2018/wordml" xmlns:w16du="http://schemas.microsoft.com/office/word/2023/wordml/word16du" xmlns:w16sdtdh="http://schemas.microsoft.com/office/word/2020/wordml/sdtdatahash" xmlns:w16se="http://schemas.microsoft.com/office/word/2015/wordml/symex" xmlns:wpg="http://schemas.microsoft.com/office/word/2010/wordprocessingGroup" xmlns:wpi="http://schemas.microsoft.com/office/word/2010/wordprocessingInk" xmlns:wne="http://schemas.microsoft.com/office/word/2006/wordml" xmlns:wps="http://schemas.microsoft.com/office/word/2010/wordprocessingShape" mc:Ignorable="w14 w15 w16se w16cid w16 w16cex w16sdtdh w16du wp14">
-  <w:p>
-    <w:pPr>
-      <w:pStyle w:val="Rodap"/>
-    </w:pPr>
-  </w:p>
-</w:ftr>
-</file>
-
-<file path=word/footer4.xml><?xml version="1.0" encoding="utf-8"?>
-<w:ftr xmlns:wpc="http://schemas.microsoft.com/office/word/2010/wordprocessingCanvas" xmlns:cx="http://schemas.microsoft.com/office/drawing/2014/chartex" xmlns:cx1="http://schemas.microsoft.com/office/drawing/2015/9/8/chartex" xmlns:cx2="http://schemas.microsoft.com/office/drawing/2015/10/21/chartex" xmlns:cx3="http://schemas.microsoft.com/office/drawing/2016/5/9/chartex" xmlns:cx4="http://schemas.microsoft.com/office/drawing/2016/5/10/chartex" xmlns:cx5="http://schemas.microsoft.com/office/drawing/2016/5/11/chartex" xmlns:cx6="http://schemas.microsoft.com/office/drawing/2016/5/12/chartex" xmlns:cx7="http://schemas.microsoft.com/office/drawing/2016/5/13/chartex" xmlns:cx8="http://schemas.microsoft.com/office/drawing/2016/5/14/chartex" xmlns:mc="http://schemas.openxmlformats.org/markup-compatibility/2006" xmlns:aink="http://schemas.microsoft.com/office/drawing/2016/ink" xmlns:am3d="http://schemas.microsoft.com/office/drawing/2017/model3d" xmlns:o="urn:schemas-microsoft-com:office:office" xmlns:oel="http://schemas.microsoft.com/office/2019/extlst" xmlns:r="http://schemas.openxmlformats.org/officeDocument/2006/relationships" xmlns:m="http://schemas.openxmlformats.org/officeDocument/2006/math" xmlns:v="urn:schemas-microsoft-com:vml" xmlns:wp14="http://schemas.microsoft.com/office/word/2010/wordprocessingDrawing" xmlns:wp="http://schemas.openxmlformats.org/drawingml/2006/wordprocessingDrawing" xmlns:w10="urn:schemas-microsoft-com:office:word" xmlns:w="http://schemas.openxmlformats.org/wordprocessingml/2006/main" xmlns:w14="http://schemas.microsoft.com/office/word/2010/wordml" xmlns:w15="http://schemas.microsoft.com/office/word/2012/wordml" xmlns:w16cex="http://schemas.microsoft.com/office/word/2018/wordml/cex" xmlns:w16cid="http://schemas.microsoft.com/office/word/2016/wordml/cid" xmlns:w16="http://schemas.microsoft.com/office/word/2018/wordml" xmlns:w16du="http://schemas.microsoft.com/office/word/2023/wordml/word16du" xmlns:w16sdtdh="http://schemas.microsoft.com/office/word/2020/wordml/sdtdatahash" xmlns:w16se="http://schemas.microsoft.com/office/word/2015/wordml/symex" xmlns:wpg="http://schemas.microsoft.com/office/word/2010/wordprocessingGroup" xmlns:wpi="http://schemas.microsoft.com/office/word/2010/wordprocessingInk" xmlns:wne="http://schemas.microsoft.com/office/word/2006/wordml" xmlns:wps="http://schemas.microsoft.com/office/word/2010/wordprocessingShape" mc:Ignorable="w14 w15 w16se w16cid w16 w16cex w16sdtdh w16du wp14">
+<file path=word/footer2.xml><?xml version="1.0" encoding="utf-8"?>
+<w:ftr xmlns:wpc="http://schemas.microsoft.com/office/word/2010/wordprocessingCanvas" xmlns:cx="http://schemas.microsoft.com/office/drawing/2014/chartex" xmlns:cx1="http://schemas.microsoft.com/office/drawing/2015/9/8/chartex" xmlns:cx2="http://schemas.microsoft.com/office/drawing/2015/10/21/chartex" xmlns:cx3="http://schemas.microsoft.com/office/drawing/2016/5/9/chartex" xmlns:cx4="http://schemas.microsoft.com/office/drawing/2016/5/10/chartex" xmlns:cx5="http://schemas.microsoft.com/office/drawing/2016/5/11/chartex" xmlns:cx6="http://schemas.microsoft.com/office/drawing/2016/5/12/chartex" xmlns:cx7="http://schemas.microsoft.com/office/drawing/2016/5/13/chartex" xmlns:cx8="http://schemas.microsoft.com/office/drawing/2016/5/14/chartex" xmlns:mc="http://schemas.openxmlformats.org/markup-compatibility/2006" xmlns:aink="http://schemas.microsoft.com/office/drawing/2016/ink" xmlns:am3d="http://schemas.microsoft.com/office/drawing/2017/model3d" xmlns:o="urn:schemas-microsoft-com:office:office" xmlns:oel="http://schemas.microsoft.com/office/2019/extlst" xmlns:r="http://schemas.openxmlformats.org/officeDocument/2006/relationships" xmlns:m="http://schemas.openxmlformats.org/officeDocument/2006/math" xmlns:v="urn:schemas-microsoft-com:vml" xmlns:wp14="http://schemas.microsoft.com/office/word/2010/wordprocessingDrawing" xmlns:wp="http://schemas.openxmlformats.org/drawingml/2006/wordprocessingDrawing" xmlns:w10="urn:schemas-microsoft-com:office:word" xmlns:w="http://schemas.openxmlformats.org/wordprocessingml/2006/main" xmlns:w14="http://schemas.microsoft.com/office/word/2010/wordml" xmlns:w15="http://schemas.microsoft.com/office/word/2012/wordml" xmlns:w16cex="http://schemas.microsoft.com/office/word/2018/wordml/cex" xmlns:w16cid="http://schemas.microsoft.com/office/word/2016/wordml/cid" xmlns:w16="http://schemas.microsoft.com/office/word/2018/wordml" xmlns:w16du="http://schemas.microsoft.com/office/word/2023/wordml/word16du" xmlns:w16sdtdh="http://schemas.microsoft.com/office/word/2020/wordml/sdtdatahash" xmlns:w16sdtfl="http://schemas.microsoft.com/office/word/2024/wordml/sdtformatlock" xmlns:w16se="http://schemas.microsoft.com/office/word/2015/wordml/symex" xmlns:wpg="http://schemas.microsoft.com/office/word/2010/wordprocessingGroup" xmlns:wpi="http://schemas.microsoft.com/office/word/2010/wordprocessingInk" xmlns:wne="http://schemas.microsoft.com/office/word/2006/wordml" xmlns:wps="http://schemas.microsoft.com/office/word/2010/wordprocessingShape" mc:Ignorable="w14 w15 w16se w16cid w16 w16cex w16sdtdh w16sdtfl w16du wp14">
   <w:sdt>
     <w:sdtPr>
       <w:id w:val="-1914148994"/>
@@ -4920,6 +4665,7 @@
         <w:docPartUnique/>
       </w:docPartObj>
     </w:sdtPr>
+    <w:sdtEndPr/>
     <w:sdtContent>
       <w:sdt>
         <w:sdtPr>
@@ -4929,6 +4675,7 @@
             <w:docPartUnique/>
           </w:docPartObj>
         </w:sdtPr>
+        <w:sdtEndPr/>
         <w:sdtContent>
           <w:p>
             <w:pPr>
@@ -4954,8 +4701,8 @@
 </w:ftr>
 </file>
 
-<file path=word/footer5.xml><?xml version="1.0" encoding="utf-8"?>
-<w:ftr xmlns:wpc="http://schemas.microsoft.com/office/word/2010/wordprocessingCanvas" xmlns:cx="http://schemas.microsoft.com/office/drawing/2014/chartex" xmlns:cx1="http://schemas.microsoft.com/office/drawing/2015/9/8/chartex" xmlns:cx2="http://schemas.microsoft.com/office/drawing/2015/10/21/chartex" xmlns:cx3="http://schemas.microsoft.com/office/drawing/2016/5/9/chartex" xmlns:cx4="http://schemas.microsoft.com/office/drawing/2016/5/10/chartex" xmlns:cx5="http://schemas.microsoft.com/office/drawing/2016/5/11/chartex" xmlns:cx6="http://schemas.microsoft.com/office/drawing/2016/5/12/chartex" xmlns:cx7="http://schemas.microsoft.com/office/drawing/2016/5/13/chartex" xmlns:cx8="http://schemas.microsoft.com/office/drawing/2016/5/14/chartex" xmlns:mc="http://schemas.openxmlformats.org/markup-compatibility/2006" xmlns:aink="http://schemas.microsoft.com/office/drawing/2016/ink" xmlns:am3d="http://schemas.microsoft.com/office/drawing/2017/model3d" xmlns:o="urn:schemas-microsoft-com:office:office" xmlns:oel="http://schemas.microsoft.com/office/2019/extlst" xmlns:r="http://schemas.openxmlformats.org/officeDocument/2006/relationships" xmlns:m="http://schemas.openxmlformats.org/officeDocument/2006/math" xmlns:v="urn:schemas-microsoft-com:vml" xmlns:wp14="http://schemas.microsoft.com/office/word/2010/wordprocessingDrawing" xmlns:wp="http://schemas.openxmlformats.org/drawingml/2006/wordprocessingDrawing" xmlns:w10="urn:schemas-microsoft-com:office:word" xmlns:w="http://schemas.openxmlformats.org/wordprocessingml/2006/main" xmlns:w14="http://schemas.microsoft.com/office/word/2010/wordml" xmlns:w15="http://schemas.microsoft.com/office/word/2012/wordml" xmlns:w16cex="http://schemas.microsoft.com/office/word/2018/wordml/cex" xmlns:w16cid="http://schemas.microsoft.com/office/word/2016/wordml/cid" xmlns:w16="http://schemas.microsoft.com/office/word/2018/wordml" xmlns:w16du="http://schemas.microsoft.com/office/word/2023/wordml/word16du" xmlns:w16sdtdh="http://schemas.microsoft.com/office/word/2020/wordml/sdtdatahash" xmlns:w16se="http://schemas.microsoft.com/office/word/2015/wordml/symex" xmlns:wpg="http://schemas.microsoft.com/office/word/2010/wordprocessingGroup" xmlns:wpi="http://schemas.microsoft.com/office/word/2010/wordprocessingInk" xmlns:wne="http://schemas.microsoft.com/office/word/2006/wordml" xmlns:wps="http://schemas.microsoft.com/office/word/2010/wordprocessingShape" mc:Ignorable="w14 w15 w16se w16cid w16 w16cex w16sdtdh w16du wp14">
+<file path=word/footer3.xml><?xml version="1.0" encoding="utf-8"?>
+<w:ftr xmlns:wpc="http://schemas.microsoft.com/office/word/2010/wordprocessingCanvas" xmlns:cx="http://schemas.microsoft.com/office/drawing/2014/chartex" xmlns:cx1="http://schemas.microsoft.com/office/drawing/2015/9/8/chartex" xmlns:cx2="http://schemas.microsoft.com/office/drawing/2015/10/21/chartex" xmlns:cx3="http://schemas.microsoft.com/office/drawing/2016/5/9/chartex" xmlns:cx4="http://schemas.microsoft.com/office/drawing/2016/5/10/chartex" xmlns:cx5="http://schemas.microsoft.com/office/drawing/2016/5/11/chartex" xmlns:cx6="http://schemas.microsoft.com/office/drawing/2016/5/12/chartex" xmlns:cx7="http://schemas.microsoft.com/office/drawing/2016/5/13/chartex" xmlns:cx8="http://schemas.microsoft.com/office/drawing/2016/5/14/chartex" xmlns:mc="http://schemas.openxmlformats.org/markup-compatibility/2006" xmlns:aink="http://schemas.microsoft.com/office/drawing/2016/ink" xmlns:am3d="http://schemas.microsoft.com/office/drawing/2017/model3d" xmlns:o="urn:schemas-microsoft-com:office:office" xmlns:oel="http://schemas.microsoft.com/office/2019/extlst" xmlns:r="http://schemas.openxmlformats.org/officeDocument/2006/relationships" xmlns:m="http://schemas.openxmlformats.org/officeDocument/2006/math" xmlns:v="urn:schemas-microsoft-com:vml" xmlns:wp14="http://schemas.microsoft.com/office/word/2010/wordprocessingDrawing" xmlns:wp="http://schemas.openxmlformats.org/drawingml/2006/wordprocessingDrawing" xmlns:w10="urn:schemas-microsoft-com:office:word" xmlns:w="http://schemas.openxmlformats.org/wordprocessingml/2006/main" xmlns:w14="http://schemas.microsoft.com/office/word/2010/wordml" xmlns:w15="http://schemas.microsoft.com/office/word/2012/wordml" xmlns:w16cex="http://schemas.microsoft.com/office/word/2018/wordml/cex" xmlns:w16cid="http://schemas.microsoft.com/office/word/2016/wordml/cid" xmlns:w16="http://schemas.microsoft.com/office/word/2018/wordml" xmlns:w16du="http://schemas.microsoft.com/office/word/2023/wordml/word16du" xmlns:w16sdtdh="http://schemas.microsoft.com/office/word/2020/wordml/sdtdatahash" xmlns:w16sdtfl="http://schemas.microsoft.com/office/word/2024/wordml/sdtformatlock" xmlns:w16se="http://schemas.microsoft.com/office/word/2015/wordml/symex" xmlns:wpg="http://schemas.microsoft.com/office/word/2010/wordprocessingGroup" xmlns:wpi="http://schemas.microsoft.com/office/word/2010/wordprocessingInk" xmlns:wne="http://schemas.microsoft.com/office/word/2006/wordml" xmlns:wps="http://schemas.microsoft.com/office/word/2010/wordprocessingShape" mc:Ignorable="w14 w15 w16se w16cid w16 w16cex w16sdtdh w16sdtfl w16du wp14">
   <w:sdt>
     <w:sdtPr>
       <w:id w:val="-1623608011"/>
@@ -4964,6 +4711,7 @@
         <w:docPartUnique/>
       </w:docPartObj>
     </w:sdtPr>
+    <w:sdtEndPr/>
     <w:sdtContent>
       <w:sdt>
         <w:sdtPr>
@@ -4973,6 +4721,7 @@
             <w:docPartUnique/>
           </w:docPartObj>
         </w:sdtPr>
+        <w:sdtEndPr/>
         <w:sdtContent>
           <w:p>
             <w:pPr>
@@ -5017,7 +4766,7 @@
 </file>
 
 <file path=word/footnotes.xml><?xml version="1.0" encoding="utf-8"?>
-<w:footnotes xmlns:wpc="http://schemas.microsoft.com/office/word/2010/wordprocessingCanvas" xmlns:cx="http://schemas.microsoft.com/office/drawing/2014/chartex" xmlns:cx1="http://schemas.microsoft.com/office/drawing/2015/9/8/chartex" xmlns:cx2="http://schemas.microsoft.com/office/drawing/2015/10/21/chartex" xmlns:cx3="http://schemas.microsoft.com/office/drawing/2016/5/9/chartex" xmlns:cx4="http://schemas.microsoft.com/office/drawing/2016/5/10/chartex" xmlns:cx5="http://schemas.microsoft.com/office/drawing/2016/5/11/chartex" xmlns:cx6="http://schemas.microsoft.com/office/drawing/2016/5/12/chartex" xmlns:cx7="http://schemas.microsoft.com/office/drawing/2016/5/13/chartex" xmlns:cx8="http://schemas.microsoft.com/office/drawing/2016/5/14/chartex" xmlns:mc="http://schemas.openxmlformats.org/markup-compatibility/2006" xmlns:aink="http://schemas.microsoft.com/office/drawing/2016/ink" xmlns:am3d="http://schemas.microsoft.com/office/drawing/2017/model3d" xmlns:o="urn:schemas-microsoft-com:office:office" xmlns:oel="http://schemas.microsoft.com/office/2019/extlst" xmlns:r="http://schemas.openxmlformats.org/officeDocument/2006/relationships" xmlns:m="http://schemas.openxmlformats.org/officeDocument/2006/math" xmlns:v="urn:schemas-microsoft-com:vml" xmlns:wp14="http://schemas.microsoft.com/office/word/2010/wordprocessingDrawing" xmlns:wp="http://schemas.openxmlformats.org/drawingml/2006/wordprocessingDrawing" xmlns:w10="urn:schemas-microsoft-com:office:word" xmlns:w="http://schemas.openxmlformats.org/wordprocessingml/2006/main" xmlns:w14="http://schemas.microsoft.com/office/word/2010/wordml" xmlns:w15="http://schemas.microsoft.com/office/word/2012/wordml" xmlns:w16cex="http://schemas.microsoft.com/office/word/2018/wordml/cex" xmlns:w16cid="http://schemas.microsoft.com/office/word/2016/wordml/cid" xmlns:w16="http://schemas.microsoft.com/office/word/2018/wordml" xmlns:w16du="http://schemas.microsoft.com/office/word/2023/wordml/word16du" xmlns:w16sdtdh="http://schemas.microsoft.com/office/word/2020/wordml/sdtdatahash" xmlns:w16se="http://schemas.microsoft.com/office/word/2015/wordml/symex" xmlns:wpg="http://schemas.microsoft.com/office/word/2010/wordprocessingGroup" xmlns:wpi="http://schemas.microsoft.com/office/word/2010/wordprocessingInk" xmlns:wne="http://schemas.microsoft.com/office/word/2006/wordml" xmlns:wps="http://schemas.microsoft.com/office/word/2010/wordprocessingShape" mc:Ignorable="w14 w15 w16se w16cid w16 w16cex w16sdtdh w16du wp14">
+<w:footnotes xmlns:wpc="http://schemas.microsoft.com/office/word/2010/wordprocessingCanvas" xmlns:cx="http://schemas.microsoft.com/office/drawing/2014/chartex" xmlns:cx1="http://schemas.microsoft.com/office/drawing/2015/9/8/chartex" xmlns:cx2="http://schemas.microsoft.com/office/drawing/2015/10/21/chartex" xmlns:cx3="http://schemas.microsoft.com/office/drawing/2016/5/9/chartex" xmlns:cx4="http://schemas.microsoft.com/office/drawing/2016/5/10/chartex" xmlns:cx5="http://schemas.microsoft.com/office/drawing/2016/5/11/chartex" xmlns:cx6="http://schemas.microsoft.com/office/drawing/2016/5/12/chartex" xmlns:cx7="http://schemas.microsoft.com/office/drawing/2016/5/13/chartex" xmlns:cx8="http://schemas.microsoft.com/office/drawing/2016/5/14/chartex" xmlns:mc="http://schemas.openxmlformats.org/markup-compatibility/2006" xmlns:aink="http://schemas.microsoft.com/office/drawing/2016/ink" xmlns:am3d="http://schemas.microsoft.com/office/drawing/2017/model3d" xmlns:o="urn:schemas-microsoft-com:office:office" xmlns:oel="http://schemas.microsoft.com/office/2019/extlst" xmlns:r="http://schemas.openxmlformats.org/officeDocument/2006/relationships" xmlns:m="http://schemas.openxmlformats.org/officeDocument/2006/math" xmlns:v="urn:schemas-microsoft-com:vml" xmlns:wp14="http://schemas.microsoft.com/office/word/2010/wordprocessingDrawing" xmlns:wp="http://schemas.openxmlformats.org/drawingml/2006/wordprocessingDrawing" xmlns:w10="urn:schemas-microsoft-com:office:word" xmlns:w="http://schemas.openxmlformats.org/wordprocessingml/2006/main" xmlns:w14="http://schemas.microsoft.com/office/word/2010/wordml" xmlns:w15="http://schemas.microsoft.com/office/word/2012/wordml" xmlns:w16cex="http://schemas.microsoft.com/office/word/2018/wordml/cex" xmlns:w16cid="http://schemas.microsoft.com/office/word/2016/wordml/cid" xmlns:w16="http://schemas.microsoft.com/office/word/2018/wordml" xmlns:w16du="http://schemas.microsoft.com/office/word/2023/wordml/word16du" xmlns:w16sdtdh="http://schemas.microsoft.com/office/word/2020/wordml/sdtdatahash" xmlns:w16sdtfl="http://schemas.microsoft.com/office/word/2024/wordml/sdtformatlock" xmlns:w16se="http://schemas.microsoft.com/office/word/2015/wordml/symex" xmlns:wpg="http://schemas.microsoft.com/office/word/2010/wordprocessingGroup" xmlns:wpi="http://schemas.microsoft.com/office/word/2010/wordprocessingInk" xmlns:wne="http://schemas.microsoft.com/office/word/2006/wordml" xmlns:wps="http://schemas.microsoft.com/office/word/2010/wordprocessingShape" mc:Ignorable="w14 w15 w16se w16cid w16 w16cex w16sdtdh w16sdtfl w16du wp14">
   <w:footnote w:type="separator" w:id="-1">
     <w:p>
       <w:r>
@@ -5036,17 +4785,7 @@
 </file>
 
 <file path=word/header1.xml><?xml version="1.0" encoding="utf-8"?>
-<w:hdr xmlns:wpc="http://schemas.microsoft.com/office/word/2010/wordprocessingCanvas" xmlns:cx="http://schemas.microsoft.com/office/drawing/2014/chartex" xmlns:cx1="http://schemas.microsoft.com/office/drawing/2015/9/8/chartex" xmlns:cx2="http://schemas.microsoft.com/office/drawing/2015/10/21/chartex" xmlns:cx3="http://schemas.microsoft.com/office/drawing/2016/5/9/chartex" xmlns:cx4="http://schemas.microsoft.com/office/drawing/2016/5/10/chartex" xmlns:cx5="http://schemas.microsoft.com/office/drawing/2016/5/11/chartex" xmlns:cx6="http://schemas.microsoft.com/office/drawing/2016/5/12/chartex" xmlns:cx7="http://schemas.microsoft.com/office/drawing/2016/5/13/chartex" xmlns:cx8="http://schemas.microsoft.com/office/drawing/2016/5/14/chartex" xmlns:mc="http://schemas.openxmlformats.org/markup-compatibility/2006" xmlns:aink="http://schemas.microsoft.com/office/drawing/2016/ink" xmlns:am3d="http://schemas.microsoft.com/office/drawing/2017/model3d" xmlns:o="urn:schemas-microsoft-com:office:office" xmlns:oel="http://schemas.microsoft.com/office/2019/extlst" xmlns:r="http://schemas.openxmlformats.org/officeDocument/2006/relationships" xmlns:m="http://schemas.openxmlformats.org/officeDocument/2006/math" xmlns:v="urn:schemas-microsoft-com:vml" xmlns:wp14="http://schemas.microsoft.com/office/word/2010/wordprocessingDrawing" xmlns:wp="http://schemas.openxmlformats.org/drawingml/2006/wordprocessingDrawing" xmlns:w10="urn:schemas-microsoft-com:office:word" xmlns:w="http://schemas.openxmlformats.org/wordprocessingml/2006/main" xmlns:w14="http://schemas.microsoft.com/office/word/2010/wordml" xmlns:w15="http://schemas.microsoft.com/office/word/2012/wordml" xmlns:w16cex="http://schemas.microsoft.com/office/word/2018/wordml/cex" xmlns:w16cid="http://schemas.microsoft.com/office/word/2016/wordml/cid" xmlns:w16="http://schemas.microsoft.com/office/word/2018/wordml" xmlns:w16du="http://schemas.microsoft.com/office/word/2023/wordml/word16du" xmlns:w16sdtdh="http://schemas.microsoft.com/office/word/2020/wordml/sdtdatahash" xmlns:w16se="http://schemas.microsoft.com/office/word/2015/wordml/symex" xmlns:wpg="http://schemas.microsoft.com/office/word/2010/wordprocessingGroup" xmlns:wpi="http://schemas.microsoft.com/office/word/2010/wordprocessingInk" xmlns:wne="http://schemas.microsoft.com/office/word/2006/wordml" xmlns:wps="http://schemas.microsoft.com/office/word/2010/wordprocessingShape" mc:Ignorable="w14 w15 w16se w16cid w16 w16cex w16sdtdh w16du wp14">
-  <w:p>
-    <w:pPr>
-      <w:pStyle w:val="Cabealho"/>
-    </w:pPr>
-  </w:p>
-</w:hdr>
-</file>
-
-<file path=word/header2.xml><?xml version="1.0" encoding="utf-8"?>
-<w:hdr xmlns:wpc="http://schemas.microsoft.com/office/word/2010/wordprocessingCanvas" xmlns:cx="http://schemas.microsoft.com/office/drawing/2014/chartex" xmlns:cx1="http://schemas.microsoft.com/office/drawing/2015/9/8/chartex" xmlns:cx2="http://schemas.microsoft.com/office/drawing/2015/10/21/chartex" xmlns:cx3="http://schemas.microsoft.com/office/drawing/2016/5/9/chartex" xmlns:cx4="http://schemas.microsoft.com/office/drawing/2016/5/10/chartex" xmlns:cx5="http://schemas.microsoft.com/office/drawing/2016/5/11/chartex" xmlns:cx6="http://schemas.microsoft.com/office/drawing/2016/5/12/chartex" xmlns:cx7="http://schemas.microsoft.com/office/drawing/2016/5/13/chartex" xmlns:cx8="http://schemas.microsoft.com/office/drawing/2016/5/14/chartex" xmlns:mc="http://schemas.openxmlformats.org/markup-compatibility/2006" xmlns:aink="http://schemas.microsoft.com/office/drawing/2016/ink" xmlns:am3d="http://schemas.microsoft.com/office/drawing/2017/model3d" xmlns:o="urn:schemas-microsoft-com:office:office" xmlns:oel="http://schemas.microsoft.com/office/2019/extlst" xmlns:r="http://schemas.openxmlformats.org/officeDocument/2006/relationships" xmlns:m="http://schemas.openxmlformats.org/officeDocument/2006/math" xmlns:v="urn:schemas-microsoft-com:vml" xmlns:wp14="http://schemas.microsoft.com/office/word/2010/wordprocessingDrawing" xmlns:wp="http://schemas.openxmlformats.org/drawingml/2006/wordprocessingDrawing" xmlns:w10="urn:schemas-microsoft-com:office:word" xmlns:w="http://schemas.openxmlformats.org/wordprocessingml/2006/main" xmlns:w14="http://schemas.microsoft.com/office/word/2010/wordml" xmlns:w15="http://schemas.microsoft.com/office/word/2012/wordml" xmlns:w16cex="http://schemas.microsoft.com/office/word/2018/wordml/cex" xmlns:w16cid="http://schemas.microsoft.com/office/word/2016/wordml/cid" xmlns:w16="http://schemas.microsoft.com/office/word/2018/wordml" xmlns:w16du="http://schemas.microsoft.com/office/word/2023/wordml/word16du" xmlns:w16sdtdh="http://schemas.microsoft.com/office/word/2020/wordml/sdtdatahash" xmlns:w16se="http://schemas.microsoft.com/office/word/2015/wordml/symex" xmlns:wpg="http://schemas.microsoft.com/office/word/2010/wordprocessingGroup" xmlns:wpi="http://schemas.microsoft.com/office/word/2010/wordprocessingInk" xmlns:wne="http://schemas.microsoft.com/office/word/2006/wordml" xmlns:wps="http://schemas.microsoft.com/office/word/2010/wordprocessingShape" mc:Ignorable="w14 w15 w16se w16cid w16 w16cex w16sdtdh w16du wp14">
+<w:hdr xmlns:wpc="http://schemas.microsoft.com/office/word/2010/wordprocessingCanvas" xmlns:cx="http://schemas.microsoft.com/office/drawing/2014/chartex" xmlns:cx1="http://schemas.microsoft.com/office/drawing/2015/9/8/chartex" xmlns:cx2="http://schemas.microsoft.com/office/drawing/2015/10/21/chartex" xmlns:cx3="http://schemas.microsoft.com/office/drawing/2016/5/9/chartex" xmlns:cx4="http://schemas.microsoft.com/office/drawing/2016/5/10/chartex" xmlns:cx5="http://schemas.microsoft.com/office/drawing/2016/5/11/chartex" xmlns:cx6="http://schemas.microsoft.com/office/drawing/2016/5/12/chartex" xmlns:cx7="http://schemas.microsoft.com/office/drawing/2016/5/13/chartex" xmlns:cx8="http://schemas.microsoft.com/office/drawing/2016/5/14/chartex" xmlns:mc="http://schemas.openxmlformats.org/markup-compatibility/2006" xmlns:aink="http://schemas.microsoft.com/office/drawing/2016/ink" xmlns:am3d="http://schemas.microsoft.com/office/drawing/2017/model3d" xmlns:o="urn:schemas-microsoft-com:office:office" xmlns:oel="http://schemas.microsoft.com/office/2019/extlst" xmlns:r="http://schemas.openxmlformats.org/officeDocument/2006/relationships" xmlns:m="http://schemas.openxmlformats.org/officeDocument/2006/math" xmlns:v="urn:schemas-microsoft-com:vml" xmlns:wp14="http://schemas.microsoft.com/office/word/2010/wordprocessingDrawing" xmlns:wp="http://schemas.openxmlformats.org/drawingml/2006/wordprocessingDrawing" xmlns:w10="urn:schemas-microsoft-com:office:word" xmlns:w="http://schemas.openxmlformats.org/wordprocessingml/2006/main" xmlns:w14="http://schemas.microsoft.com/office/word/2010/wordml" xmlns:w15="http://schemas.microsoft.com/office/word/2012/wordml" xmlns:w16cex="http://schemas.microsoft.com/office/word/2018/wordml/cex" xmlns:w16cid="http://schemas.microsoft.com/office/word/2016/wordml/cid" xmlns:w16="http://schemas.microsoft.com/office/word/2018/wordml" xmlns:w16du="http://schemas.microsoft.com/office/word/2023/wordml/word16du" xmlns:w16sdtdh="http://schemas.microsoft.com/office/word/2020/wordml/sdtdatahash" xmlns:w16sdtfl="http://schemas.microsoft.com/office/word/2024/wordml/sdtformatlock" xmlns:w16se="http://schemas.microsoft.com/office/word/2015/wordml/symex" xmlns:wpg="http://schemas.microsoft.com/office/word/2010/wordprocessingGroup" xmlns:wpi="http://schemas.microsoft.com/office/word/2010/wordprocessingInk" xmlns:wne="http://schemas.microsoft.com/office/word/2006/wordml" xmlns:wps="http://schemas.microsoft.com/office/word/2010/wordprocessingShape" mc:Ignorable="w14 w15 w16se w16cid w16 w16cex w16sdtdh w16sdtfl w16du wp14">
   <w:p>
     <w:pPr>
       <w:jc w:val="center"/>
@@ -5832,8 +5571,8 @@
 </w:hdr>
 </file>
 
-<file path=word/header3.xml><?xml version="1.0" encoding="utf-8"?>
-<w:hdr xmlns:wpc="http://schemas.microsoft.com/office/word/2010/wordprocessingCanvas" xmlns:cx="http://schemas.microsoft.com/office/drawing/2014/chartex" xmlns:cx1="http://schemas.microsoft.com/office/drawing/2015/9/8/chartex" xmlns:cx2="http://schemas.microsoft.com/office/drawing/2015/10/21/chartex" xmlns:cx3="http://schemas.microsoft.com/office/drawing/2016/5/9/chartex" xmlns:cx4="http://schemas.microsoft.com/office/drawing/2016/5/10/chartex" xmlns:cx5="http://schemas.microsoft.com/office/drawing/2016/5/11/chartex" xmlns:cx6="http://schemas.microsoft.com/office/drawing/2016/5/12/chartex" xmlns:cx7="http://schemas.microsoft.com/office/drawing/2016/5/13/chartex" xmlns:cx8="http://schemas.microsoft.com/office/drawing/2016/5/14/chartex" xmlns:mc="http://schemas.openxmlformats.org/markup-compatibility/2006" xmlns:aink="http://schemas.microsoft.com/office/drawing/2016/ink" xmlns:am3d="http://schemas.microsoft.com/office/drawing/2017/model3d" xmlns:o="urn:schemas-microsoft-com:office:office" xmlns:oel="http://schemas.microsoft.com/office/2019/extlst" xmlns:r="http://schemas.openxmlformats.org/officeDocument/2006/relationships" xmlns:m="http://schemas.openxmlformats.org/officeDocument/2006/math" xmlns:v="urn:schemas-microsoft-com:vml" xmlns:wp14="http://schemas.microsoft.com/office/word/2010/wordprocessingDrawing" xmlns:wp="http://schemas.openxmlformats.org/drawingml/2006/wordprocessingDrawing" xmlns:w10="urn:schemas-microsoft-com:office:word" xmlns:w="http://schemas.openxmlformats.org/wordprocessingml/2006/main" xmlns:w14="http://schemas.microsoft.com/office/word/2010/wordml" xmlns:w15="http://schemas.microsoft.com/office/word/2012/wordml" xmlns:w16cex="http://schemas.microsoft.com/office/word/2018/wordml/cex" xmlns:w16cid="http://schemas.microsoft.com/office/word/2016/wordml/cid" xmlns:w16="http://schemas.microsoft.com/office/word/2018/wordml" xmlns:w16du="http://schemas.microsoft.com/office/word/2023/wordml/word16du" xmlns:w16sdtdh="http://schemas.microsoft.com/office/word/2020/wordml/sdtdatahash" xmlns:w16se="http://schemas.microsoft.com/office/word/2015/wordml/symex" xmlns:wpg="http://schemas.microsoft.com/office/word/2010/wordprocessingGroup" xmlns:wpi="http://schemas.microsoft.com/office/word/2010/wordprocessingInk" xmlns:wne="http://schemas.microsoft.com/office/word/2006/wordml" xmlns:wps="http://schemas.microsoft.com/office/word/2010/wordprocessingShape" mc:Ignorable="w14 w15 w16se w16cid w16 w16cex w16sdtdh w16du wp14">
+<file path=word/header2.xml><?xml version="1.0" encoding="utf-8"?>
+<w:hdr xmlns:wpc="http://schemas.microsoft.com/office/word/2010/wordprocessingCanvas" xmlns:cx="http://schemas.microsoft.com/office/drawing/2014/chartex" xmlns:cx1="http://schemas.microsoft.com/office/drawing/2015/9/8/chartex" xmlns:cx2="http://schemas.microsoft.com/office/drawing/2015/10/21/chartex" xmlns:cx3="http://schemas.microsoft.com/office/drawing/2016/5/9/chartex" xmlns:cx4="http://schemas.microsoft.com/office/drawing/2016/5/10/chartex" xmlns:cx5="http://schemas.microsoft.com/office/drawing/2016/5/11/chartex" xmlns:cx6="http://schemas.microsoft.com/office/drawing/2016/5/12/chartex" xmlns:cx7="http://schemas.microsoft.com/office/drawing/2016/5/13/chartex" xmlns:cx8="http://schemas.microsoft.com/office/drawing/2016/5/14/chartex" xmlns:mc="http://schemas.openxmlformats.org/markup-compatibility/2006" xmlns:aink="http://schemas.microsoft.com/office/drawing/2016/ink" xmlns:am3d="http://schemas.microsoft.com/office/drawing/2017/model3d" xmlns:o="urn:schemas-microsoft-com:office:office" xmlns:oel="http://schemas.microsoft.com/office/2019/extlst" xmlns:r="http://schemas.openxmlformats.org/officeDocument/2006/relationships" xmlns:m="http://schemas.openxmlformats.org/officeDocument/2006/math" xmlns:v="urn:schemas-microsoft-com:vml" xmlns:wp14="http://schemas.microsoft.com/office/word/2010/wordprocessingDrawing" xmlns:wp="http://schemas.openxmlformats.org/drawingml/2006/wordprocessingDrawing" xmlns:w10="urn:schemas-microsoft-com:office:word" xmlns:w="http://schemas.openxmlformats.org/wordprocessingml/2006/main" xmlns:w14="http://schemas.microsoft.com/office/word/2010/wordml" xmlns:w15="http://schemas.microsoft.com/office/word/2012/wordml" xmlns:w16cex="http://schemas.microsoft.com/office/word/2018/wordml/cex" xmlns:w16cid="http://schemas.microsoft.com/office/word/2016/wordml/cid" xmlns:w16="http://schemas.microsoft.com/office/word/2018/wordml" xmlns:w16du="http://schemas.microsoft.com/office/word/2023/wordml/word16du" xmlns:w16sdtdh="http://schemas.microsoft.com/office/word/2020/wordml/sdtdatahash" xmlns:w16sdtfl="http://schemas.microsoft.com/office/word/2024/wordml/sdtformatlock" xmlns:w16se="http://schemas.microsoft.com/office/word/2015/wordml/symex" xmlns:wpg="http://schemas.microsoft.com/office/word/2010/wordprocessingGroup" xmlns:wpi="http://schemas.microsoft.com/office/word/2010/wordprocessingInk" xmlns:wne="http://schemas.microsoft.com/office/word/2006/wordml" xmlns:wps="http://schemas.microsoft.com/office/word/2010/wordprocessingShape" mc:Ignorable="w14 w15 w16se w16cid w16 w16cex w16sdtdh w16sdtfl w16du wp14">
   <w:p>
     <w:pPr>
       <w:rPr>
@@ -5911,8 +5650,8 @@
 </w:hdr>
 </file>
 
-<file path=word/header4.xml><?xml version="1.0" encoding="utf-8"?>
-<w:hdr xmlns:wpc="http://schemas.microsoft.com/office/word/2010/wordprocessingCanvas" xmlns:cx="http://schemas.microsoft.com/office/drawing/2014/chartex" xmlns:cx1="http://schemas.microsoft.com/office/drawing/2015/9/8/chartex" xmlns:cx2="http://schemas.microsoft.com/office/drawing/2015/10/21/chartex" xmlns:cx3="http://schemas.microsoft.com/office/drawing/2016/5/9/chartex" xmlns:cx4="http://schemas.microsoft.com/office/drawing/2016/5/10/chartex" xmlns:cx5="http://schemas.microsoft.com/office/drawing/2016/5/11/chartex" xmlns:cx6="http://schemas.microsoft.com/office/drawing/2016/5/12/chartex" xmlns:cx7="http://schemas.microsoft.com/office/drawing/2016/5/13/chartex" xmlns:cx8="http://schemas.microsoft.com/office/drawing/2016/5/14/chartex" xmlns:mc="http://schemas.openxmlformats.org/markup-compatibility/2006" xmlns:aink="http://schemas.microsoft.com/office/drawing/2016/ink" xmlns:am3d="http://schemas.microsoft.com/office/drawing/2017/model3d" xmlns:o="urn:schemas-microsoft-com:office:office" xmlns:oel="http://schemas.microsoft.com/office/2019/extlst" xmlns:r="http://schemas.openxmlformats.org/officeDocument/2006/relationships" xmlns:m="http://schemas.openxmlformats.org/officeDocument/2006/math" xmlns:v="urn:schemas-microsoft-com:vml" xmlns:wp14="http://schemas.microsoft.com/office/word/2010/wordprocessingDrawing" xmlns:wp="http://schemas.openxmlformats.org/drawingml/2006/wordprocessingDrawing" xmlns:w10="urn:schemas-microsoft-com:office:word" xmlns:w="http://schemas.openxmlformats.org/wordprocessingml/2006/main" xmlns:w14="http://schemas.microsoft.com/office/word/2010/wordml" xmlns:w15="http://schemas.microsoft.com/office/word/2012/wordml" xmlns:w16cex="http://schemas.microsoft.com/office/word/2018/wordml/cex" xmlns:w16cid="http://schemas.microsoft.com/office/word/2016/wordml/cid" xmlns:w16="http://schemas.microsoft.com/office/word/2018/wordml" xmlns:w16du="http://schemas.microsoft.com/office/word/2023/wordml/word16du" xmlns:w16sdtdh="http://schemas.microsoft.com/office/word/2020/wordml/sdtdatahash" xmlns:w16se="http://schemas.microsoft.com/office/word/2015/wordml/symex" xmlns:wpg="http://schemas.microsoft.com/office/word/2010/wordprocessingGroup" xmlns:wpi="http://schemas.microsoft.com/office/word/2010/wordprocessingInk" xmlns:wne="http://schemas.microsoft.com/office/word/2006/wordml" xmlns:wps="http://schemas.microsoft.com/office/word/2010/wordprocessingShape" mc:Ignorable="w14 w15 w16se w16cid w16 w16cex w16sdtdh w16du wp14">
+<file path=word/header3.xml><?xml version="1.0" encoding="utf-8"?>
+<w:hdr xmlns:wpc="http://schemas.microsoft.com/office/word/2010/wordprocessingCanvas" xmlns:cx="http://schemas.microsoft.com/office/drawing/2014/chartex" xmlns:cx1="http://schemas.microsoft.com/office/drawing/2015/9/8/chartex" xmlns:cx2="http://schemas.microsoft.com/office/drawing/2015/10/21/chartex" xmlns:cx3="http://schemas.microsoft.com/office/drawing/2016/5/9/chartex" xmlns:cx4="http://schemas.microsoft.com/office/drawing/2016/5/10/chartex" xmlns:cx5="http://schemas.microsoft.com/office/drawing/2016/5/11/chartex" xmlns:cx6="http://schemas.microsoft.com/office/drawing/2016/5/12/chartex" xmlns:cx7="http://schemas.microsoft.com/office/drawing/2016/5/13/chartex" xmlns:cx8="http://schemas.microsoft.com/office/drawing/2016/5/14/chartex" xmlns:mc="http://schemas.openxmlformats.org/markup-compatibility/2006" xmlns:aink="http://schemas.microsoft.com/office/drawing/2016/ink" xmlns:am3d="http://schemas.microsoft.com/office/drawing/2017/model3d" xmlns:o="urn:schemas-microsoft-com:office:office" xmlns:oel="http://schemas.microsoft.com/office/2019/extlst" xmlns:r="http://schemas.openxmlformats.org/officeDocument/2006/relationships" xmlns:m="http://schemas.openxmlformats.org/officeDocument/2006/math" xmlns:v="urn:schemas-microsoft-com:vml" xmlns:wp14="http://schemas.microsoft.com/office/word/2010/wordprocessingDrawing" xmlns:wp="http://schemas.openxmlformats.org/drawingml/2006/wordprocessingDrawing" xmlns:w10="urn:schemas-microsoft-com:office:word" xmlns:w="http://schemas.openxmlformats.org/wordprocessingml/2006/main" xmlns:w14="http://schemas.microsoft.com/office/word/2010/wordml" xmlns:w15="http://schemas.microsoft.com/office/word/2012/wordml" xmlns:w16cex="http://schemas.microsoft.com/office/word/2018/wordml/cex" xmlns:w16cid="http://schemas.microsoft.com/office/word/2016/wordml/cid" xmlns:w16="http://schemas.microsoft.com/office/word/2018/wordml" xmlns:w16du="http://schemas.microsoft.com/office/word/2023/wordml/word16du" xmlns:w16sdtdh="http://schemas.microsoft.com/office/word/2020/wordml/sdtdatahash" xmlns:w16sdtfl="http://schemas.microsoft.com/office/word/2024/wordml/sdtformatlock" xmlns:w16se="http://schemas.microsoft.com/office/word/2015/wordml/symex" xmlns:wpg="http://schemas.microsoft.com/office/word/2010/wordprocessingGroup" xmlns:wpi="http://schemas.microsoft.com/office/word/2010/wordprocessingInk" xmlns:wne="http://schemas.microsoft.com/office/word/2006/wordml" xmlns:wps="http://schemas.microsoft.com/office/word/2010/wordprocessingShape" mc:Ignorable="w14 w15 w16se w16cid w16 w16cex w16sdtdh w16sdtfl w16du wp14">
   <w:p>
     <w:pPr>
       <w:jc w:val="center"/>
@@ -7113,7 +6852,7 @@
           <wp:extent cx="10692063" cy="7564501"/>
           <wp:effectExtent l="0" t="0" r="0" b="0"/>
           <wp:wrapNone/>
-          <wp:docPr id="827859591" name="Imagem 827859591" descr="Interface gráfica do usuário&#10;&#10;Descrição gerada automaticamente"/>
+          <wp:docPr id="737633760" name="Imagem 737633760" descr="Interface gráfica do usuário&#10;&#10;Descrição gerada automaticamente"/>
           <wp:cNvGraphicFramePr>
             <a:graphicFrameLocks xmlns:a="http://schemas.openxmlformats.org/drawingml/2006/main" noChangeAspect="1"/>
           </wp:cNvGraphicFramePr>
@@ -7498,7 +7237,16 @@
               <w:szCs w:val="48"/>
               <w:lang w:eastAsia="pt-BR"/>
             </w:rPr>
-            <w:t xml:space="preserve">ATUALIZAÇÃO </w:t>
+            <w:t>[tipo]</w:t>
+          </w:r>
+          <w:r>
+            <w:rPr>
+              <w:rFonts w:ascii="Arial" w:eastAsia="Times New Roman" w:hAnsi="Arial" w:cs="Arial"/>
+              <w:color w:val="000000"/>
+              <w:szCs w:val="48"/>
+              <w:lang w:eastAsia="pt-BR"/>
+            </w:rPr>
+            <w:t xml:space="preserve"> </w:t>
           </w:r>
         </w:p>
       </w:tc>
@@ -7552,16 +7300,7 @@
               <w:szCs w:val="18"/>
               <w:lang w:eastAsia="pt-BR"/>
             </w:rPr>
-            <w:t>08</w:t>
-          </w:r>
-          <w:r>
-            <w:rPr>
-              <w:rFonts w:ascii="Arial" w:eastAsia="Times New Roman" w:hAnsi="Arial" w:cs="Arial"/>
-              <w:color w:val="000000"/>
-              <w:szCs w:val="18"/>
-              <w:lang w:eastAsia="pt-BR"/>
-            </w:rPr>
-            <w:t xml:space="preserve"> HORAS AULA</w:t>
+            <w:t>[carga_horaria]</w:t>
           </w:r>
         </w:p>
       </w:tc>
@@ -7592,87 +7331,19 @@
             <w:rPr>
               <w:rFonts w:ascii="Arial" w:hAnsi="Arial" w:cs="Arial"/>
             </w:rPr>
-            <w:t>TEÓRICO</w:t>
+            <w:t>[mudar</w:t>
           </w:r>
           <w:r>
             <w:rPr>
-              <w:rFonts w:ascii="Arial" w:eastAsia="Times New Roman" w:hAnsi="Arial" w:cs="Arial"/>
-              <w:bCs/>
-              <w:color w:val="000000"/>
-              <w:szCs w:val="48"/>
-              <w:lang w:eastAsia="pt-BR"/>
+              <w:rFonts w:ascii="Arial" w:hAnsi="Arial" w:cs="Arial"/>
             </w:rPr>
-            <w:t xml:space="preserve"> E PRÁTICO</w:t>
+            <w:t>_modulo</w:t>
           </w:r>
-        </w:p>
-      </w:tc>
-    </w:tr>
-    <w:tr>
-      <w:trPr>
-        <w:trHeight w:val="397"/>
-      </w:trPr>
-      <w:tc>
-        <w:tcPr>
-          <w:tcW w:w="15745" w:type="dxa"/>
-          <w:gridSpan w:val="5"/>
-          <w:vAlign w:val="center"/>
-        </w:tcPr>
-        <w:p>
-          <w:pPr>
+          <w:r>
             <w:rPr>
               <w:rFonts w:ascii="Arial" w:hAnsi="Arial" w:cs="Arial"/>
             </w:rPr>
-          </w:pPr>
-          <w:r>
-            <w:rPr>
-              <w:rFonts w:ascii="Arial" w:eastAsia="Times New Roman" w:hAnsi="Arial" w:cs="Arial"/>
-              <w:b/>
-              <w:bCs/>
-              <w:color w:val="000000"/>
-              <w:szCs w:val="48"/>
-              <w:lang w:eastAsia="pt-BR"/>
-            </w:rPr>
-            <w:t>INSTRUTOR</w:t>
-          </w:r>
-          <w:r>
-            <w:rPr>
-              <w:rFonts w:ascii="Arial" w:eastAsia="Times New Roman" w:hAnsi="Arial" w:cs="Arial"/>
-              <w:b/>
-              <w:bCs/>
-              <w:color w:val="000000"/>
-              <w:szCs w:val="48"/>
-              <w:lang w:eastAsia="pt-BR"/>
-            </w:rPr>
-            <w:t>I</w:t>
-          </w:r>
-          <w:r>
-            <w:rPr>
-              <w:rFonts w:ascii="Arial" w:eastAsia="Times New Roman" w:hAnsi="Arial" w:cs="Arial"/>
-              <w:b/>
-              <w:bCs/>
-              <w:color w:val="000000"/>
-              <w:szCs w:val="48"/>
-              <w:lang w:eastAsia="pt-BR"/>
-            </w:rPr>
-            <w:t xml:space="preserve">: </w:t>
-          </w:r>
-          <w:r>
-            <w:rPr>
-              <w:rFonts w:ascii="Arial" w:eastAsia="Times New Roman" w:hAnsi="Arial" w:cs="Arial"/>
-              <w:color w:val="000000"/>
-              <w:szCs w:val="48"/>
-              <w:lang w:eastAsia="pt-BR"/>
-            </w:rPr>
-            <w:t>ELLINGTON ADILSON DA SILVA SANTANA - TÉCNICO DE SEGURANÇA DO TRABALHO - MTE Nº 0011572/MS</w:t>
-          </w:r>
-          <w:r>
-            <w:rPr>
-              <w:rFonts w:ascii="Arial" w:eastAsia="Times New Roman" w:hAnsi="Arial" w:cs="Arial"/>
-              <w:color w:val="000000"/>
-              <w:szCs w:val="48"/>
-              <w:lang w:eastAsia="pt-BR"/>
-            </w:rPr>
-            <w:t xml:space="preserve"> TESTE</w:t>
+            <w:t>]</w:t>
           </w:r>
         </w:p>
       </w:tc>
@@ -7705,18 +7376,7 @@
               <w:szCs w:val="48"/>
               <w:lang w:eastAsia="pt-BR"/>
             </w:rPr>
-            <w:t>INSTRUTOR</w:t>
-          </w:r>
-          <w:r>
-            <w:rPr>
-              <w:rFonts w:ascii="Arial" w:eastAsia="Times New Roman" w:hAnsi="Arial" w:cs="Arial"/>
-              <w:b/>
-              <w:bCs/>
-              <w:color w:val="000000"/>
-              <w:szCs w:val="48"/>
-              <w:lang w:eastAsia="pt-BR"/>
-            </w:rPr>
-            <w:t>:</w:t>
+            <w:t>[assinante_titulo1]</w:t>
           </w:r>
           <w:r>
             <w:rPr>
@@ -7736,7 +7396,7 @@
               <w:szCs w:val="48"/>
               <w:lang w:eastAsia="pt-BR"/>
             </w:rPr>
-            <w:t>[instrutor</w:t>
+            <w:t>[</w:t>
           </w:r>
           <w:r>
             <w:rPr>
@@ -7745,7 +7405,7 @@
               <w:szCs w:val="48"/>
               <w:lang w:eastAsia="pt-BR"/>
             </w:rPr>
-            <w:t>1</w:t>
+            <w:t>assinante1</w:t>
           </w:r>
           <w:r>
             <w:rPr>
@@ -7789,18 +7449,7 @@
               <w:szCs w:val="48"/>
               <w:lang w:eastAsia="pt-BR"/>
             </w:rPr>
-            <w:t>INSTRUTOR</w:t>
-          </w:r>
-          <w:r>
-            <w:rPr>
-              <w:rFonts w:ascii="Arial" w:eastAsia="Times New Roman" w:hAnsi="Arial" w:cs="Arial"/>
-              <w:b/>
-              <w:bCs/>
-              <w:color w:val="000000"/>
-              <w:szCs w:val="48"/>
-              <w:lang w:eastAsia="pt-BR"/>
-            </w:rPr>
-            <w:t>:</w:t>
+            <w:t>[assinante_titulo2]</w:t>
           </w:r>
           <w:r>
             <w:rPr>
@@ -7820,7 +7469,7 @@
               <w:szCs w:val="48"/>
               <w:lang w:eastAsia="pt-BR"/>
             </w:rPr>
-            <w:t>[instrutor</w:t>
+            <w:t>[</w:t>
           </w:r>
           <w:r>
             <w:rPr>
@@ -7829,7 +7478,7 @@
               <w:szCs w:val="48"/>
               <w:lang w:eastAsia="pt-BR"/>
             </w:rPr>
-            <w:t>2</w:t>
+            <w:t>assinante2</w:t>
           </w:r>
           <w:r>
             <w:rPr>
@@ -7872,8 +7521,59 @@
               <w:szCs w:val="48"/>
               <w:lang w:eastAsia="pt-BR"/>
             </w:rPr>
-            <w:t>RESPONSÁVEL TÉCNI</w:t>
+            <w:t>[assinante_titulo3]</w:t>
           </w:r>
+          <w:r>
+            <w:rPr>
+              <w:rFonts w:ascii="Arial" w:eastAsia="Times New Roman" w:hAnsi="Arial" w:cs="Arial"/>
+              <w:color w:val="000000"/>
+              <w:szCs w:val="48"/>
+              <w:lang w:eastAsia="pt-BR"/>
+            </w:rPr>
+            <w:t xml:space="preserve"> [</w:t>
+          </w:r>
+          <w:r>
+            <w:rPr>
+              <w:rFonts w:ascii="Arial" w:eastAsia="Times New Roman" w:hAnsi="Arial" w:cs="Arial"/>
+              <w:color w:val="000000"/>
+              <w:szCs w:val="48"/>
+              <w:lang w:eastAsia="pt-BR"/>
+            </w:rPr>
+            <w:t>assinante3</w:t>
+          </w:r>
+          <w:r>
+            <w:rPr>
+              <w:rFonts w:ascii="Arial" w:eastAsia="Times New Roman" w:hAnsi="Arial" w:cs="Arial"/>
+              <w:color w:val="000000"/>
+              <w:szCs w:val="48"/>
+              <w:lang w:eastAsia="pt-BR"/>
+            </w:rPr>
+            <w:t>]</w:t>
+          </w:r>
+        </w:p>
+      </w:tc>
+    </w:tr>
+    <w:tr>
+      <w:trPr>
+        <w:trHeight w:val="397"/>
+      </w:trPr>
+      <w:tc>
+        <w:tcPr>
+          <w:tcW w:w="15745" w:type="dxa"/>
+          <w:gridSpan w:val="5"/>
+          <w:vAlign w:val="center"/>
+        </w:tcPr>
+        <w:p>
+          <w:pPr>
+            <w:rPr>
+              <w:rFonts w:ascii="Arial" w:eastAsia="Times New Roman" w:hAnsi="Arial" w:cs="Arial"/>
+              <w:b/>
+              <w:bCs/>
+              <w:color w:val="000000"/>
+              <w:szCs w:val="48"/>
+              <w:lang w:eastAsia="pt-BR"/>
+            </w:rPr>
+          </w:pPr>
           <w:r>
             <w:rPr>
               <w:rFonts w:ascii="Arial" w:eastAsia="Times New Roman" w:hAnsi="Arial" w:cs="Arial"/>
@@ -7883,18 +7583,7 @@
               <w:szCs w:val="48"/>
               <w:lang w:eastAsia="pt-BR"/>
             </w:rPr>
-            <w:t>CA</w:t>
-          </w:r>
-          <w:r>
-            <w:rPr>
-              <w:rFonts w:ascii="Arial" w:eastAsia="Times New Roman" w:hAnsi="Arial" w:cs="Arial"/>
-              <w:b/>
-              <w:bCs/>
-              <w:color w:val="000000"/>
-              <w:szCs w:val="48"/>
-              <w:lang w:eastAsia="pt-BR"/>
-            </w:rPr>
-            <w:t xml:space="preserve"> DA CAPACITAÇÃO: </w:t>
+            <w:t>[assinante_titulo4]</w:t>
           </w:r>
           <w:r>
             <w:rPr>
@@ -7903,7 +7592,7 @@
               <w:szCs w:val="48"/>
               <w:lang w:eastAsia="pt-BR"/>
             </w:rPr>
-            <w:t>CLEDIONE JUNQUEIRA DE ABREU –</w:t>
+            <w:t xml:space="preserve"> [</w:t>
           </w:r>
           <w:r>
             <w:rPr>
@@ -7912,7 +7601,7 @@
               <w:szCs w:val="48"/>
               <w:lang w:eastAsia="pt-BR"/>
             </w:rPr>
-            <w:t xml:space="preserve"> </w:t>
+            <w:t>assinante4</w:t>
           </w:r>
           <w:r>
             <w:rPr>
@@ -7921,16 +7610,7 @@
               <w:szCs w:val="48"/>
               <w:lang w:eastAsia="pt-BR"/>
             </w:rPr>
-            <w:t>ENGENHEIRA DE SEGURANÇA DO TRABALHO – CREA N° 9949-MS</w:t>
-          </w:r>
-          <w:r>
-            <w:rPr>
-              <w:rFonts w:ascii="Arial" w:eastAsia="Times New Roman" w:hAnsi="Arial" w:cs="Arial"/>
-              <w:color w:val="000000"/>
-              <w:szCs w:val="48"/>
-              <w:lang w:eastAsia="pt-BR"/>
-            </w:rPr>
-            <w:t>.</w:t>
+            <w:t>]</w:t>
           </w:r>
         </w:p>
       </w:tc>
@@ -7981,7 +7661,25 @@
               <w:szCs w:val="48"/>
               <w:lang w:eastAsia="pt-BR"/>
             </w:rPr>
-            <w:t>SITREL – SIDERURGICA TRES LAGOAS LTDA - CNPJ: 07.084.117/0001-40</w:t>
+            <w:t>[</w:t>
+          </w:r>
+          <w:r>
+            <w:rPr>
+              <w:rFonts w:ascii="Arial" w:eastAsia="Times New Roman" w:hAnsi="Arial" w:cs="Arial"/>
+              <w:color w:val="000000"/>
+              <w:szCs w:val="48"/>
+              <w:lang w:eastAsia="pt-BR"/>
+            </w:rPr>
+            <w:t>contratante</w:t>
+          </w:r>
+          <w:r>
+            <w:rPr>
+              <w:rFonts w:ascii="Arial" w:eastAsia="Times New Roman" w:hAnsi="Arial" w:cs="Arial"/>
+              <w:color w:val="000000"/>
+              <w:szCs w:val="48"/>
+              <w:lang w:eastAsia="pt-BR"/>
+            </w:rPr>
+            <w:t>]</w:t>
           </w:r>
         </w:p>
       </w:tc>
@@ -8048,25 +7746,7 @@
               <w:szCs w:val="48"/>
               <w:lang w:eastAsia="pt-BR"/>
             </w:rPr>
-            <w:t>05/</w:t>
-          </w:r>
-          <w:r>
-            <w:rPr>
-              <w:rFonts w:ascii="Arial" w:eastAsia="Times New Roman" w:hAnsi="Arial" w:cs="Arial"/>
-              <w:color w:val="000000"/>
-              <w:szCs w:val="48"/>
-              <w:lang w:eastAsia="pt-BR"/>
-            </w:rPr>
-            <w:t>11</w:t>
-          </w:r>
-          <w:r>
-            <w:rPr>
-              <w:rFonts w:ascii="Arial" w:eastAsia="Times New Roman" w:hAnsi="Arial" w:cs="Arial"/>
-              <w:color w:val="000000"/>
-              <w:szCs w:val="48"/>
-              <w:lang w:eastAsia="pt-BR"/>
-            </w:rPr>
-            <w:t>/2024</w:t>
+            <w:t>[datas]</w:t>
           </w:r>
         </w:p>
       </w:tc>
@@ -8108,7 +7788,7 @@
               <w:color w:val="000000"/>
               <w:szCs w:val="18"/>
             </w:rPr>
-            <w:t>08</w:t>
+            <w:t>[mudar</w:t>
           </w:r>
           <w:r>
             <w:rPr>
@@ -8116,7 +7796,7 @@
               <w:color w:val="000000"/>
               <w:szCs w:val="18"/>
             </w:rPr>
-            <w:t xml:space="preserve">:00 AS </w:t>
+            <w:t>_horarios</w:t>
           </w:r>
           <w:r>
             <w:rPr>
@@ -8124,15 +7804,7 @@
               <w:color w:val="000000"/>
               <w:szCs w:val="18"/>
             </w:rPr>
-            <w:t>17</w:t>
-          </w:r>
-          <w:r>
-            <w:rPr>
-              <w:rFonts w:ascii="Arial" w:hAnsi="Arial" w:cs="Arial"/>
-              <w:color w:val="000000"/>
-              <w:szCs w:val="18"/>
-            </w:rPr>
-            <w:t>:00</w:t>
+            <w:t>]</w:t>
           </w:r>
         </w:p>
       </w:tc>
@@ -8171,43 +7843,7 @@
               <w:szCs w:val="48"/>
               <w:lang w:eastAsia="pt-BR"/>
             </w:rPr>
-            <w:t>1</w:t>
-          </w:r>
-          <w:r>
-            <w:rPr>
-              <w:rFonts w:ascii="Arial" w:eastAsia="Times New Roman" w:hAnsi="Arial" w:cs="Arial"/>
-              <w:color w:val="000000"/>
-              <w:szCs w:val="48"/>
-              <w:lang w:eastAsia="pt-BR"/>
-            </w:rPr>
-            <w:t>2</w:t>
-          </w:r>
-          <w:r>
-            <w:rPr>
-              <w:rFonts w:ascii="Arial" w:eastAsia="Times New Roman" w:hAnsi="Arial" w:cs="Arial"/>
-              <w:color w:val="000000"/>
-              <w:szCs w:val="48"/>
-              <w:lang w:eastAsia="pt-BR"/>
-            </w:rPr>
-            <w:t>:00 AS 1</w:t>
-          </w:r>
-          <w:r>
-            <w:rPr>
-              <w:rFonts w:ascii="Arial" w:eastAsia="Times New Roman" w:hAnsi="Arial" w:cs="Arial"/>
-              <w:color w:val="000000"/>
-              <w:szCs w:val="48"/>
-              <w:lang w:eastAsia="pt-BR"/>
-            </w:rPr>
-            <w:t>3</w:t>
-          </w:r>
-          <w:r>
-            <w:rPr>
-              <w:rFonts w:ascii="Arial" w:eastAsia="Times New Roman" w:hAnsi="Arial" w:cs="Arial"/>
-              <w:color w:val="000000"/>
-              <w:szCs w:val="48"/>
-              <w:lang w:eastAsia="pt-BR"/>
-            </w:rPr>
-            <w:t>:00</w:t>
+            <w:t>[intervalo]</w:t>
           </w:r>
         </w:p>
       </w:tc>
@@ -8270,26 +7906,7 @@
               <w:szCs w:val="48"/>
               <w:lang w:eastAsia="pt-BR"/>
             </w:rPr>
-            <w:t xml:space="preserve">RODOVIA BR </w:t>
-          </w:r>
-          <w:r>
-            <w:rPr>
-              <w:rFonts w:ascii="Arial" w:eastAsia="Times New Roman" w:hAnsi="Arial" w:cs="Arial"/>
-              <w:color w:val="000000"/>
-              <w:szCs w:val="48"/>
-              <w:u w:val="single"/>
-              <w:lang w:eastAsia="pt-BR"/>
-            </w:rPr>
-            <w:t>262</w:t>
-          </w:r>
-          <w:r>
-            <w:rPr>
-              <w:rFonts w:ascii="Arial" w:eastAsia="Times New Roman" w:hAnsi="Arial" w:cs="Arial"/>
-              <w:color w:val="000000"/>
-              <w:szCs w:val="48"/>
-              <w:lang w:eastAsia="pt-BR"/>
-            </w:rPr>
-            <w:t>, KM 25 ZONA RURAL, TRÊS LAGOAS - MS, 79601-970</w:t>
+            <w:t>[endereco]</w:t>
           </w:r>
         </w:p>
       </w:tc>
@@ -8309,8 +7926,8 @@
 </w:hdr>
 </file>
 
-<file path=word/header5.xml><?xml version="1.0" encoding="utf-8"?>
-<w:hdr xmlns:wpc="http://schemas.microsoft.com/office/word/2010/wordprocessingCanvas" xmlns:cx="http://schemas.microsoft.com/office/drawing/2014/chartex" xmlns:cx1="http://schemas.microsoft.com/office/drawing/2015/9/8/chartex" xmlns:cx2="http://schemas.microsoft.com/office/drawing/2015/10/21/chartex" xmlns:cx3="http://schemas.microsoft.com/office/drawing/2016/5/9/chartex" xmlns:cx4="http://schemas.microsoft.com/office/drawing/2016/5/10/chartex" xmlns:cx5="http://schemas.microsoft.com/office/drawing/2016/5/11/chartex" xmlns:cx6="http://schemas.microsoft.com/office/drawing/2016/5/12/chartex" xmlns:cx7="http://schemas.microsoft.com/office/drawing/2016/5/13/chartex" xmlns:cx8="http://schemas.microsoft.com/office/drawing/2016/5/14/chartex" xmlns:mc="http://schemas.openxmlformats.org/markup-compatibility/2006" xmlns:aink="http://schemas.microsoft.com/office/drawing/2016/ink" xmlns:am3d="http://schemas.microsoft.com/office/drawing/2017/model3d" xmlns:o="urn:schemas-microsoft-com:office:office" xmlns:oel="http://schemas.microsoft.com/office/2019/extlst" xmlns:r="http://schemas.openxmlformats.org/officeDocument/2006/relationships" xmlns:m="http://schemas.openxmlformats.org/officeDocument/2006/math" xmlns:v="urn:schemas-microsoft-com:vml" xmlns:wp14="http://schemas.microsoft.com/office/word/2010/wordprocessingDrawing" xmlns:wp="http://schemas.openxmlformats.org/drawingml/2006/wordprocessingDrawing" xmlns:w10="urn:schemas-microsoft-com:office:word" xmlns:w="http://schemas.openxmlformats.org/wordprocessingml/2006/main" xmlns:w14="http://schemas.microsoft.com/office/word/2010/wordml" xmlns:w15="http://schemas.microsoft.com/office/word/2012/wordml" xmlns:w16cex="http://schemas.microsoft.com/office/word/2018/wordml/cex" xmlns:w16cid="http://schemas.microsoft.com/office/word/2016/wordml/cid" xmlns:w16="http://schemas.microsoft.com/office/word/2018/wordml" xmlns:w16du="http://schemas.microsoft.com/office/word/2023/wordml/word16du" xmlns:w16sdtdh="http://schemas.microsoft.com/office/word/2020/wordml/sdtdatahash" xmlns:w16se="http://schemas.microsoft.com/office/word/2015/wordml/symex" xmlns:wpg="http://schemas.microsoft.com/office/word/2010/wordprocessingGroup" xmlns:wpi="http://schemas.microsoft.com/office/word/2010/wordprocessingInk" xmlns:wne="http://schemas.microsoft.com/office/word/2006/wordml" xmlns:wps="http://schemas.microsoft.com/office/word/2010/wordprocessingShape" mc:Ignorable="w14 w15 w16se w16cid w16 w16cex w16sdtdh w16du wp14">
+<file path=word/header4.xml><?xml version="1.0" encoding="utf-8"?>
+<w:hdr xmlns:wpc="http://schemas.microsoft.com/office/word/2010/wordprocessingCanvas" xmlns:cx="http://schemas.microsoft.com/office/drawing/2014/chartex" xmlns:cx1="http://schemas.microsoft.com/office/drawing/2015/9/8/chartex" xmlns:cx2="http://schemas.microsoft.com/office/drawing/2015/10/21/chartex" xmlns:cx3="http://schemas.microsoft.com/office/drawing/2016/5/9/chartex" xmlns:cx4="http://schemas.microsoft.com/office/drawing/2016/5/10/chartex" xmlns:cx5="http://schemas.microsoft.com/office/drawing/2016/5/11/chartex" xmlns:cx6="http://schemas.microsoft.com/office/drawing/2016/5/12/chartex" xmlns:cx7="http://schemas.microsoft.com/office/drawing/2016/5/13/chartex" xmlns:cx8="http://schemas.microsoft.com/office/drawing/2016/5/14/chartex" xmlns:mc="http://schemas.openxmlformats.org/markup-compatibility/2006" xmlns:aink="http://schemas.microsoft.com/office/drawing/2016/ink" xmlns:am3d="http://schemas.microsoft.com/office/drawing/2017/model3d" xmlns:o="urn:schemas-microsoft-com:office:office" xmlns:oel="http://schemas.microsoft.com/office/2019/extlst" xmlns:r="http://schemas.openxmlformats.org/officeDocument/2006/relationships" xmlns:m="http://schemas.openxmlformats.org/officeDocument/2006/math" xmlns:v="urn:schemas-microsoft-com:vml" xmlns:wp14="http://schemas.microsoft.com/office/word/2010/wordprocessingDrawing" xmlns:wp="http://schemas.openxmlformats.org/drawingml/2006/wordprocessingDrawing" xmlns:w10="urn:schemas-microsoft-com:office:word" xmlns:w="http://schemas.openxmlformats.org/wordprocessingml/2006/main" xmlns:w14="http://schemas.microsoft.com/office/word/2010/wordml" xmlns:w15="http://schemas.microsoft.com/office/word/2012/wordml" xmlns:w16cex="http://schemas.microsoft.com/office/word/2018/wordml/cex" xmlns:w16cid="http://schemas.microsoft.com/office/word/2016/wordml/cid" xmlns:w16="http://schemas.microsoft.com/office/word/2018/wordml" xmlns:w16du="http://schemas.microsoft.com/office/word/2023/wordml/word16du" xmlns:w16sdtdh="http://schemas.microsoft.com/office/word/2020/wordml/sdtdatahash" xmlns:w16sdtfl="http://schemas.microsoft.com/office/word/2024/wordml/sdtformatlock" xmlns:w16se="http://schemas.microsoft.com/office/word/2015/wordml/symex" xmlns:wpg="http://schemas.microsoft.com/office/word/2010/wordprocessingGroup" xmlns:wpi="http://schemas.microsoft.com/office/word/2010/wordprocessingInk" xmlns:wne="http://schemas.microsoft.com/office/word/2006/wordml" xmlns:wps="http://schemas.microsoft.com/office/word/2010/wordprocessingShape" mc:Ignorable="w14 w15 w16se w16cid w16 w16cex w16sdtdh w16sdtfl w16du wp14">
   <w:p>
     <w:pPr>
       <w:jc w:val="center"/>
@@ -9771,7 +9388,7 @@
 </file>
 
 <file path=word/numbering.xml><?xml version="1.0" encoding="utf-8"?>
-<w:numbering xmlns:wpc="http://schemas.microsoft.com/office/word/2010/wordprocessingCanvas" xmlns:cx="http://schemas.microsoft.com/office/drawing/2014/chartex" xmlns:cx1="http://schemas.microsoft.com/office/drawing/2015/9/8/chartex" xmlns:cx2="http://schemas.microsoft.com/office/drawing/2015/10/21/chartex" xmlns:cx3="http://schemas.microsoft.com/office/drawing/2016/5/9/chartex" xmlns:cx4="http://schemas.microsoft.com/office/drawing/2016/5/10/chartex" xmlns:cx5="http://schemas.microsoft.com/office/drawing/2016/5/11/chartex" xmlns:cx6="http://schemas.microsoft.com/office/drawing/2016/5/12/chartex" xmlns:cx7="http://schemas.microsoft.com/office/drawing/2016/5/13/chartex" xmlns:cx8="http://schemas.microsoft.com/office/drawing/2016/5/14/chartex" xmlns:mc="http://schemas.openxmlformats.org/markup-compatibility/2006" xmlns:aink="http://schemas.microsoft.com/office/drawing/2016/ink" xmlns:am3d="http://schemas.microsoft.com/office/drawing/2017/model3d" xmlns:o="urn:schemas-microsoft-com:office:office" xmlns:oel="http://schemas.microsoft.com/office/2019/extlst" xmlns:r="http://schemas.openxmlformats.org/officeDocument/2006/relationships" xmlns:m="http://schemas.openxmlformats.org/officeDocument/2006/math" xmlns:v="urn:schemas-microsoft-com:vml" xmlns:wp14="http://schemas.microsoft.com/office/word/2010/wordprocessingDrawing" xmlns:wp="http://schemas.openxmlformats.org/drawingml/2006/wordprocessingDrawing" xmlns:w10="urn:schemas-microsoft-com:office:word" xmlns:w="http://schemas.openxmlformats.org/wordprocessingml/2006/main" xmlns:w14="http://schemas.microsoft.com/office/word/2010/wordml" xmlns:w15="http://schemas.microsoft.com/office/word/2012/wordml" xmlns:w16cex="http://schemas.microsoft.com/office/word/2018/wordml/cex" xmlns:w16cid="http://schemas.microsoft.com/office/word/2016/wordml/cid" xmlns:w16="http://schemas.microsoft.com/office/word/2018/wordml" xmlns:w16du="http://schemas.microsoft.com/office/word/2023/wordml/word16du" xmlns:w16sdtdh="http://schemas.microsoft.com/office/word/2020/wordml/sdtdatahash" xmlns:w16se="http://schemas.microsoft.com/office/word/2015/wordml/symex" xmlns:wpg="http://schemas.microsoft.com/office/word/2010/wordprocessingGroup" xmlns:wpi="http://schemas.microsoft.com/office/word/2010/wordprocessingInk" xmlns:wne="http://schemas.microsoft.com/office/word/2006/wordml" xmlns:wps="http://schemas.microsoft.com/office/word/2010/wordprocessingShape" mc:Ignorable="w14 w15 w16se w16cid w16 w16cex w16sdtdh w16du wp14">
+<w:numbering xmlns:wpc="http://schemas.microsoft.com/office/word/2010/wordprocessingCanvas" xmlns:cx="http://schemas.microsoft.com/office/drawing/2014/chartex" xmlns:cx1="http://schemas.microsoft.com/office/drawing/2015/9/8/chartex" xmlns:cx2="http://schemas.microsoft.com/office/drawing/2015/10/21/chartex" xmlns:cx3="http://schemas.microsoft.com/office/drawing/2016/5/9/chartex" xmlns:cx4="http://schemas.microsoft.com/office/drawing/2016/5/10/chartex" xmlns:cx5="http://schemas.microsoft.com/office/drawing/2016/5/11/chartex" xmlns:cx6="http://schemas.microsoft.com/office/drawing/2016/5/12/chartex" xmlns:cx7="http://schemas.microsoft.com/office/drawing/2016/5/13/chartex" xmlns:cx8="http://schemas.microsoft.com/office/drawing/2016/5/14/chartex" xmlns:mc="http://schemas.openxmlformats.org/markup-compatibility/2006" xmlns:aink="http://schemas.microsoft.com/office/drawing/2016/ink" xmlns:am3d="http://schemas.microsoft.com/office/drawing/2017/model3d" xmlns:o="urn:schemas-microsoft-com:office:office" xmlns:oel="http://schemas.microsoft.com/office/2019/extlst" xmlns:r="http://schemas.openxmlformats.org/officeDocument/2006/relationships" xmlns:m="http://schemas.openxmlformats.org/officeDocument/2006/math" xmlns:v="urn:schemas-microsoft-com:vml" xmlns:wp14="http://schemas.microsoft.com/office/word/2010/wordprocessingDrawing" xmlns:wp="http://schemas.openxmlformats.org/drawingml/2006/wordprocessingDrawing" xmlns:w10="urn:schemas-microsoft-com:office:word" xmlns:w="http://schemas.openxmlformats.org/wordprocessingml/2006/main" xmlns:w14="http://schemas.microsoft.com/office/word/2010/wordml" xmlns:w15="http://schemas.microsoft.com/office/word/2012/wordml" xmlns:w16cex="http://schemas.microsoft.com/office/word/2018/wordml/cex" xmlns:w16cid="http://schemas.microsoft.com/office/word/2016/wordml/cid" xmlns:w16="http://schemas.microsoft.com/office/word/2018/wordml" xmlns:w16du="http://schemas.microsoft.com/office/word/2023/wordml/word16du" xmlns:w16sdtdh="http://schemas.microsoft.com/office/word/2020/wordml/sdtdatahash" xmlns:w16sdtfl="http://schemas.microsoft.com/office/word/2024/wordml/sdtformatlock" xmlns:w16se="http://schemas.microsoft.com/office/word/2015/wordml/symex" xmlns:wpg="http://schemas.microsoft.com/office/word/2010/wordprocessingGroup" xmlns:wpi="http://schemas.microsoft.com/office/word/2010/wordprocessingInk" xmlns:wne="http://schemas.microsoft.com/office/word/2006/wordml" xmlns:wps="http://schemas.microsoft.com/office/word/2010/wordprocessingShape" mc:Ignorable="w14 w15 w16se w16cid w16 w16cex w16sdtdh w16sdtfl w16du wp14">
   <w:abstractNum w:abstractNumId="0" w15:restartNumberingAfterBreak="0">
     <w:nsid w:val="05EA23C5"/>
     <w:multiLevelType w:val="hybridMultilevel"/>
@@ -14924,7 +14541,7 @@
 </file>
 
 <file path=word/styles.xml><?xml version="1.0" encoding="utf-8"?>
-<w:styles xmlns:mc="http://schemas.openxmlformats.org/markup-compatibility/2006" xmlns:r="http://schemas.openxmlformats.org/officeDocument/2006/relationships" xmlns:w="http://schemas.openxmlformats.org/wordprocessingml/2006/main" xmlns:w14="http://schemas.microsoft.com/office/word/2010/wordml" xmlns:w15="http://schemas.microsoft.com/office/word/2012/wordml" xmlns:w16cex="http://schemas.microsoft.com/office/word/2018/wordml/cex" xmlns:w16cid="http://schemas.microsoft.com/office/word/2016/wordml/cid" xmlns:w16="http://schemas.microsoft.com/office/word/2018/wordml" xmlns:w16du="http://schemas.microsoft.com/office/word/2023/wordml/word16du" xmlns:w16sdtdh="http://schemas.microsoft.com/office/word/2020/wordml/sdtdatahash" xmlns:w16se="http://schemas.microsoft.com/office/word/2015/wordml/symex" mc:Ignorable="w14 w15 w16se w16cid w16 w16cex w16sdtdh w16du">
+<w:styles xmlns:mc="http://schemas.openxmlformats.org/markup-compatibility/2006" xmlns:r="http://schemas.openxmlformats.org/officeDocument/2006/relationships" xmlns:w="http://schemas.openxmlformats.org/wordprocessingml/2006/main" xmlns:w14="http://schemas.microsoft.com/office/word/2010/wordml" xmlns:w15="http://schemas.microsoft.com/office/word/2012/wordml" xmlns:w16cex="http://schemas.microsoft.com/office/word/2018/wordml/cex" xmlns:w16cid="http://schemas.microsoft.com/office/word/2016/wordml/cid" xmlns:w16="http://schemas.microsoft.com/office/word/2018/wordml" xmlns:w16du="http://schemas.microsoft.com/office/word/2023/wordml/word16du" xmlns:w16sdtdh="http://schemas.microsoft.com/office/word/2020/wordml/sdtdatahash" xmlns:w16sdtfl="http://schemas.microsoft.com/office/word/2024/wordml/sdtformatlock" xmlns:w16se="http://schemas.microsoft.com/office/word/2015/wordml/symex" mc:Ignorable="w14 w15 w16se w16cid w16 w16cex w16sdtdh w16sdtfl w16du">
   <w:docDefaults>
     <w:rPrDefault>
       <w:rPr>

</xml_diff>

<commit_message>
feat: update document template and add user authentication in Identificadores component
</commit_message>
<xml_diff>
--- a/public/templates/identificacao-do-participante.docx
+++ b/public/templates/identificacao-do-participante.docx
@@ -140,7 +140,27 @@
           <w:sz w:val="28"/>
           <w:szCs w:val="28"/>
         </w:rPr>
-        <w:t>[id_code]</w:t>
+        <w:t>[</w:t>
+      </w:r>
+      <w:proofErr w:type="spellStart"/>
+      <w:r>
+        <w:rPr>
+          <w:rFonts w:ascii="Arial" w:hAnsi="Arial" w:cs="Arial"/>
+          <w:b/>
+          <w:sz w:val="28"/>
+          <w:szCs w:val="28"/>
+        </w:rPr>
+        <w:t>id_code</w:t>
+      </w:r>
+      <w:proofErr w:type="spellEnd"/>
+      <w:r>
+        <w:rPr>
+          <w:rFonts w:ascii="Arial" w:hAnsi="Arial" w:cs="Arial"/>
+          <w:b/>
+          <w:sz w:val="28"/>
+          <w:szCs w:val="28"/>
+        </w:rPr>
+        <w:t>]</w:t>
       </w:r>
       <w:r>
         <w:rPr>
@@ -158,7 +178,27 @@
           <w:sz w:val="28"/>
           <w:szCs w:val="28"/>
         </w:rPr>
-        <w:t>[id_data]</w:t>
+        <w:t>[</w:t>
+      </w:r>
+      <w:proofErr w:type="spellStart"/>
+      <w:r>
+        <w:rPr>
+          <w:rFonts w:ascii="Arial" w:hAnsi="Arial" w:cs="Arial"/>
+          <w:b/>
+          <w:sz w:val="28"/>
+          <w:szCs w:val="28"/>
+        </w:rPr>
+        <w:t>id_data</w:t>
+      </w:r>
+      <w:proofErr w:type="spellEnd"/>
+      <w:r>
+        <w:rPr>
+          <w:rFonts w:ascii="Arial" w:hAnsi="Arial" w:cs="Arial"/>
+          <w:b/>
+          <w:sz w:val="28"/>
+          <w:szCs w:val="28"/>
+        </w:rPr>
+        <w:t>]</w:t>
       </w:r>
       <w:r>
         <w:rPr>
@@ -167,7 +207,7 @@
           <w:sz w:val="28"/>
           <w:szCs w:val="28"/>
         </w:rPr>
-        <w:t xml:space="preserve"> - REV.: 0</w:t>
+        <w:t xml:space="preserve"> - REV.: </w:t>
       </w:r>
       <w:r>
         <w:rPr>
@@ -176,7 +216,27 @@
           <w:sz w:val="28"/>
           <w:szCs w:val="28"/>
         </w:rPr>
-        <w:t>0</w:t>
+        <w:t>[</w:t>
+      </w:r>
+      <w:proofErr w:type="spellStart"/>
+      <w:r>
+        <w:rPr>
+          <w:rFonts w:ascii="Arial" w:hAnsi="Arial" w:cs="Arial"/>
+          <w:b/>
+          <w:sz w:val="28"/>
+          <w:szCs w:val="28"/>
+        </w:rPr>
+        <w:t>revisão_teste</w:t>
+      </w:r>
+      <w:proofErr w:type="spellEnd"/>
+      <w:r>
+        <w:rPr>
+          <w:rFonts w:ascii="Arial" w:hAnsi="Arial" w:cs="Arial"/>
+          <w:b/>
+          <w:sz w:val="28"/>
+          <w:szCs w:val="28"/>
+        </w:rPr>
+        <w:t>]</w:t>
       </w:r>
     </w:p>
     <w:p>
@@ -328,13 +388,35 @@
         <w:spacing w:after="160" w:line="278" w:lineRule="auto"/>
         <w:rPr>
           <w:rFonts w:ascii="Arial" w:hAnsi="Arial" w:cs="Arial"/>
+          <w:sz w:val="20"/>
+          <w:szCs w:val="20"/>
         </w:rPr>
       </w:pPr>
       <w:r>
         <w:rPr>
           <w:rFonts w:ascii="Arial" w:hAnsi="Arial" w:cs="Arial"/>
+          <w:sz w:val="20"/>
+          <w:szCs w:val="20"/>
         </w:rPr>
-        <w:t>[conteudo_aplicado]</w:t>
+        <w:t>[</w:t>
+      </w:r>
+      <w:proofErr w:type="spellStart"/>
+      <w:r>
+        <w:rPr>
+          <w:rFonts w:ascii="Arial" w:hAnsi="Arial" w:cs="Arial"/>
+          <w:sz w:val="20"/>
+          <w:szCs w:val="20"/>
+        </w:rPr>
+        <w:t>conteudo_aplicado</w:t>
+      </w:r>
+      <w:proofErr w:type="spellEnd"/>
+      <w:r>
+        <w:rPr>
+          <w:rFonts w:ascii="Arial" w:hAnsi="Arial" w:cs="Arial"/>
+          <w:sz w:val="20"/>
+          <w:szCs w:val="20"/>
+        </w:rPr>
+        <w:t>]</w:t>
       </w:r>
     </w:p>
     <w:p>
@@ -750,7 +832,29 @@
                 <w:color w:val="000000"/>
                 <w:lang w:eastAsia="pt-BR"/>
               </w:rPr>
-              <w:t>[data_frequencia]</w:t>
+              <w:t>[</w:t>
+            </w:r>
+            <w:proofErr w:type="spellStart"/>
+            <w:r>
+              <w:rPr>
+                <w:rFonts w:ascii="Arial" w:eastAsia="Times New Roman" w:hAnsi="Arial" w:cs="Arial"/>
+                <w:b/>
+                <w:bCs/>
+                <w:color w:val="000000"/>
+                <w:lang w:eastAsia="pt-BR"/>
+              </w:rPr>
+              <w:t>data_frequencia</w:t>
+            </w:r>
+            <w:proofErr w:type="spellEnd"/>
+            <w:r>
+              <w:rPr>
+                <w:rFonts w:ascii="Arial" w:eastAsia="Times New Roman" w:hAnsi="Arial" w:cs="Arial"/>
+                <w:b/>
+                <w:bCs/>
+                <w:color w:val="000000"/>
+                <w:lang w:eastAsia="pt-BR"/>
+              </w:rPr>
+              <w:t>]</w:t>
             </w:r>
           </w:p>
         </w:tc>
@@ -882,6 +986,7 @@
               </w:rPr>
               <w:t>[</w:t>
             </w:r>
+            <w:proofErr w:type="spellStart"/>
             <w:r>
               <w:rPr>
                 <w:rFonts w:ascii="Arial" w:hAnsi="Arial" w:cs="Arial"/>
@@ -890,6 +995,7 @@
               </w:rPr>
               <w:t>mudar_modulo</w:t>
             </w:r>
+            <w:proofErr w:type="spellEnd"/>
             <w:r>
               <w:rPr>
                 <w:rFonts w:ascii="Arial" w:hAnsi="Arial" w:cs="Arial"/>
@@ -1031,7 +1137,29 @@
                 <w:color w:val="000000"/>
                 <w:lang w:eastAsia="pt-BR"/>
               </w:rPr>
-              <w:t>[manha]</w:t>
+              <w:t>[</w:t>
+            </w:r>
+            <w:proofErr w:type="gramStart"/>
+            <w:r>
+              <w:rPr>
+                <w:rFonts w:ascii="Arial" w:eastAsia="Times New Roman" w:hAnsi="Arial" w:cs="Arial"/>
+                <w:b/>
+                <w:bCs/>
+                <w:color w:val="000000"/>
+                <w:lang w:eastAsia="pt-BR"/>
+              </w:rPr>
+              <w:t>manha</w:t>
+            </w:r>
+            <w:proofErr w:type="gramEnd"/>
+            <w:r>
+              <w:rPr>
+                <w:rFonts w:ascii="Arial" w:eastAsia="Times New Roman" w:hAnsi="Arial" w:cs="Arial"/>
+                <w:b/>
+                <w:bCs/>
+                <w:color w:val="000000"/>
+                <w:lang w:eastAsia="pt-BR"/>
+              </w:rPr>
+              <w:t>]</w:t>
             </w:r>
           </w:p>
           <w:p>
@@ -1053,7 +1181,41 @@
                 <w:color w:val="000000"/>
                 <w:lang w:eastAsia="pt-BR"/>
               </w:rPr>
-              <w:t>[manha_h]</w:t>
+              <w:t>[</w:t>
+            </w:r>
+            <w:proofErr w:type="spellStart"/>
+            <w:proofErr w:type="gramStart"/>
+            <w:r>
+              <w:rPr>
+                <w:rFonts w:ascii="Arial" w:eastAsia="Times New Roman" w:hAnsi="Arial" w:cs="Arial"/>
+                <w:b/>
+                <w:bCs/>
+                <w:color w:val="000000"/>
+                <w:lang w:eastAsia="pt-BR"/>
+              </w:rPr>
+              <w:t>manha</w:t>
+            </w:r>
+            <w:proofErr w:type="gramEnd"/>
+            <w:r>
+              <w:rPr>
+                <w:rFonts w:ascii="Arial" w:eastAsia="Times New Roman" w:hAnsi="Arial" w:cs="Arial"/>
+                <w:b/>
+                <w:bCs/>
+                <w:color w:val="000000"/>
+                <w:lang w:eastAsia="pt-BR"/>
+              </w:rPr>
+              <w:t>_h</w:t>
+            </w:r>
+            <w:proofErr w:type="spellEnd"/>
+            <w:r>
+              <w:rPr>
+                <w:rFonts w:ascii="Arial" w:eastAsia="Times New Roman" w:hAnsi="Arial" w:cs="Arial"/>
+                <w:b/>
+                <w:bCs/>
+                <w:color w:val="000000"/>
+                <w:lang w:eastAsia="pt-BR"/>
+              </w:rPr>
+              <w:t>]</w:t>
             </w:r>
           </w:p>
         </w:tc>
@@ -1109,7 +1271,29 @@
                 <w:color w:val="000000"/>
                 <w:lang w:eastAsia="pt-BR"/>
               </w:rPr>
-              <w:t>[tarde_h]</w:t>
+              <w:t>[</w:t>
+            </w:r>
+            <w:proofErr w:type="spellStart"/>
+            <w:r>
+              <w:rPr>
+                <w:rFonts w:ascii="Arial" w:eastAsia="Times New Roman" w:hAnsi="Arial" w:cs="Arial"/>
+                <w:b/>
+                <w:bCs/>
+                <w:color w:val="000000"/>
+                <w:lang w:eastAsia="pt-BR"/>
+              </w:rPr>
+              <w:t>tarde_h</w:t>
+            </w:r>
+            <w:proofErr w:type="spellEnd"/>
+            <w:r>
+              <w:rPr>
+                <w:rFonts w:ascii="Arial" w:eastAsia="Times New Roman" w:hAnsi="Arial" w:cs="Arial"/>
+                <w:b/>
+                <w:bCs/>
+                <w:color w:val="000000"/>
+                <w:lang w:eastAsia="pt-BR"/>
+              </w:rPr>
+              <w:t>]</w:t>
             </w:r>
           </w:p>
         </w:tc>
@@ -1210,7 +1394,27 @@
                 <w:sz w:val="20"/>
                 <w:szCs w:val="20"/>
               </w:rPr>
-              <w:t>[p_nome]</w:t>
+              <w:t>[</w:t>
+            </w:r>
+            <w:proofErr w:type="spellStart"/>
+            <w:r>
+              <w:rPr>
+                <w:rFonts w:ascii="Arial" w:hAnsi="Arial" w:cs="Arial"/>
+                <w:color w:val="000000"/>
+                <w:sz w:val="20"/>
+                <w:szCs w:val="20"/>
+              </w:rPr>
+              <w:t>p_nome</w:t>
+            </w:r>
+            <w:proofErr w:type="spellEnd"/>
+            <w:r>
+              <w:rPr>
+                <w:rFonts w:ascii="Arial" w:hAnsi="Arial" w:cs="Arial"/>
+                <w:color w:val="000000"/>
+                <w:sz w:val="20"/>
+                <w:szCs w:val="20"/>
+              </w:rPr>
+              <w:t>]</w:t>
             </w:r>
           </w:p>
         </w:tc>
@@ -1244,7 +1448,38 @@
                 <w:sz w:val="20"/>
                 <w:szCs w:val="20"/>
               </w:rPr>
-              <w:t>[p_matricula]</w:t>
+              <w:t>[</w:t>
+            </w:r>
+            <w:proofErr w:type="spellStart"/>
+            <w:r>
+              <w:rPr>
+                <w:rFonts w:ascii="Arial" w:hAnsi="Arial" w:cs="Arial"/>
+                <w:color w:val="000000"/>
+                <w:sz w:val="20"/>
+                <w:szCs w:val="20"/>
+              </w:rPr>
+              <w:t>p_</w:t>
+            </w:r>
+            <w:proofErr w:type="gramStart"/>
+            <w:r>
+              <w:rPr>
+                <w:rFonts w:ascii="Arial" w:hAnsi="Arial" w:cs="Arial"/>
+                <w:color w:val="000000"/>
+                <w:sz w:val="20"/>
+                <w:szCs w:val="20"/>
+              </w:rPr>
+              <w:t>matricula</w:t>
+            </w:r>
+            <w:proofErr w:type="spellEnd"/>
+            <w:proofErr w:type="gramEnd"/>
+            <w:r>
+              <w:rPr>
+                <w:rFonts w:ascii="Arial" w:hAnsi="Arial" w:cs="Arial"/>
+                <w:color w:val="000000"/>
+                <w:sz w:val="20"/>
+                <w:szCs w:val="20"/>
+              </w:rPr>
+              <w:t>]</w:t>
             </w:r>
           </w:p>
         </w:tc>
@@ -1334,7 +1569,29 @@
                 <w:szCs w:val="22"/>
                 <w:lang w:eastAsia="pt-BR"/>
               </w:rPr>
-              <w:t>[p_codigo]</w:t>
+              <w:t>[</w:t>
+            </w:r>
+            <w:proofErr w:type="spellStart"/>
+            <w:r>
+              <w:rPr>
+                <w:rFonts w:ascii="Arial" w:eastAsia="Times New Roman" w:hAnsi="Arial" w:cs="Arial"/>
+                <w:color w:val="000000"/>
+                <w:sz w:val="22"/>
+                <w:szCs w:val="22"/>
+                <w:lang w:eastAsia="pt-BR"/>
+              </w:rPr>
+              <w:t>p_codigo</w:t>
+            </w:r>
+            <w:proofErr w:type="spellEnd"/>
+            <w:r>
+              <w:rPr>
+                <w:rFonts w:ascii="Arial" w:eastAsia="Times New Roman" w:hAnsi="Arial" w:cs="Arial"/>
+                <w:color w:val="000000"/>
+                <w:sz w:val="22"/>
+                <w:szCs w:val="22"/>
+                <w:lang w:eastAsia="pt-BR"/>
+              </w:rPr>
+              <w:t>]</w:t>
             </w:r>
           </w:p>
         </w:tc>
@@ -1409,7 +1666,27 @@
                 <w:sz w:val="20"/>
                 <w:szCs w:val="20"/>
               </w:rPr>
-              <w:t>[p_nome]</w:t>
+              <w:t>[</w:t>
+            </w:r>
+            <w:proofErr w:type="spellStart"/>
+            <w:r>
+              <w:rPr>
+                <w:rFonts w:ascii="Arial" w:hAnsi="Arial" w:cs="Arial"/>
+                <w:color w:val="000000"/>
+                <w:sz w:val="20"/>
+                <w:szCs w:val="20"/>
+              </w:rPr>
+              <w:t>p_nome</w:t>
+            </w:r>
+            <w:proofErr w:type="spellEnd"/>
+            <w:r>
+              <w:rPr>
+                <w:rFonts w:ascii="Arial" w:hAnsi="Arial" w:cs="Arial"/>
+                <w:color w:val="000000"/>
+                <w:sz w:val="20"/>
+                <w:szCs w:val="20"/>
+              </w:rPr>
+              <w:t>]</w:t>
             </w:r>
           </w:p>
         </w:tc>
@@ -1443,7 +1720,38 @@
                 <w:sz w:val="20"/>
                 <w:szCs w:val="20"/>
               </w:rPr>
-              <w:t>[p_matricula]</w:t>
+              <w:t>[</w:t>
+            </w:r>
+            <w:proofErr w:type="spellStart"/>
+            <w:r>
+              <w:rPr>
+                <w:rFonts w:ascii="Arial" w:hAnsi="Arial" w:cs="Arial"/>
+                <w:color w:val="000000"/>
+                <w:sz w:val="20"/>
+                <w:szCs w:val="20"/>
+              </w:rPr>
+              <w:t>p_</w:t>
+            </w:r>
+            <w:proofErr w:type="gramStart"/>
+            <w:r>
+              <w:rPr>
+                <w:rFonts w:ascii="Arial" w:hAnsi="Arial" w:cs="Arial"/>
+                <w:color w:val="000000"/>
+                <w:sz w:val="20"/>
+                <w:szCs w:val="20"/>
+              </w:rPr>
+              <w:t>matricula</w:t>
+            </w:r>
+            <w:proofErr w:type="spellEnd"/>
+            <w:proofErr w:type="gramEnd"/>
+            <w:r>
+              <w:rPr>
+                <w:rFonts w:ascii="Arial" w:hAnsi="Arial" w:cs="Arial"/>
+                <w:color w:val="000000"/>
+                <w:sz w:val="20"/>
+                <w:szCs w:val="20"/>
+              </w:rPr>
+              <w:t>]</w:t>
             </w:r>
           </w:p>
         </w:tc>
@@ -1533,7 +1841,29 @@
                 <w:szCs w:val="22"/>
                 <w:lang w:eastAsia="pt-BR"/>
               </w:rPr>
-              <w:t>[p_codigo]</w:t>
+              <w:t>[</w:t>
+            </w:r>
+            <w:proofErr w:type="spellStart"/>
+            <w:r>
+              <w:rPr>
+                <w:rFonts w:ascii="Arial" w:eastAsia="Times New Roman" w:hAnsi="Arial" w:cs="Arial"/>
+                <w:color w:val="000000"/>
+                <w:sz w:val="22"/>
+                <w:szCs w:val="22"/>
+                <w:lang w:eastAsia="pt-BR"/>
+              </w:rPr>
+              <w:t>p_codigo</w:t>
+            </w:r>
+            <w:proofErr w:type="spellEnd"/>
+            <w:r>
+              <w:rPr>
+                <w:rFonts w:ascii="Arial" w:eastAsia="Times New Roman" w:hAnsi="Arial" w:cs="Arial"/>
+                <w:color w:val="000000"/>
+                <w:sz w:val="22"/>
+                <w:szCs w:val="22"/>
+                <w:lang w:eastAsia="pt-BR"/>
+              </w:rPr>
+              <w:t>]</w:t>
             </w:r>
           </w:p>
         </w:tc>
@@ -1608,7 +1938,27 @@
                 <w:sz w:val="20"/>
                 <w:szCs w:val="20"/>
               </w:rPr>
-              <w:t>[p_nome]</w:t>
+              <w:t>[</w:t>
+            </w:r>
+            <w:proofErr w:type="spellStart"/>
+            <w:r>
+              <w:rPr>
+                <w:rFonts w:ascii="Arial" w:hAnsi="Arial" w:cs="Arial"/>
+                <w:color w:val="000000"/>
+                <w:sz w:val="20"/>
+                <w:szCs w:val="20"/>
+              </w:rPr>
+              <w:t>p_nome</w:t>
+            </w:r>
+            <w:proofErr w:type="spellEnd"/>
+            <w:r>
+              <w:rPr>
+                <w:rFonts w:ascii="Arial" w:hAnsi="Arial" w:cs="Arial"/>
+                <w:color w:val="000000"/>
+                <w:sz w:val="20"/>
+                <w:szCs w:val="20"/>
+              </w:rPr>
+              <w:t>]</w:t>
             </w:r>
           </w:p>
         </w:tc>
@@ -1643,7 +1993,38 @@
                 <w:sz w:val="20"/>
                 <w:szCs w:val="20"/>
               </w:rPr>
-              <w:t>[p_matricula]</w:t>
+              <w:t>[</w:t>
+            </w:r>
+            <w:proofErr w:type="spellStart"/>
+            <w:r>
+              <w:rPr>
+                <w:rFonts w:ascii="Arial" w:hAnsi="Arial" w:cs="Arial"/>
+                <w:color w:val="000000"/>
+                <w:sz w:val="20"/>
+                <w:szCs w:val="20"/>
+              </w:rPr>
+              <w:t>p_</w:t>
+            </w:r>
+            <w:proofErr w:type="gramStart"/>
+            <w:r>
+              <w:rPr>
+                <w:rFonts w:ascii="Arial" w:hAnsi="Arial" w:cs="Arial"/>
+                <w:color w:val="000000"/>
+                <w:sz w:val="20"/>
+                <w:szCs w:val="20"/>
+              </w:rPr>
+              <w:t>matricula</w:t>
+            </w:r>
+            <w:proofErr w:type="spellEnd"/>
+            <w:proofErr w:type="gramEnd"/>
+            <w:r>
+              <w:rPr>
+                <w:rFonts w:ascii="Arial" w:hAnsi="Arial" w:cs="Arial"/>
+                <w:color w:val="000000"/>
+                <w:sz w:val="20"/>
+                <w:szCs w:val="20"/>
+              </w:rPr>
+              <w:t>]</w:t>
             </w:r>
           </w:p>
         </w:tc>
@@ -1732,7 +2113,29 @@
                 <w:szCs w:val="22"/>
                 <w:lang w:eastAsia="pt-BR"/>
               </w:rPr>
-              <w:t>[p_codigo]</w:t>
+              <w:t>[</w:t>
+            </w:r>
+            <w:proofErr w:type="spellStart"/>
+            <w:r>
+              <w:rPr>
+                <w:rFonts w:ascii="Arial" w:eastAsia="Times New Roman" w:hAnsi="Arial" w:cs="Arial"/>
+                <w:color w:val="000000"/>
+                <w:sz w:val="22"/>
+                <w:szCs w:val="22"/>
+                <w:lang w:eastAsia="pt-BR"/>
+              </w:rPr>
+              <w:t>p_codigo</w:t>
+            </w:r>
+            <w:proofErr w:type="spellEnd"/>
+            <w:r>
+              <w:rPr>
+                <w:rFonts w:ascii="Arial" w:eastAsia="Times New Roman" w:hAnsi="Arial" w:cs="Arial"/>
+                <w:color w:val="000000"/>
+                <w:sz w:val="22"/>
+                <w:szCs w:val="22"/>
+                <w:lang w:eastAsia="pt-BR"/>
+              </w:rPr>
+              <w:t>]</w:t>
             </w:r>
           </w:p>
         </w:tc>
@@ -1807,7 +2210,27 @@
                 <w:sz w:val="20"/>
                 <w:szCs w:val="20"/>
               </w:rPr>
-              <w:t>[p_nome]</w:t>
+              <w:t>[</w:t>
+            </w:r>
+            <w:proofErr w:type="spellStart"/>
+            <w:r>
+              <w:rPr>
+                <w:rFonts w:ascii="Arial" w:hAnsi="Arial" w:cs="Arial"/>
+                <w:color w:val="000000"/>
+                <w:sz w:val="20"/>
+                <w:szCs w:val="20"/>
+              </w:rPr>
+              <w:t>p_nome</w:t>
+            </w:r>
+            <w:proofErr w:type="spellEnd"/>
+            <w:r>
+              <w:rPr>
+                <w:rFonts w:ascii="Arial" w:hAnsi="Arial" w:cs="Arial"/>
+                <w:color w:val="000000"/>
+                <w:sz w:val="20"/>
+                <w:szCs w:val="20"/>
+              </w:rPr>
+              <w:t>]</w:t>
             </w:r>
           </w:p>
         </w:tc>
@@ -1842,7 +2265,38 @@
                 <w:sz w:val="20"/>
                 <w:szCs w:val="20"/>
               </w:rPr>
-              <w:t>[p_matricula]</w:t>
+              <w:t>[</w:t>
+            </w:r>
+            <w:proofErr w:type="spellStart"/>
+            <w:r>
+              <w:rPr>
+                <w:rFonts w:ascii="Arial" w:hAnsi="Arial" w:cs="Arial"/>
+                <w:color w:val="000000"/>
+                <w:sz w:val="20"/>
+                <w:szCs w:val="20"/>
+              </w:rPr>
+              <w:t>p_</w:t>
+            </w:r>
+            <w:proofErr w:type="gramStart"/>
+            <w:r>
+              <w:rPr>
+                <w:rFonts w:ascii="Arial" w:hAnsi="Arial" w:cs="Arial"/>
+                <w:color w:val="000000"/>
+                <w:sz w:val="20"/>
+                <w:szCs w:val="20"/>
+              </w:rPr>
+              <w:t>matricula</w:t>
+            </w:r>
+            <w:proofErr w:type="spellEnd"/>
+            <w:proofErr w:type="gramEnd"/>
+            <w:r>
+              <w:rPr>
+                <w:rFonts w:ascii="Arial" w:hAnsi="Arial" w:cs="Arial"/>
+                <w:color w:val="000000"/>
+                <w:sz w:val="20"/>
+                <w:szCs w:val="20"/>
+              </w:rPr>
+              <w:t>]</w:t>
             </w:r>
           </w:p>
         </w:tc>
@@ -1933,7 +2387,29 @@
                 <w:szCs w:val="22"/>
                 <w:lang w:eastAsia="pt-BR"/>
               </w:rPr>
-              <w:t>[p_codigo]</w:t>
+              <w:t>[</w:t>
+            </w:r>
+            <w:proofErr w:type="spellStart"/>
+            <w:r>
+              <w:rPr>
+                <w:rFonts w:ascii="Arial" w:eastAsia="Times New Roman" w:hAnsi="Arial" w:cs="Arial"/>
+                <w:color w:val="000000"/>
+                <w:sz w:val="22"/>
+                <w:szCs w:val="22"/>
+                <w:lang w:eastAsia="pt-BR"/>
+              </w:rPr>
+              <w:t>p_codigo</w:t>
+            </w:r>
+            <w:proofErr w:type="spellEnd"/>
+            <w:r>
+              <w:rPr>
+                <w:rFonts w:ascii="Arial" w:eastAsia="Times New Roman" w:hAnsi="Arial" w:cs="Arial"/>
+                <w:color w:val="000000"/>
+                <w:sz w:val="22"/>
+                <w:szCs w:val="22"/>
+                <w:lang w:eastAsia="pt-BR"/>
+              </w:rPr>
+              <w:t>]</w:t>
             </w:r>
           </w:p>
         </w:tc>
@@ -2011,7 +2487,27 @@
                 <w:sz w:val="20"/>
                 <w:szCs w:val="20"/>
               </w:rPr>
-              <w:t>[p_nome]</w:t>
+              <w:t>[</w:t>
+            </w:r>
+            <w:proofErr w:type="spellStart"/>
+            <w:r>
+              <w:rPr>
+                <w:rFonts w:ascii="Arial" w:hAnsi="Arial" w:cs="Arial"/>
+                <w:color w:val="000000"/>
+                <w:sz w:val="20"/>
+                <w:szCs w:val="20"/>
+              </w:rPr>
+              <w:t>p_nome</w:t>
+            </w:r>
+            <w:proofErr w:type="spellEnd"/>
+            <w:r>
+              <w:rPr>
+                <w:rFonts w:ascii="Arial" w:hAnsi="Arial" w:cs="Arial"/>
+                <w:color w:val="000000"/>
+                <w:sz w:val="20"/>
+                <w:szCs w:val="20"/>
+              </w:rPr>
+              <w:t>]</w:t>
             </w:r>
           </w:p>
         </w:tc>
@@ -2046,7 +2542,38 @@
                 <w:sz w:val="20"/>
                 <w:szCs w:val="20"/>
               </w:rPr>
-              <w:t>[p_matricula]</w:t>
+              <w:t>[</w:t>
+            </w:r>
+            <w:proofErr w:type="spellStart"/>
+            <w:r>
+              <w:rPr>
+                <w:rFonts w:ascii="Arial" w:hAnsi="Arial" w:cs="Arial"/>
+                <w:color w:val="000000"/>
+                <w:sz w:val="20"/>
+                <w:szCs w:val="20"/>
+              </w:rPr>
+              <w:t>p_</w:t>
+            </w:r>
+            <w:proofErr w:type="gramStart"/>
+            <w:r>
+              <w:rPr>
+                <w:rFonts w:ascii="Arial" w:hAnsi="Arial" w:cs="Arial"/>
+                <w:color w:val="000000"/>
+                <w:sz w:val="20"/>
+                <w:szCs w:val="20"/>
+              </w:rPr>
+              <w:t>matricula</w:t>
+            </w:r>
+            <w:proofErr w:type="spellEnd"/>
+            <w:proofErr w:type="gramEnd"/>
+            <w:r>
+              <w:rPr>
+                <w:rFonts w:ascii="Arial" w:hAnsi="Arial" w:cs="Arial"/>
+                <w:color w:val="000000"/>
+                <w:sz w:val="20"/>
+                <w:szCs w:val="20"/>
+              </w:rPr>
+              <w:t>]</w:t>
             </w:r>
           </w:p>
         </w:tc>
@@ -2134,7 +2661,29 @@
                 <w:szCs w:val="22"/>
                 <w:lang w:eastAsia="pt-BR"/>
               </w:rPr>
-              <w:t>[p_codigo]</w:t>
+              <w:t>[</w:t>
+            </w:r>
+            <w:proofErr w:type="spellStart"/>
+            <w:r>
+              <w:rPr>
+                <w:rFonts w:ascii="Arial" w:eastAsia="Times New Roman" w:hAnsi="Arial" w:cs="Arial"/>
+                <w:color w:val="000000"/>
+                <w:sz w:val="22"/>
+                <w:szCs w:val="22"/>
+                <w:lang w:eastAsia="pt-BR"/>
+              </w:rPr>
+              <w:t>p_codigo</w:t>
+            </w:r>
+            <w:proofErr w:type="spellEnd"/>
+            <w:r>
+              <w:rPr>
+                <w:rFonts w:ascii="Arial" w:eastAsia="Times New Roman" w:hAnsi="Arial" w:cs="Arial"/>
+                <w:color w:val="000000"/>
+                <w:sz w:val="22"/>
+                <w:szCs w:val="22"/>
+                <w:lang w:eastAsia="pt-BR"/>
+              </w:rPr>
+              <w:t>]</w:t>
             </w:r>
           </w:p>
         </w:tc>
@@ -2212,7 +2761,27 @@
                 <w:sz w:val="20"/>
                 <w:szCs w:val="20"/>
               </w:rPr>
-              <w:t>[p_nome]</w:t>
+              <w:t>[</w:t>
+            </w:r>
+            <w:proofErr w:type="spellStart"/>
+            <w:r>
+              <w:rPr>
+                <w:rFonts w:ascii="Arial" w:hAnsi="Arial" w:cs="Arial"/>
+                <w:color w:val="000000"/>
+                <w:sz w:val="20"/>
+                <w:szCs w:val="20"/>
+              </w:rPr>
+              <w:t>p_nome</w:t>
+            </w:r>
+            <w:proofErr w:type="spellEnd"/>
+            <w:r>
+              <w:rPr>
+                <w:rFonts w:ascii="Arial" w:hAnsi="Arial" w:cs="Arial"/>
+                <w:color w:val="000000"/>
+                <w:sz w:val="20"/>
+                <w:szCs w:val="20"/>
+              </w:rPr>
+              <w:t>]</w:t>
             </w:r>
           </w:p>
         </w:tc>
@@ -2247,7 +2816,38 @@
                 <w:sz w:val="20"/>
                 <w:szCs w:val="20"/>
               </w:rPr>
-              <w:t>[p_matricula]</w:t>
+              <w:t>[</w:t>
+            </w:r>
+            <w:proofErr w:type="spellStart"/>
+            <w:r>
+              <w:rPr>
+                <w:rFonts w:ascii="Arial" w:hAnsi="Arial" w:cs="Arial"/>
+                <w:color w:val="000000"/>
+                <w:sz w:val="20"/>
+                <w:szCs w:val="20"/>
+              </w:rPr>
+              <w:t>p_</w:t>
+            </w:r>
+            <w:proofErr w:type="gramStart"/>
+            <w:r>
+              <w:rPr>
+                <w:rFonts w:ascii="Arial" w:hAnsi="Arial" w:cs="Arial"/>
+                <w:color w:val="000000"/>
+                <w:sz w:val="20"/>
+                <w:szCs w:val="20"/>
+              </w:rPr>
+              <w:t>matricula</w:t>
+            </w:r>
+            <w:proofErr w:type="spellEnd"/>
+            <w:proofErr w:type="gramEnd"/>
+            <w:r>
+              <w:rPr>
+                <w:rFonts w:ascii="Arial" w:hAnsi="Arial" w:cs="Arial"/>
+                <w:color w:val="000000"/>
+                <w:sz w:val="20"/>
+                <w:szCs w:val="20"/>
+              </w:rPr>
+              <w:t>]</w:t>
             </w:r>
           </w:p>
         </w:tc>
@@ -2335,7 +2935,29 @@
                 <w:szCs w:val="22"/>
                 <w:lang w:eastAsia="pt-BR"/>
               </w:rPr>
-              <w:t>[p_codigo]</w:t>
+              <w:t>[</w:t>
+            </w:r>
+            <w:proofErr w:type="spellStart"/>
+            <w:r>
+              <w:rPr>
+                <w:rFonts w:ascii="Arial" w:eastAsia="Times New Roman" w:hAnsi="Arial" w:cs="Arial"/>
+                <w:color w:val="000000"/>
+                <w:sz w:val="22"/>
+                <w:szCs w:val="22"/>
+                <w:lang w:eastAsia="pt-BR"/>
+              </w:rPr>
+              <w:t>p_codigo</w:t>
+            </w:r>
+            <w:proofErr w:type="spellEnd"/>
+            <w:r>
+              <w:rPr>
+                <w:rFonts w:ascii="Arial" w:eastAsia="Times New Roman" w:hAnsi="Arial" w:cs="Arial"/>
+                <w:color w:val="000000"/>
+                <w:sz w:val="22"/>
+                <w:szCs w:val="22"/>
+                <w:lang w:eastAsia="pt-BR"/>
+              </w:rPr>
+              <w:t>]</w:t>
             </w:r>
           </w:p>
         </w:tc>
@@ -2413,7 +3035,27 @@
                 <w:sz w:val="20"/>
                 <w:szCs w:val="20"/>
               </w:rPr>
-              <w:t>[p_nome]</w:t>
+              <w:t>[</w:t>
+            </w:r>
+            <w:proofErr w:type="spellStart"/>
+            <w:r>
+              <w:rPr>
+                <w:rFonts w:ascii="Arial" w:hAnsi="Arial" w:cs="Arial"/>
+                <w:color w:val="000000"/>
+                <w:sz w:val="20"/>
+                <w:szCs w:val="20"/>
+              </w:rPr>
+              <w:t>p_nome</w:t>
+            </w:r>
+            <w:proofErr w:type="spellEnd"/>
+            <w:r>
+              <w:rPr>
+                <w:rFonts w:ascii="Arial" w:hAnsi="Arial" w:cs="Arial"/>
+                <w:color w:val="000000"/>
+                <w:sz w:val="20"/>
+                <w:szCs w:val="20"/>
+              </w:rPr>
+              <w:t>]</w:t>
             </w:r>
           </w:p>
         </w:tc>
@@ -2448,7 +3090,38 @@
                 <w:sz w:val="20"/>
                 <w:szCs w:val="20"/>
               </w:rPr>
-              <w:t>[p_matricula]</w:t>
+              <w:t>[</w:t>
+            </w:r>
+            <w:proofErr w:type="spellStart"/>
+            <w:r>
+              <w:rPr>
+                <w:rFonts w:ascii="Arial" w:hAnsi="Arial" w:cs="Arial"/>
+                <w:color w:val="000000"/>
+                <w:sz w:val="20"/>
+                <w:szCs w:val="20"/>
+              </w:rPr>
+              <w:t>p_</w:t>
+            </w:r>
+            <w:proofErr w:type="gramStart"/>
+            <w:r>
+              <w:rPr>
+                <w:rFonts w:ascii="Arial" w:hAnsi="Arial" w:cs="Arial"/>
+                <w:color w:val="000000"/>
+                <w:sz w:val="20"/>
+                <w:szCs w:val="20"/>
+              </w:rPr>
+              <w:t>matricula</w:t>
+            </w:r>
+            <w:proofErr w:type="spellEnd"/>
+            <w:proofErr w:type="gramEnd"/>
+            <w:r>
+              <w:rPr>
+                <w:rFonts w:ascii="Arial" w:hAnsi="Arial" w:cs="Arial"/>
+                <w:color w:val="000000"/>
+                <w:sz w:val="20"/>
+                <w:szCs w:val="20"/>
+              </w:rPr>
+              <w:t>]</w:t>
             </w:r>
           </w:p>
         </w:tc>
@@ -2536,7 +3209,29 @@
                 <w:szCs w:val="22"/>
                 <w:lang w:eastAsia="pt-BR"/>
               </w:rPr>
-              <w:t>[p_codigo]</w:t>
+              <w:t>[</w:t>
+            </w:r>
+            <w:proofErr w:type="spellStart"/>
+            <w:r>
+              <w:rPr>
+                <w:rFonts w:ascii="Arial" w:eastAsia="Times New Roman" w:hAnsi="Arial" w:cs="Arial"/>
+                <w:color w:val="000000"/>
+                <w:sz w:val="22"/>
+                <w:szCs w:val="22"/>
+                <w:lang w:eastAsia="pt-BR"/>
+              </w:rPr>
+              <w:t>p_codigo</w:t>
+            </w:r>
+            <w:proofErr w:type="spellEnd"/>
+            <w:r>
+              <w:rPr>
+                <w:rFonts w:ascii="Arial" w:eastAsia="Times New Roman" w:hAnsi="Arial" w:cs="Arial"/>
+                <w:color w:val="000000"/>
+                <w:sz w:val="22"/>
+                <w:szCs w:val="22"/>
+                <w:lang w:eastAsia="pt-BR"/>
+              </w:rPr>
+              <w:t>]</w:t>
             </w:r>
           </w:p>
         </w:tc>
@@ -2614,7 +3309,27 @@
                 <w:sz w:val="20"/>
                 <w:szCs w:val="20"/>
               </w:rPr>
-              <w:t>[p_nome]</w:t>
+              <w:t>[</w:t>
+            </w:r>
+            <w:proofErr w:type="spellStart"/>
+            <w:r>
+              <w:rPr>
+                <w:rFonts w:ascii="Arial" w:hAnsi="Arial" w:cs="Arial"/>
+                <w:color w:val="000000"/>
+                <w:sz w:val="20"/>
+                <w:szCs w:val="20"/>
+              </w:rPr>
+              <w:t>p_nome</w:t>
+            </w:r>
+            <w:proofErr w:type="spellEnd"/>
+            <w:r>
+              <w:rPr>
+                <w:rFonts w:ascii="Arial" w:hAnsi="Arial" w:cs="Arial"/>
+                <w:color w:val="000000"/>
+                <w:sz w:val="20"/>
+                <w:szCs w:val="20"/>
+              </w:rPr>
+              <w:t>]</w:t>
             </w:r>
           </w:p>
         </w:tc>
@@ -2649,7 +3364,38 @@
                 <w:sz w:val="20"/>
                 <w:szCs w:val="20"/>
               </w:rPr>
-              <w:t>[p_matricula]</w:t>
+              <w:t>[</w:t>
+            </w:r>
+            <w:proofErr w:type="spellStart"/>
+            <w:r>
+              <w:rPr>
+                <w:rFonts w:ascii="Arial" w:hAnsi="Arial" w:cs="Arial"/>
+                <w:color w:val="000000"/>
+                <w:sz w:val="20"/>
+                <w:szCs w:val="20"/>
+              </w:rPr>
+              <w:t>p_</w:t>
+            </w:r>
+            <w:proofErr w:type="gramStart"/>
+            <w:r>
+              <w:rPr>
+                <w:rFonts w:ascii="Arial" w:hAnsi="Arial" w:cs="Arial"/>
+                <w:color w:val="000000"/>
+                <w:sz w:val="20"/>
+                <w:szCs w:val="20"/>
+              </w:rPr>
+              <w:t>matricula</w:t>
+            </w:r>
+            <w:proofErr w:type="spellEnd"/>
+            <w:proofErr w:type="gramEnd"/>
+            <w:r>
+              <w:rPr>
+                <w:rFonts w:ascii="Arial" w:hAnsi="Arial" w:cs="Arial"/>
+                <w:color w:val="000000"/>
+                <w:sz w:val="20"/>
+                <w:szCs w:val="20"/>
+              </w:rPr>
+              <w:t>]</w:t>
             </w:r>
           </w:p>
         </w:tc>
@@ -2733,7 +3479,29 @@
                 <w:szCs w:val="22"/>
                 <w:lang w:eastAsia="pt-BR"/>
               </w:rPr>
-              <w:t>[p_codigo]</w:t>
+              <w:t>[</w:t>
+            </w:r>
+            <w:proofErr w:type="spellStart"/>
+            <w:r>
+              <w:rPr>
+                <w:rFonts w:ascii="Arial" w:eastAsia="Times New Roman" w:hAnsi="Arial" w:cs="Arial"/>
+                <w:color w:val="000000"/>
+                <w:sz w:val="22"/>
+                <w:szCs w:val="22"/>
+                <w:lang w:eastAsia="pt-BR"/>
+              </w:rPr>
+              <w:t>p_codigo</w:t>
+            </w:r>
+            <w:proofErr w:type="spellEnd"/>
+            <w:r>
+              <w:rPr>
+                <w:rFonts w:ascii="Arial" w:eastAsia="Times New Roman" w:hAnsi="Arial" w:cs="Arial"/>
+                <w:color w:val="000000"/>
+                <w:sz w:val="22"/>
+                <w:szCs w:val="22"/>
+                <w:lang w:eastAsia="pt-BR"/>
+              </w:rPr>
+              <w:t>]</w:t>
             </w:r>
           </w:p>
         </w:tc>
@@ -2811,7 +3579,27 @@
                 <w:sz w:val="20"/>
                 <w:szCs w:val="20"/>
               </w:rPr>
-              <w:t>[p_nome]</w:t>
+              <w:t>[</w:t>
+            </w:r>
+            <w:proofErr w:type="spellStart"/>
+            <w:r>
+              <w:rPr>
+                <w:rFonts w:ascii="Arial" w:hAnsi="Arial" w:cs="Arial"/>
+                <w:color w:val="000000"/>
+                <w:sz w:val="20"/>
+                <w:szCs w:val="20"/>
+              </w:rPr>
+              <w:t>p_nome</w:t>
+            </w:r>
+            <w:proofErr w:type="spellEnd"/>
+            <w:r>
+              <w:rPr>
+                <w:rFonts w:ascii="Arial" w:hAnsi="Arial" w:cs="Arial"/>
+                <w:color w:val="000000"/>
+                <w:sz w:val="20"/>
+                <w:szCs w:val="20"/>
+              </w:rPr>
+              <w:t>]</w:t>
             </w:r>
           </w:p>
         </w:tc>
@@ -2846,7 +3634,38 @@
                 <w:sz w:val="20"/>
                 <w:szCs w:val="20"/>
               </w:rPr>
-              <w:t>[p_matricula]</w:t>
+              <w:t>[</w:t>
+            </w:r>
+            <w:proofErr w:type="spellStart"/>
+            <w:r>
+              <w:rPr>
+                <w:rFonts w:ascii="Arial" w:hAnsi="Arial" w:cs="Arial"/>
+                <w:color w:val="000000"/>
+                <w:sz w:val="20"/>
+                <w:szCs w:val="20"/>
+              </w:rPr>
+              <w:t>p_</w:t>
+            </w:r>
+            <w:proofErr w:type="gramStart"/>
+            <w:r>
+              <w:rPr>
+                <w:rFonts w:ascii="Arial" w:hAnsi="Arial" w:cs="Arial"/>
+                <w:color w:val="000000"/>
+                <w:sz w:val="20"/>
+                <w:szCs w:val="20"/>
+              </w:rPr>
+              <w:t>matricula</w:t>
+            </w:r>
+            <w:proofErr w:type="spellEnd"/>
+            <w:proofErr w:type="gramEnd"/>
+            <w:r>
+              <w:rPr>
+                <w:rFonts w:ascii="Arial" w:hAnsi="Arial" w:cs="Arial"/>
+                <w:color w:val="000000"/>
+                <w:sz w:val="20"/>
+                <w:szCs w:val="20"/>
+              </w:rPr>
+              <w:t>]</w:t>
             </w:r>
           </w:p>
         </w:tc>
@@ -2930,7 +3749,29 @@
                 <w:szCs w:val="22"/>
                 <w:lang w:eastAsia="pt-BR"/>
               </w:rPr>
-              <w:t>[p_codigo]</w:t>
+              <w:t>[</w:t>
+            </w:r>
+            <w:proofErr w:type="spellStart"/>
+            <w:r>
+              <w:rPr>
+                <w:rFonts w:ascii="Arial" w:eastAsia="Times New Roman" w:hAnsi="Arial" w:cs="Arial"/>
+                <w:color w:val="000000"/>
+                <w:sz w:val="22"/>
+                <w:szCs w:val="22"/>
+                <w:lang w:eastAsia="pt-BR"/>
+              </w:rPr>
+              <w:t>p_codigo</w:t>
+            </w:r>
+            <w:proofErr w:type="spellEnd"/>
+            <w:r>
+              <w:rPr>
+                <w:rFonts w:ascii="Arial" w:eastAsia="Times New Roman" w:hAnsi="Arial" w:cs="Arial"/>
+                <w:color w:val="000000"/>
+                <w:sz w:val="22"/>
+                <w:szCs w:val="22"/>
+                <w:lang w:eastAsia="pt-BR"/>
+              </w:rPr>
+              <w:t>]</w:t>
             </w:r>
           </w:p>
         </w:tc>
@@ -3008,7 +3849,27 @@
                 <w:sz w:val="20"/>
                 <w:szCs w:val="20"/>
               </w:rPr>
-              <w:t>[p_nome]</w:t>
+              <w:t>[</w:t>
+            </w:r>
+            <w:proofErr w:type="spellStart"/>
+            <w:r>
+              <w:rPr>
+                <w:rFonts w:ascii="Arial" w:hAnsi="Arial" w:cs="Arial"/>
+                <w:color w:val="000000"/>
+                <w:sz w:val="20"/>
+                <w:szCs w:val="20"/>
+              </w:rPr>
+              <w:t>p_nome</w:t>
+            </w:r>
+            <w:proofErr w:type="spellEnd"/>
+            <w:r>
+              <w:rPr>
+                <w:rFonts w:ascii="Arial" w:hAnsi="Arial" w:cs="Arial"/>
+                <w:color w:val="000000"/>
+                <w:sz w:val="20"/>
+                <w:szCs w:val="20"/>
+              </w:rPr>
+              <w:t>]</w:t>
             </w:r>
           </w:p>
         </w:tc>
@@ -3043,7 +3904,38 @@
                 <w:sz w:val="20"/>
                 <w:szCs w:val="20"/>
               </w:rPr>
-              <w:t>[p_matricula]</w:t>
+              <w:t>[</w:t>
+            </w:r>
+            <w:proofErr w:type="spellStart"/>
+            <w:r>
+              <w:rPr>
+                <w:rFonts w:ascii="Arial" w:hAnsi="Arial" w:cs="Arial"/>
+                <w:color w:val="000000"/>
+                <w:sz w:val="20"/>
+                <w:szCs w:val="20"/>
+              </w:rPr>
+              <w:t>p_</w:t>
+            </w:r>
+            <w:proofErr w:type="gramStart"/>
+            <w:r>
+              <w:rPr>
+                <w:rFonts w:ascii="Arial" w:hAnsi="Arial" w:cs="Arial"/>
+                <w:color w:val="000000"/>
+                <w:sz w:val="20"/>
+                <w:szCs w:val="20"/>
+              </w:rPr>
+              <w:t>matricula</w:t>
+            </w:r>
+            <w:proofErr w:type="spellEnd"/>
+            <w:proofErr w:type="gramEnd"/>
+            <w:r>
+              <w:rPr>
+                <w:rFonts w:ascii="Arial" w:hAnsi="Arial" w:cs="Arial"/>
+                <w:color w:val="000000"/>
+                <w:sz w:val="20"/>
+                <w:szCs w:val="20"/>
+              </w:rPr>
+              <w:t>]</w:t>
             </w:r>
           </w:p>
         </w:tc>
@@ -3127,7 +4019,29 @@
                 <w:szCs w:val="22"/>
                 <w:lang w:eastAsia="pt-BR"/>
               </w:rPr>
-              <w:t>[p_codigo]</w:t>
+              <w:t>[</w:t>
+            </w:r>
+            <w:proofErr w:type="spellStart"/>
+            <w:r>
+              <w:rPr>
+                <w:rFonts w:ascii="Arial" w:eastAsia="Times New Roman" w:hAnsi="Arial" w:cs="Arial"/>
+                <w:color w:val="000000"/>
+                <w:sz w:val="22"/>
+                <w:szCs w:val="22"/>
+                <w:lang w:eastAsia="pt-BR"/>
+              </w:rPr>
+              <w:t>p_codigo</w:t>
+            </w:r>
+            <w:proofErr w:type="spellEnd"/>
+            <w:r>
+              <w:rPr>
+                <w:rFonts w:ascii="Arial" w:eastAsia="Times New Roman" w:hAnsi="Arial" w:cs="Arial"/>
+                <w:color w:val="000000"/>
+                <w:sz w:val="22"/>
+                <w:szCs w:val="22"/>
+                <w:lang w:eastAsia="pt-BR"/>
+              </w:rPr>
+              <w:t>]</w:t>
             </w:r>
           </w:p>
         </w:tc>
@@ -3189,7 +4103,27 @@
                 <w:sz w:val="20"/>
                 <w:szCs w:val="20"/>
               </w:rPr>
-              <w:t>[treinamento_lista]</w:t>
+              <w:t>[</w:t>
+            </w:r>
+            <w:proofErr w:type="spellStart"/>
+            <w:r>
+              <w:rPr>
+                <w:rFonts w:ascii="Arial" w:hAnsi="Arial" w:cs="Arial"/>
+                <w:bCs/>
+                <w:sz w:val="20"/>
+                <w:szCs w:val="20"/>
+              </w:rPr>
+              <w:t>treinamento_lista</w:t>
+            </w:r>
+            <w:proofErr w:type="spellEnd"/>
+            <w:r>
+              <w:rPr>
+                <w:rFonts w:ascii="Arial" w:hAnsi="Arial" w:cs="Arial"/>
+                <w:bCs/>
+                <w:sz w:val="20"/>
+                <w:szCs w:val="20"/>
+              </w:rPr>
+              <w:t>]</w:t>
             </w:r>
           </w:p>
         </w:tc>
@@ -3247,7 +4181,29 @@
                 <w:szCs w:val="20"/>
                 <w:lang w:eastAsia="pt-BR"/>
               </w:rPr>
-              <w:t xml:space="preserve"> [responsavel_tecnico]</w:t>
+              <w:t xml:space="preserve"> [</w:t>
+            </w:r>
+            <w:proofErr w:type="spellStart"/>
+            <w:r>
+              <w:rPr>
+                <w:rFonts w:ascii="Arial" w:hAnsi="Arial" w:cs="Arial"/>
+                <w:bCs/>
+                <w:sz w:val="20"/>
+                <w:szCs w:val="20"/>
+                <w:lang w:eastAsia="pt-BR"/>
+              </w:rPr>
+              <w:t>responsavel_tecnico</w:t>
+            </w:r>
+            <w:proofErr w:type="spellEnd"/>
+            <w:r>
+              <w:rPr>
+                <w:rFonts w:ascii="Arial" w:hAnsi="Arial" w:cs="Arial"/>
+                <w:bCs/>
+                <w:sz w:val="20"/>
+                <w:szCs w:val="20"/>
+                <w:lang w:eastAsia="pt-BR"/>
+              </w:rPr>
+              <w:t>]</w:t>
             </w:r>
           </w:p>
           <w:p>
@@ -3467,6 +4423,7 @@
         </w:rPr>
         <w:t>[</w:t>
       </w:r>
+      <w:proofErr w:type="spellStart"/>
       <w:r>
         <w:rPr>
           <w:rFonts w:ascii="Arial" w:hAnsi="Arial" w:cs="Arial"/>
@@ -3475,6 +4432,7 @@
         </w:rPr>
         <w:t>motivo_treinamento</w:t>
       </w:r>
+      <w:proofErr w:type="spellEnd"/>
       <w:r>
         <w:rPr>
           <w:rFonts w:ascii="Arial" w:hAnsi="Arial" w:cs="Arial"/>
@@ -3573,7 +4531,25 @@
           <w:sz w:val="22"/>
           <w:szCs w:val="22"/>
         </w:rPr>
-        <w:t>[objetivo_lf]</w:t>
+        <w:t>[</w:t>
+      </w:r>
+      <w:proofErr w:type="spellStart"/>
+      <w:r>
+        <w:rPr>
+          <w:rFonts w:ascii="Arial" w:hAnsi="Arial" w:cs="Arial"/>
+          <w:sz w:val="22"/>
+          <w:szCs w:val="22"/>
+        </w:rPr>
+        <w:t>objetivo_lf</w:t>
+      </w:r>
+      <w:proofErr w:type="spellEnd"/>
+      <w:r>
+        <w:rPr>
+          <w:rFonts w:ascii="Arial" w:hAnsi="Arial" w:cs="Arial"/>
+          <w:sz w:val="22"/>
+          <w:szCs w:val="22"/>
+        </w:rPr>
+        <w:t>]</w:t>
       </w:r>
     </w:p>
     <w:p>
@@ -7300,7 +8276,27 @@
               <w:szCs w:val="18"/>
               <w:lang w:eastAsia="pt-BR"/>
             </w:rPr>
-            <w:t>[carga_horaria]</w:t>
+            <w:t>[</w:t>
+          </w:r>
+          <w:proofErr w:type="spellStart"/>
+          <w:r>
+            <w:rPr>
+              <w:rFonts w:ascii="Arial" w:eastAsia="Times New Roman" w:hAnsi="Arial" w:cs="Arial"/>
+              <w:color w:val="000000"/>
+              <w:szCs w:val="18"/>
+              <w:lang w:eastAsia="pt-BR"/>
+            </w:rPr>
+            <w:t>carga_horaria</w:t>
+          </w:r>
+          <w:proofErr w:type="spellEnd"/>
+          <w:r>
+            <w:rPr>
+              <w:rFonts w:ascii="Arial" w:eastAsia="Times New Roman" w:hAnsi="Arial" w:cs="Arial"/>
+              <w:color w:val="000000"/>
+              <w:szCs w:val="18"/>
+              <w:lang w:eastAsia="pt-BR"/>
+            </w:rPr>
+            <w:t>]</w:t>
           </w:r>
         </w:p>
       </w:tc>
@@ -7331,7 +8327,14 @@
             <w:rPr>
               <w:rFonts w:ascii="Arial" w:hAnsi="Arial" w:cs="Arial"/>
             </w:rPr>
-            <w:t>[mudar</w:t>
+            <w:t>[</w:t>
+          </w:r>
+          <w:proofErr w:type="spellStart"/>
+          <w:r>
+            <w:rPr>
+              <w:rFonts w:ascii="Arial" w:hAnsi="Arial" w:cs="Arial"/>
+            </w:rPr>
+            <w:t>mudar</w:t>
           </w:r>
           <w:r>
             <w:rPr>
@@ -7339,6 +8342,7 @@
             </w:rPr>
             <w:t>_modulo</w:t>
           </w:r>
+          <w:proofErr w:type="spellEnd"/>
           <w:r>
             <w:rPr>
               <w:rFonts w:ascii="Arial" w:hAnsi="Arial" w:cs="Arial"/>
@@ -7788,7 +8792,16 @@
               <w:color w:val="000000"/>
               <w:szCs w:val="18"/>
             </w:rPr>
-            <w:t>[mudar</w:t>
+            <w:t>[</w:t>
+          </w:r>
+          <w:proofErr w:type="spellStart"/>
+          <w:r>
+            <w:rPr>
+              <w:rFonts w:ascii="Arial" w:hAnsi="Arial" w:cs="Arial"/>
+              <w:color w:val="000000"/>
+              <w:szCs w:val="18"/>
+            </w:rPr>
+            <w:t>mudar</w:t>
           </w:r>
           <w:r>
             <w:rPr>
@@ -7798,6 +8811,7 @@
             </w:rPr>
             <w:t>_horarios</w:t>
           </w:r>
+          <w:proofErr w:type="spellEnd"/>
           <w:r>
             <w:rPr>
               <w:rFonts w:ascii="Arial" w:hAnsi="Arial" w:cs="Arial"/>
@@ -7906,7 +8920,27 @@
               <w:szCs w:val="48"/>
               <w:lang w:eastAsia="pt-BR"/>
             </w:rPr>
-            <w:t>[endereco]</w:t>
+            <w:t>[</w:t>
+          </w:r>
+          <w:proofErr w:type="spellStart"/>
+          <w:r>
+            <w:rPr>
+              <w:rFonts w:ascii="Arial" w:eastAsia="Times New Roman" w:hAnsi="Arial" w:cs="Arial"/>
+              <w:color w:val="000000"/>
+              <w:szCs w:val="48"/>
+              <w:lang w:eastAsia="pt-BR"/>
+            </w:rPr>
+            <w:t>endereco</w:t>
+          </w:r>
+          <w:proofErr w:type="spellEnd"/>
+          <w:r>
+            <w:rPr>
+              <w:rFonts w:ascii="Arial" w:eastAsia="Times New Roman" w:hAnsi="Arial" w:cs="Arial"/>
+              <w:color w:val="000000"/>
+              <w:szCs w:val="48"/>
+              <w:lang w:eastAsia="pt-BR"/>
+            </w:rPr>
+            <w:t>]</w:t>
           </w:r>
         </w:p>
       </w:tc>

</xml_diff>

<commit_message>
feat: update identificador docx
</commit_message>
<xml_diff>
--- a/public/templates/identificacao-do-participante.docx
+++ b/public/templates/identificacao-do-participante.docx
@@ -7582,7 +7582,33 @@
                               <w:sz w:val="18"/>
                               <w:szCs w:val="18"/>
                             </w:rPr>
-                            <w:t xml:space="preserve">CLEDIONE JUQUEIRA DE ABREU  </w:t>
+                            <w:t>[</w:t>
+                          </w:r>
+                          <w:proofErr w:type="spellStart"/>
+                          <w:r>
+                            <w:rPr>
+                              <w:color w:val="115B1C"/>
+                              <w:sz w:val="18"/>
+                              <w:szCs w:val="18"/>
+                            </w:rPr>
+                            <w:t>header_revisao</w:t>
+                          </w:r>
+                          <w:proofErr w:type="spellEnd"/>
+                          <w:r>
+                            <w:rPr>
+                              <w:color w:val="115B1C"/>
+                              <w:sz w:val="18"/>
+                              <w:szCs w:val="18"/>
+                            </w:rPr>
+                            <w:t>]</w:t>
+                          </w:r>
+                          <w:r>
+                            <w:rPr>
+                              <w:color w:val="115B1C"/>
+                              <w:sz w:val="18"/>
+                              <w:szCs w:val="18"/>
+                            </w:rPr>
+                            <w:t xml:space="preserve">  </w:t>
                           </w:r>
                         </w:p>
                         <w:p>
@@ -7617,7 +7643,11 @@
         </mc:Choice>
         <mc:Fallback>
           <w:pict>
-            <v:shape w14:anchorId="0D3680FE" id="Caixa de Texto 129379719" o:spid="_x0000_s1033" type="#_x0000_t202" style="position:absolute;left:0;text-align:left;margin-left:105.35pt;margin-top:25pt;width:276pt;height:22.05pt;z-index:251750400;visibility:visible;mso-wrap-style:square;mso-width-percent:0;mso-height-percent:0;mso-wrap-distance-left:9pt;mso-wrap-distance-top:0;mso-wrap-distance-right:9pt;mso-wrap-distance-bottom:0;mso-position-horizontal:absolute;mso-position-horizontal-relative:text;mso-position-vertical:absolute;mso-position-vertical-relative:text;mso-width-percent:0;mso-height-percent:0;mso-width-relative:margin;mso-height-relative:margin;v-text-anchor:top" o:gfxdata="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" filled="f" stroked="f" strokeweight=".5pt">
+            <v:shapetype w14:anchorId="0D3680FE" id="_x0000_t202" coordsize="21600,21600" o:spt="202" path="m,l,21600r21600,l21600,xe">
+              <v:stroke joinstyle="miter"/>
+              <v:path gradientshapeok="t" o:connecttype="rect"/>
+            </v:shapetype>
+            <v:shape id="Caixa de Texto 129379719" o:spid="_x0000_s1033" type="#_x0000_t202" style="position:absolute;left:0;text-align:left;margin-left:105.35pt;margin-top:25pt;width:276pt;height:22.05pt;z-index:251750400;visibility:visible;mso-wrap-style:square;mso-width-percent:0;mso-height-percent:0;mso-wrap-distance-left:9pt;mso-wrap-distance-top:0;mso-wrap-distance-right:9pt;mso-wrap-distance-bottom:0;mso-position-horizontal:absolute;mso-position-horizontal-relative:text;mso-position-vertical:absolute;mso-position-vertical-relative:text;mso-width-percent:0;mso-height-percent:0;mso-width-relative:margin;mso-height-relative:margin;v-text-anchor:top" o:gfxdata="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" filled="f" stroked="f" strokeweight=".5pt">
               <v:textbox>
                 <w:txbxContent>
                   <w:p>
@@ -7651,7 +7681,33 @@
                         <w:sz w:val="18"/>
                         <w:szCs w:val="18"/>
                       </w:rPr>
-                      <w:t xml:space="preserve">CLEDIONE JUQUEIRA DE ABREU  </w:t>
+                      <w:t>[</w:t>
+                    </w:r>
+                    <w:proofErr w:type="spellStart"/>
+                    <w:r>
+                      <w:rPr>
+                        <w:color w:val="115B1C"/>
+                        <w:sz w:val="18"/>
+                        <w:szCs w:val="18"/>
+                      </w:rPr>
+                      <w:t>header_revisao</w:t>
+                    </w:r>
+                    <w:proofErr w:type="spellEnd"/>
+                    <w:r>
+                      <w:rPr>
+                        <w:color w:val="115B1C"/>
+                        <w:sz w:val="18"/>
+                        <w:szCs w:val="18"/>
+                      </w:rPr>
+                      <w:t>]</w:t>
+                    </w:r>
+                    <w:r>
+                      <w:rPr>
+                        <w:color w:val="115B1C"/>
+                        <w:sz w:val="18"/>
+                        <w:szCs w:val="18"/>
+                      </w:rPr>
+                      <w:t xml:space="preserve">  </w:t>
                     </w:r>
                   </w:p>
                   <w:p>
@@ -9976,7 +10032,33 @@
                               <w:sz w:val="18"/>
                               <w:szCs w:val="18"/>
                             </w:rPr>
-                            <w:t xml:space="preserve">CLEDIONE JUNQUEIRA DE ABREU </w:t>
+                            <w:t>[</w:t>
+                          </w:r>
+                          <w:proofErr w:type="spellStart"/>
+                          <w:r>
+                            <w:rPr>
+                              <w:color w:val="115B1C"/>
+                              <w:sz w:val="18"/>
+                              <w:szCs w:val="18"/>
+                            </w:rPr>
+                            <w:t>header_revisao</w:t>
+                          </w:r>
+                          <w:proofErr w:type="spellEnd"/>
+                          <w:r>
+                            <w:rPr>
+                              <w:color w:val="115B1C"/>
+                              <w:sz w:val="18"/>
+                              <w:szCs w:val="18"/>
+                            </w:rPr>
+                            <w:t>]</w:t>
+                          </w:r>
+                          <w:r>
+                            <w:rPr>
+                              <w:color w:val="115B1C"/>
+                              <w:sz w:val="18"/>
+                              <w:szCs w:val="18"/>
+                            </w:rPr>
+                            <w:t xml:space="preserve"> </w:t>
                           </w:r>
                         </w:p>
                         <w:p>
@@ -10011,7 +10093,11 @@
         </mc:Choice>
         <mc:Fallback>
           <w:pict>
-            <v:shape w14:anchorId="73FB06B6" id="Caixa de Texto 1742570642" o:spid="_x0000_s1041" type="#_x0000_t202" style="position:absolute;left:0;text-align:left;margin-left:105.35pt;margin-top:25pt;width:276pt;height:22.05pt;z-index:251770880;visibility:visible;mso-wrap-style:square;mso-width-percent:0;mso-height-percent:0;mso-wrap-distance-left:9pt;mso-wrap-distance-top:0;mso-wrap-distance-right:9pt;mso-wrap-distance-bottom:0;mso-position-horizontal:absolute;mso-position-horizontal-relative:text;mso-position-vertical:absolute;mso-position-vertical-relative:text;mso-width-percent:0;mso-height-percent:0;mso-width-relative:margin;mso-height-relative:margin;v-text-anchor:top" o:gfxdata="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" filled="f" stroked="f" strokeweight=".5pt">
+            <v:shapetype w14:anchorId="73FB06B6" id="_x0000_t202" coordsize="21600,21600" o:spt="202" path="m,l,21600r21600,l21600,xe">
+              <v:stroke joinstyle="miter"/>
+              <v:path gradientshapeok="t" o:connecttype="rect"/>
+            </v:shapetype>
+            <v:shape id="Caixa de Texto 1742570642" o:spid="_x0000_s1041" type="#_x0000_t202" style="position:absolute;left:0;text-align:left;margin-left:105.35pt;margin-top:25pt;width:276pt;height:22.05pt;z-index:251770880;visibility:visible;mso-wrap-style:square;mso-width-percent:0;mso-height-percent:0;mso-wrap-distance-left:9pt;mso-wrap-distance-top:0;mso-wrap-distance-right:9pt;mso-wrap-distance-bottom:0;mso-position-horizontal:absolute;mso-position-horizontal-relative:text;mso-position-vertical:absolute;mso-position-vertical-relative:text;mso-width-percent:0;mso-height-percent:0;mso-width-relative:margin;mso-height-relative:margin;v-text-anchor:top" o:gfxdata="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" filled="f" stroked="f" strokeweight=".5pt">
               <v:textbox>
                 <w:txbxContent>
                   <w:p>
@@ -10045,7 +10131,33 @@
                         <w:sz w:val="18"/>
                         <w:szCs w:val="18"/>
                       </w:rPr>
-                      <w:t xml:space="preserve">CLEDIONE JUNQUEIRA DE ABREU </w:t>
+                      <w:t>[</w:t>
+                    </w:r>
+                    <w:proofErr w:type="spellStart"/>
+                    <w:r>
+                      <w:rPr>
+                        <w:color w:val="115B1C"/>
+                        <w:sz w:val="18"/>
+                        <w:szCs w:val="18"/>
+                      </w:rPr>
+                      <w:t>header_revisao</w:t>
+                    </w:r>
+                    <w:proofErr w:type="spellEnd"/>
+                    <w:r>
+                      <w:rPr>
+                        <w:color w:val="115B1C"/>
+                        <w:sz w:val="18"/>
+                        <w:szCs w:val="18"/>
+                      </w:rPr>
+                      <w:t>]</w:t>
+                    </w:r>
+                    <w:r>
+                      <w:rPr>
+                        <w:color w:val="115B1C"/>
+                        <w:sz w:val="18"/>
+                        <w:szCs w:val="18"/>
+                      </w:rPr>
+                      <w:t xml:space="preserve"> </w:t>
                     </w:r>
                   </w:p>
                   <w:p>

</xml_diff>

<commit_message>
feat: update identificador de novo
</commit_message>
<xml_diff>
--- a/public/templates/identificacao-do-participante.docx
+++ b/public/templates/identificacao-do-participante.docx
@@ -7443,7 +7443,7 @@
                               <w:sz w:val="18"/>
                               <w:szCs w:val="18"/>
                             </w:rPr>
-                            <w:t>DATA: 11</w:t>
+                            <w:t xml:space="preserve">DATA: </w:t>
                           </w:r>
                           <w:r>
                             <w:rPr>
@@ -7451,7 +7451,25 @@
                               <w:sz w:val="18"/>
                               <w:szCs w:val="18"/>
                             </w:rPr>
-                            <w:t>/06/2024</w:t>
+                            <w:t>[</w:t>
+                          </w:r>
+                          <w:proofErr w:type="spellStart"/>
+                          <w:r>
+                            <w:rPr>
+                              <w:color w:val="115B1C"/>
+                              <w:sz w:val="18"/>
+                              <w:szCs w:val="18"/>
+                            </w:rPr>
+                            <w:t>header_data</w:t>
+                          </w:r>
+                          <w:proofErr w:type="spellEnd"/>
+                          <w:r>
+                            <w:rPr>
+                              <w:color w:val="115B1C"/>
+                              <w:sz w:val="18"/>
+                              <w:szCs w:val="18"/>
+                            </w:rPr>
+                            <w:t>]</w:t>
                           </w:r>
                         </w:p>
                       </w:txbxContent>
@@ -7494,7 +7512,7 @@
                         <w:sz w:val="18"/>
                         <w:szCs w:val="18"/>
                       </w:rPr>
-                      <w:t>DATA: 11</w:t>
+                      <w:t xml:space="preserve">DATA: </w:t>
                     </w:r>
                     <w:r>
                       <w:rPr>
@@ -7502,7 +7520,25 @@
                         <w:sz w:val="18"/>
                         <w:szCs w:val="18"/>
                       </w:rPr>
-                      <w:t>/06/2024</w:t>
+                      <w:t>[</w:t>
+                    </w:r>
+                    <w:proofErr w:type="spellStart"/>
+                    <w:r>
+                      <w:rPr>
+                        <w:color w:val="115B1C"/>
+                        <w:sz w:val="18"/>
+                        <w:szCs w:val="18"/>
+                      </w:rPr>
+                      <w:t>header_data</w:t>
+                    </w:r>
+                    <w:proofErr w:type="spellEnd"/>
+                    <w:r>
+                      <w:rPr>
+                        <w:color w:val="115B1C"/>
+                        <w:sz w:val="18"/>
+                        <w:szCs w:val="18"/>
+                      </w:rPr>
+                      <w:t>]</w:t>
                     </w:r>
                   </w:p>
                 </w:txbxContent>
@@ -7643,11 +7679,7 @@
         </mc:Choice>
         <mc:Fallback>
           <w:pict>
-            <v:shapetype w14:anchorId="0D3680FE" id="_x0000_t202" coordsize="21600,21600" o:spt="202" path="m,l,21600r21600,l21600,xe">
-              <v:stroke joinstyle="miter"/>
-              <v:path gradientshapeok="t" o:connecttype="rect"/>
-            </v:shapetype>
-            <v:shape id="Caixa de Texto 129379719" o:spid="_x0000_s1033" type="#_x0000_t202" style="position:absolute;left:0;text-align:left;margin-left:105.35pt;margin-top:25pt;width:276pt;height:22.05pt;z-index:251750400;visibility:visible;mso-wrap-style:square;mso-width-percent:0;mso-height-percent:0;mso-wrap-distance-left:9pt;mso-wrap-distance-top:0;mso-wrap-distance-right:9pt;mso-wrap-distance-bottom:0;mso-position-horizontal:absolute;mso-position-horizontal-relative:text;mso-position-vertical:absolute;mso-position-vertical-relative:text;mso-width-percent:0;mso-height-percent:0;mso-width-relative:margin;mso-height-relative:margin;v-text-anchor:top" o:gfxdata="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" filled="f" stroked="f" strokeweight=".5pt">
+            <v:shape w14:anchorId="0D3680FE" id="Caixa de Texto 129379719" o:spid="_x0000_s1033" type="#_x0000_t202" style="position:absolute;left:0;text-align:left;margin-left:105.35pt;margin-top:25pt;width:276pt;height:22.05pt;z-index:251750400;visibility:visible;mso-wrap-style:square;mso-width-percent:0;mso-height-percent:0;mso-wrap-distance-left:9pt;mso-wrap-distance-top:0;mso-wrap-distance-right:9pt;mso-wrap-distance-bottom:0;mso-position-horizontal:absolute;mso-position-horizontal-relative:text;mso-position-vertical:absolute;mso-position-vertical-relative:text;mso-width-percent:0;mso-height-percent:0;mso-width-relative:margin;mso-height-relative:margin;v-text-anchor:top" o:gfxdata="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" filled="f" stroked="f" strokeweight=".5pt">
               <v:textbox>
                 <w:txbxContent>
                   <w:p>
@@ -9901,7 +9933,25 @@
                               <w:sz w:val="18"/>
                               <w:szCs w:val="18"/>
                             </w:rPr>
-                            <w:t>11/06/2024</w:t>
+                            <w:t>[</w:t>
+                          </w:r>
+                          <w:proofErr w:type="spellStart"/>
+                          <w:r>
+                            <w:rPr>
+                              <w:color w:val="115B1C"/>
+                              <w:sz w:val="18"/>
+                              <w:szCs w:val="18"/>
+                            </w:rPr>
+                            <w:t>header_data</w:t>
+                          </w:r>
+                          <w:proofErr w:type="spellEnd"/>
+                          <w:r>
+                            <w:rPr>
+                              <w:color w:val="115B1C"/>
+                              <w:sz w:val="18"/>
+                              <w:szCs w:val="18"/>
+                            </w:rPr>
+                            <w:t>]</w:t>
                           </w:r>
                         </w:p>
                       </w:txbxContent>
@@ -9952,7 +10002,25 @@
                         <w:sz w:val="18"/>
                         <w:szCs w:val="18"/>
                       </w:rPr>
-                      <w:t>11/06/2024</w:t>
+                      <w:t>[</w:t>
+                    </w:r>
+                    <w:proofErr w:type="spellStart"/>
+                    <w:r>
+                      <w:rPr>
+                        <w:color w:val="115B1C"/>
+                        <w:sz w:val="18"/>
+                        <w:szCs w:val="18"/>
+                      </w:rPr>
+                      <w:t>header_data</w:t>
+                    </w:r>
+                    <w:proofErr w:type="spellEnd"/>
+                    <w:r>
+                      <w:rPr>
+                        <w:color w:val="115B1C"/>
+                        <w:sz w:val="18"/>
+                        <w:szCs w:val="18"/>
+                      </w:rPr>
+                      <w:t>]</w:t>
                     </w:r>
                   </w:p>
                 </w:txbxContent>
@@ -10093,11 +10161,7 @@
         </mc:Choice>
         <mc:Fallback>
           <w:pict>
-            <v:shapetype w14:anchorId="73FB06B6" id="_x0000_t202" coordsize="21600,21600" o:spt="202" path="m,l,21600r21600,l21600,xe">
-              <v:stroke joinstyle="miter"/>
-              <v:path gradientshapeok="t" o:connecttype="rect"/>
-            </v:shapetype>
-            <v:shape id="Caixa de Texto 1742570642" o:spid="_x0000_s1041" type="#_x0000_t202" style="position:absolute;left:0;text-align:left;margin-left:105.35pt;margin-top:25pt;width:276pt;height:22.05pt;z-index:251770880;visibility:visible;mso-wrap-style:square;mso-width-percent:0;mso-height-percent:0;mso-wrap-distance-left:9pt;mso-wrap-distance-top:0;mso-wrap-distance-right:9pt;mso-wrap-distance-bottom:0;mso-position-horizontal:absolute;mso-position-horizontal-relative:text;mso-position-vertical:absolute;mso-position-vertical-relative:text;mso-width-percent:0;mso-height-percent:0;mso-width-relative:margin;mso-height-relative:margin;v-text-anchor:top" o:gfxdata="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" filled="f" stroked="f" strokeweight=".5pt">
+            <v:shape w14:anchorId="73FB06B6" id="Caixa de Texto 1742570642" o:spid="_x0000_s1041" type="#_x0000_t202" style="position:absolute;left:0;text-align:left;margin-left:105.35pt;margin-top:25pt;width:276pt;height:22.05pt;z-index:251770880;visibility:visible;mso-wrap-style:square;mso-width-percent:0;mso-height-percent:0;mso-wrap-distance-left:9pt;mso-wrap-distance-top:0;mso-wrap-distance-right:9pt;mso-wrap-distance-bottom:0;mso-position-horizontal:absolute;mso-position-horizontal-relative:text;mso-position-vertical:absolute;mso-position-vertical-relative:text;mso-width-percent:0;mso-height-percent:0;mso-width-relative:margin;mso-height-relative:margin;v-text-anchor:top" o:gfxdata="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" filled="f" stroked="f" strokeweight=".5pt">
               <v:textbox>
                 <w:txbxContent>
                   <w:p>

</xml_diff>

<commit_message>
feat: update docx identificador
</commit_message>
<xml_diff>
--- a/public/templates/identificacao-do-participante.docx
+++ b/public/templates/identificacao-do-participante.docx
@@ -226,7 +226,25 @@
           <w:sz w:val="28"/>
           <w:szCs w:val="28"/>
         </w:rPr>
-        <w:t>revisão_teste</w:t>
+        <w:t>revis</w:t>
+      </w:r>
+      <w:r>
+        <w:rPr>
+          <w:rFonts w:ascii="Arial" w:hAnsi="Arial" w:cs="Arial"/>
+          <w:b/>
+          <w:sz w:val="28"/>
+          <w:szCs w:val="28"/>
+        </w:rPr>
+        <w:t>a</w:t>
+      </w:r>
+      <w:r>
+        <w:rPr>
+          <w:rFonts w:ascii="Arial" w:hAnsi="Arial" w:cs="Arial"/>
+          <w:b/>
+          <w:sz w:val="28"/>
+          <w:szCs w:val="28"/>
+        </w:rPr>
+        <w:t>o</w:t>
       </w:r>
       <w:proofErr w:type="spellEnd"/>
       <w:r>
@@ -7018,7 +7036,33 @@
                               <w:sz w:val="18"/>
                               <w:szCs w:val="18"/>
                             </w:rPr>
-                            <w:t>ATUALIZAÇÃO:00</w:t>
+                            <w:t>ATUALIZAÇÃO:</w:t>
+                          </w:r>
+                          <w:r>
+                            <w:rPr>
+                              <w:color w:val="115B1C"/>
+                              <w:sz w:val="18"/>
+                              <w:szCs w:val="18"/>
+                            </w:rPr>
+                            <w:t>[</w:t>
+                          </w:r>
+                          <w:proofErr w:type="spellStart"/>
+                          <w:r>
+                            <w:rPr>
+                              <w:color w:val="115B1C"/>
+                              <w:sz w:val="18"/>
+                              <w:szCs w:val="18"/>
+                            </w:rPr>
+                            <w:t>revisao</w:t>
+                          </w:r>
+                          <w:proofErr w:type="spellEnd"/>
+                          <w:r>
+                            <w:rPr>
+                              <w:color w:val="115B1C"/>
+                              <w:sz w:val="18"/>
+                              <w:szCs w:val="18"/>
+                            </w:rPr>
+                            <w:t>]</w:t>
                           </w:r>
                         </w:p>
                       </w:txbxContent>
@@ -7061,7 +7105,33 @@
                         <w:sz w:val="18"/>
                         <w:szCs w:val="18"/>
                       </w:rPr>
-                      <w:t>ATUALIZAÇÃO:00</w:t>
+                      <w:t>ATUALIZAÇÃO:</w:t>
+                    </w:r>
+                    <w:r>
+                      <w:rPr>
+                        <w:color w:val="115B1C"/>
+                        <w:sz w:val="18"/>
+                        <w:szCs w:val="18"/>
+                      </w:rPr>
+                      <w:t>[</w:t>
+                    </w:r>
+                    <w:proofErr w:type="spellStart"/>
+                    <w:r>
+                      <w:rPr>
+                        <w:color w:val="115B1C"/>
+                        <w:sz w:val="18"/>
+                        <w:szCs w:val="18"/>
+                      </w:rPr>
+                      <w:t>revisao</w:t>
+                    </w:r>
+                    <w:proofErr w:type="spellEnd"/>
+                    <w:r>
+                      <w:rPr>
+                        <w:color w:val="115B1C"/>
+                        <w:sz w:val="18"/>
+                        <w:szCs w:val="18"/>
+                      </w:rPr>
+                      <w:t>]</w:t>
                     </w:r>
                   </w:p>
                 </w:txbxContent>
@@ -9500,7 +9570,33 @@
                               <w:sz w:val="18"/>
                               <w:szCs w:val="18"/>
                             </w:rPr>
-                            <w:t>ATUALIZAÇÃO:00</w:t>
+                            <w:t>ATUALIZAÇÃO:</w:t>
+                          </w:r>
+                          <w:r>
+                            <w:rPr>
+                              <w:color w:val="115B1C"/>
+                              <w:sz w:val="18"/>
+                              <w:szCs w:val="18"/>
+                            </w:rPr>
+                            <w:t>[</w:t>
+                          </w:r>
+                          <w:proofErr w:type="spellStart"/>
+                          <w:r>
+                            <w:rPr>
+                              <w:color w:val="115B1C"/>
+                              <w:sz w:val="18"/>
+                              <w:szCs w:val="18"/>
+                            </w:rPr>
+                            <w:t>revisao</w:t>
+                          </w:r>
+                          <w:proofErr w:type="spellEnd"/>
+                          <w:r>
+                            <w:rPr>
+                              <w:color w:val="115B1C"/>
+                              <w:sz w:val="18"/>
+                              <w:szCs w:val="18"/>
+                            </w:rPr>
+                            <w:t>]</w:t>
                           </w:r>
                         </w:p>
                       </w:txbxContent>
@@ -9543,7 +9639,33 @@
                         <w:sz w:val="18"/>
                         <w:szCs w:val="18"/>
                       </w:rPr>
-                      <w:t>ATUALIZAÇÃO:00</w:t>
+                      <w:t>ATUALIZAÇÃO:</w:t>
+                    </w:r>
+                    <w:r>
+                      <w:rPr>
+                        <w:color w:val="115B1C"/>
+                        <w:sz w:val="18"/>
+                        <w:szCs w:val="18"/>
+                      </w:rPr>
+                      <w:t>[</w:t>
+                    </w:r>
+                    <w:proofErr w:type="spellStart"/>
+                    <w:r>
+                      <w:rPr>
+                        <w:color w:val="115B1C"/>
+                        <w:sz w:val="18"/>
+                        <w:szCs w:val="18"/>
+                      </w:rPr>
+                      <w:t>revisao</w:t>
+                    </w:r>
+                    <w:proofErr w:type="spellEnd"/>
+                    <w:r>
+                      <w:rPr>
+                        <w:color w:val="115B1C"/>
+                        <w:sz w:val="18"/>
+                        <w:szCs w:val="18"/>
+                      </w:rPr>
+                      <w:t>]</w:t>
                     </w:r>
                   </w:p>
                 </w:txbxContent>

</xml_diff>

<commit_message>
feat: update document template and Identificadores component with new placeholders for participant details
</commit_message>
<xml_diff>
--- a/public/templates/identificacao-do-participante.docx
+++ b/public/templates/identificacao-do-participante.docx
@@ -218,6 +218,15 @@
         </w:rPr>
         <w:t>[</w:t>
       </w:r>
+      <w:r>
+        <w:rPr>
+          <w:rFonts w:ascii="Arial" w:hAnsi="Arial" w:cs="Arial"/>
+          <w:b/>
+          <w:sz w:val="28"/>
+          <w:szCs w:val="28"/>
+        </w:rPr>
+        <w:t>editar-</w:t>
+      </w:r>
       <w:proofErr w:type="spellStart"/>
       <w:r>
         <w:rPr>
@@ -226,25 +235,7 @@
           <w:sz w:val="28"/>
           <w:szCs w:val="28"/>
         </w:rPr>
-        <w:t>revis</w:t>
-      </w:r>
-      <w:r>
-        <w:rPr>
-          <w:rFonts w:ascii="Arial" w:hAnsi="Arial" w:cs="Arial"/>
-          <w:b/>
-          <w:sz w:val="28"/>
-          <w:szCs w:val="28"/>
-        </w:rPr>
-        <w:t>a</w:t>
-      </w:r>
-      <w:r>
-        <w:rPr>
-          <w:rFonts w:ascii="Arial" w:hAnsi="Arial" w:cs="Arial"/>
-          <w:b/>
-          <w:sz w:val="28"/>
-          <w:szCs w:val="28"/>
-        </w:rPr>
-        <w:t>o</w:t>
+        <w:t>document</w:t>
       </w:r>
       <w:proofErr w:type="spellEnd"/>
       <w:r>
@@ -4759,7 +4750,45 @@
                 <w:szCs w:val="40"/>
                 <w:lang w:eastAsia="pt-BR"/>
               </w:rPr>
-              <w:t>CLEDIONE JUNQUEIRA DE ABREU</w:t>
+              <w:t>[</w:t>
+            </w:r>
+            <w:r>
+              <w:rPr>
+                <w:rFonts w:ascii="Arial" w:eastAsia="Times New Roman" w:hAnsi="Arial" w:cs="Arial"/>
+                <w:b/>
+                <w:bCs/>
+                <w:color w:val="000000"/>
+                <w:sz w:val="20"/>
+                <w:szCs w:val="40"/>
+                <w:lang w:eastAsia="pt-BR"/>
+              </w:rPr>
+              <w:t>editar-</w:t>
+            </w:r>
+            <w:proofErr w:type="spellStart"/>
+            <w:r>
+              <w:rPr>
+                <w:rFonts w:ascii="Arial" w:eastAsia="Times New Roman" w:hAnsi="Arial" w:cs="Arial"/>
+                <w:b/>
+                <w:bCs/>
+                <w:color w:val="000000"/>
+                <w:sz w:val="20"/>
+                <w:szCs w:val="40"/>
+                <w:lang w:eastAsia="pt-BR"/>
+              </w:rPr>
+              <w:t>document</w:t>
+            </w:r>
+            <w:proofErr w:type="spellEnd"/>
+            <w:r>
+              <w:rPr>
+                <w:rFonts w:ascii="Arial" w:eastAsia="Times New Roman" w:hAnsi="Arial" w:cs="Arial"/>
+                <w:b/>
+                <w:bCs/>
+                <w:color w:val="000000"/>
+                <w:sz w:val="20"/>
+                <w:szCs w:val="40"/>
+                <w:lang w:eastAsia="pt-BR"/>
+              </w:rPr>
+              <w:t>]</w:t>
             </w:r>
           </w:p>
           <w:p>
@@ -4781,48 +4810,78 @@
                 <w:szCs w:val="40"/>
                 <w:lang w:eastAsia="pt-BR"/>
               </w:rPr>
-              <w:t>ENGENHEIRA ELETRICISTA</w:t>
+              <w:t>[</w:t>
+            </w:r>
+            <w:r>
+              <w:rPr>
+                <w:rFonts w:ascii="Arial" w:eastAsia="Times New Roman" w:hAnsi="Arial" w:cs="Arial"/>
+                <w:color w:val="000000"/>
+                <w:sz w:val="20"/>
+                <w:szCs w:val="40"/>
+                <w:lang w:eastAsia="pt-BR"/>
+              </w:rPr>
+              <w:t>editar-</w:t>
+            </w:r>
+            <w:proofErr w:type="spellStart"/>
+            <w:r>
+              <w:rPr>
+                <w:rFonts w:ascii="Arial" w:eastAsia="Times New Roman" w:hAnsi="Arial" w:cs="Arial"/>
+                <w:color w:val="000000"/>
+                <w:sz w:val="20"/>
+                <w:szCs w:val="40"/>
+                <w:lang w:eastAsia="pt-BR"/>
+              </w:rPr>
+              <w:t>document</w:t>
+            </w:r>
+            <w:proofErr w:type="spellEnd"/>
+            <w:r>
+              <w:rPr>
+                <w:rFonts w:ascii="Arial" w:eastAsia="Times New Roman" w:hAnsi="Arial" w:cs="Arial"/>
+                <w:color w:val="000000"/>
+                <w:sz w:val="20"/>
+                <w:szCs w:val="40"/>
+                <w:lang w:eastAsia="pt-BR"/>
+              </w:rPr>
+              <w:t>]</w:t>
             </w:r>
           </w:p>
           <w:p>
             <w:pPr>
               <w:jc w:val="center"/>
               <w:rPr>
-                <w:rFonts w:ascii="Arial" w:eastAsia="Times New Roman" w:hAnsi="Arial" w:cs="Arial"/>
-                <w:color w:val="000000"/>
-                <w:sz w:val="20"/>
-                <w:szCs w:val="40"/>
-                <w:lang w:eastAsia="pt-BR"/>
-              </w:rPr>
-            </w:pPr>
-            <w:r>
-              <w:rPr>
-                <w:rFonts w:ascii="Arial" w:eastAsia="Times New Roman" w:hAnsi="Arial" w:cs="Arial"/>
-                <w:color w:val="000000"/>
-                <w:sz w:val="20"/>
-                <w:szCs w:val="40"/>
-                <w:lang w:eastAsia="pt-BR"/>
-              </w:rPr>
-              <w:t>ENGENHEIRA DE SEGURANÇA DO TRABALHO</w:t>
-            </w:r>
-          </w:p>
-          <w:p>
-            <w:pPr>
-              <w:jc w:val="center"/>
-              <w:rPr>
                 <w:rFonts w:ascii="Arial" w:hAnsi="Arial" w:cs="Arial"/>
                 <w:sz w:val="20"/>
               </w:rPr>
             </w:pPr>
             <w:r>
               <w:rPr>
-                <w:rFonts w:ascii="Arial" w:eastAsia="Times New Roman" w:hAnsi="Arial" w:cs="Arial"/>
-                <w:color w:val="000000"/>
+                <w:rFonts w:ascii="Arial" w:hAnsi="Arial" w:cs="Arial"/>
                 <w:sz w:val="20"/>
-                <w:szCs w:val="40"/>
-                <w:lang w:eastAsia="pt-BR"/>
-              </w:rPr>
-              <w:t>CREA N° 9949-MS</w:t>
+              </w:rPr>
+              <w:t>[</w:t>
+            </w:r>
+            <w:r>
+              <w:rPr>
+                <w:rFonts w:ascii="Arial" w:hAnsi="Arial" w:cs="Arial"/>
+                <w:sz w:val="20"/>
+              </w:rPr>
+              <w:t>editar-</w:t>
+            </w:r>
+            <w:proofErr w:type="spellStart"/>
+            <w:r>
+              <w:rPr>
+                <w:rFonts w:ascii="Arial" w:hAnsi="Arial" w:cs="Arial"/>
+                <w:sz w:val="20"/>
+              </w:rPr>
+              <w:t>document</w:t>
+            </w:r>
+            <w:proofErr w:type="spellEnd"/>
+            <w:r>
+              <w:rPr>
+                <w:rFonts w:ascii="Arial" w:hAnsi="Arial" w:cs="Arial"/>
+                <w:sz w:val="20"/>
+              </w:rPr>
+              <w:t>]</w:t>
             </w:r>
           </w:p>
         </w:tc>

</xml_diff>